<commit_message>
Updated results and final report
</commit_message>
<xml_diff>
--- a/Reports/Final_Report.docx
+++ b/Reports/Final_Report.docx
@@ -257,7 +257,7 @@
           <w:szCs w:val="20"/>
           <w14:ligatures w14:val="standard"/>
         </w:rPr>
-        <w:t xml:space="preserve">This </w:t>
+        <w:t>The project</w:t>
       </w:r>
       <w:r>
         <w:rPr>
@@ -266,7 +266,7 @@
           <w:szCs w:val="20"/>
           <w14:ligatures w14:val="standard"/>
         </w:rPr>
-        <w:t>progress report</w:t>
+        <w:t xml:space="preserve"> </w:t>
       </w:r>
       <w:r>
         <w:rPr>
@@ -275,7 +275,7 @@
           <w:szCs w:val="20"/>
           <w14:ligatures w14:val="standard"/>
         </w:rPr>
-        <w:t xml:space="preserve"> aims to </w:t>
+        <w:t>aims to</w:t>
       </w:r>
       <w:r>
         <w:rPr>
@@ -284,96 +284,6 @@
           <w:szCs w:val="20"/>
           <w14:ligatures w14:val="standard"/>
         </w:rPr>
-        <w:t xml:space="preserve">update the </w:t>
-      </w:r>
-      <w:r>
-        <w:rPr>
-          <w:rFonts w:eastAsia="Verdana"/>
-          <w:sz w:val="20"/>
-          <w:szCs w:val="20"/>
-          <w14:ligatures w14:val="standard"/>
-        </w:rPr>
-        <w:t>reader on the</w:t>
-      </w:r>
-      <w:r>
-        <w:rPr>
-          <w:rFonts w:eastAsia="Verdana"/>
-          <w:sz w:val="20"/>
-          <w:szCs w:val="20"/>
-          <w14:ligatures w14:val="standard"/>
-        </w:rPr>
-        <w:t xml:space="preserve"> progress made on </w:t>
-      </w:r>
-      <w:r>
-        <w:rPr>
-          <w:rFonts w:eastAsia="Verdana"/>
-          <w:sz w:val="20"/>
-          <w:szCs w:val="20"/>
-          <w14:ligatures w14:val="standard"/>
-        </w:rPr>
-        <w:t>the network</w:t>
-      </w:r>
-      <w:r>
-        <w:rPr>
-          <w:rFonts w:eastAsia="Verdana"/>
-          <w:sz w:val="20"/>
-          <w:szCs w:val="20"/>
-          <w14:ligatures w14:val="standard"/>
-        </w:rPr>
-        <w:t xml:space="preserve"> analysis o</w:t>
-      </w:r>
-      <w:r>
-        <w:rPr>
-          <w:rFonts w:eastAsia="Verdana"/>
-          <w:sz w:val="20"/>
-          <w:szCs w:val="20"/>
-          <w14:ligatures w14:val="standard"/>
-        </w:rPr>
-        <w:t>f</w:t>
-      </w:r>
-      <w:r>
-        <w:rPr>
-          <w:rFonts w:eastAsia="Verdana"/>
-          <w:sz w:val="20"/>
-          <w:szCs w:val="20"/>
-          <w14:ligatures w14:val="standard"/>
-        </w:rPr>
-        <w:t xml:space="preserve"> censored books.</w:t>
-      </w:r>
-      <w:r>
-        <w:rPr>
-          <w:rFonts w:eastAsia="Verdana"/>
-          <w:sz w:val="20"/>
-          <w:szCs w:val="20"/>
-          <w14:ligatures w14:val="standard"/>
-        </w:rPr>
-        <w:t xml:space="preserve"> The project</w:t>
-      </w:r>
-      <w:r>
-        <w:rPr>
-          <w:rFonts w:eastAsia="Verdana"/>
-          <w:sz w:val="20"/>
-          <w:szCs w:val="20"/>
-          <w14:ligatures w14:val="standard"/>
-        </w:rPr>
-        <w:t xml:space="preserve"> </w:t>
-      </w:r>
-      <w:r>
-        <w:rPr>
-          <w:rFonts w:eastAsia="Verdana"/>
-          <w:sz w:val="20"/>
-          <w:szCs w:val="20"/>
-          <w14:ligatures w14:val="standard"/>
-        </w:rPr>
-        <w:t>aims to</w:t>
-      </w:r>
-      <w:r>
-        <w:rPr>
-          <w:rFonts w:eastAsia="Verdana"/>
-          <w:sz w:val="20"/>
-          <w:szCs w:val="20"/>
-          <w14:ligatures w14:val="standard"/>
-        </w:rPr>
         <w:t xml:space="preserve"> identify genre and author trends in banned and challenged books. By pursuing this project, we could identify if some genres and/or authors are more likely to be censored. These trends could lead to understanding if political or ideological factors play a role in the rise of book bans.</w:t>
       </w:r>
     </w:p>
@@ -558,10 +468,10 @@
         <w:t>as</w:t>
       </w:r>
       <w:r>
-        <w:t xml:space="preserve"> their </w:t>
-      </w:r>
-      <w:r>
-        <w:t>methodology. This project aims to identify genre and author trends in banned books by utilizing network models. By analyzing these networks, some trends might lead us to answers on the possible agendas of the individuals or groups pushing for these book bans.</w:t>
+        <w:t xml:space="preserve"> their methodology. This project aims to identify genre and author trends in banned books by utilizing network models. By </w:t>
+      </w:r>
+      <w:r>
+        <w:t>analyzing these networks, some trends might lead us to answers on the possible agendas of the individuals or groups pushing for these book bans.</w:t>
       </w:r>
       <w:r>
         <w:t xml:space="preserve"> A network </w:t>
@@ -795,7 +705,6 @@
         <w:rPr>
           <w:rStyle w:val="Label"/>
         </w:rPr>
-        <w:lastRenderedPageBreak/>
         <w:t>2.2</w:t>
       </w:r>
       <w:r>
@@ -816,6 +725,7 @@
         <w:pStyle w:val="Para"/>
       </w:pPr>
       <w:r>
+        <w:lastRenderedPageBreak/>
         <w:t>This article written by Langrock et al. focuses on the rise in book bans in the US. Using data from PEN America of 2,532 book bans during the 2021-2022 school year, the authors analyze the types of banned books and authors, the socio-political environments of book bans, and the interest in book bans. The authors discover that banned books feature disproportionately characters of color in children’s books, and that banned books are disproportionately written by people of color [</w:t>
       </w:r>
       <w:r>
@@ -1489,35 +1399,27 @@
           <w:rFonts w:ascii="Linux Biolinum" w:hAnsi="Linux Biolinum" w:cs="Linux Biolinum"/>
           <w:iCs/>
         </w:rPr>
-        <w:t xml:space="preserve"> </w:t>
+        <w:t xml:space="preserve"> will provide insights on which</w:t>
       </w:r>
       <w:r>
         <w:rPr>
           <w:rFonts w:ascii="Linux Biolinum" w:hAnsi="Linux Biolinum" w:cs="Linux Biolinum"/>
           <w:iCs/>
         </w:rPr>
-        <w:lastRenderedPageBreak/>
-        <w:t>will provide insights on which</w:t>
+        <w:t xml:space="preserve"> </w:t>
       </w:r>
       <w:r>
         <w:rPr>
           <w:rFonts w:ascii="Linux Biolinum" w:hAnsi="Linux Biolinum" w:cs="Linux Biolinum"/>
           <w:iCs/>
         </w:rPr>
-        <w:t xml:space="preserve"> </w:t>
+        <w:t>authors</w:t>
       </w:r>
       <w:r>
         <w:rPr>
           <w:rFonts w:ascii="Linux Biolinum" w:hAnsi="Linux Biolinum" w:cs="Linux Biolinum"/>
           <w:iCs/>
         </w:rPr>
-        <w:t>authors</w:t>
-      </w:r>
-      <w:r>
-        <w:rPr>
-          <w:rFonts w:ascii="Linux Biolinum" w:hAnsi="Linux Biolinum" w:cs="Linux Biolinum"/>
-          <w:iCs/>
-        </w:rPr>
         <w:t xml:space="preserve"> tend to be linked to the most “influential” books.</w:t>
       </w:r>
     </w:p>
@@ -1530,6 +1432,7 @@
         <w:rPr>
           <w:rStyle w:val="Label"/>
         </w:rPr>
+        <w:lastRenderedPageBreak/>
         <w:t>5.3</w:t>
       </w:r>
       <w:r>
@@ -1685,7 +1588,49 @@
           <w:rFonts w:ascii="Linux Biolinum" w:hAnsi="Linux Biolinum" w:cs="Linux Biolinum"/>
           <w:iCs/>
         </w:rPr>
-        <w:t xml:space="preserve"> created between genres that are often banned together. This graph structure permits community detection analysis and centrality measure analysis. For community detection, the Louvain method is utilized; Where communities will be created, demonstrating genre clusters that are frequently challenged together. Certain centrality measures will also provide some insights regarding the relationship between genres. Firstly, Degree Centrality will be used to measure the number of direct connections for a genre. It will identify the most frequent co-occurrent banned genres. Betweenness Centrality will also provide valuable insight on identifying key genres that link other genres, by measuring how often a genre lies on the shortest path between two other genres. Lastly, Closeness Centrality will be used to identify the genres that are at the core of censored books.</w:t>
+        <w:t xml:space="preserve"> created between genres that are often banned together. This graph structure permits community detection analysis and centrality measure analysis. For community detection, the Louvain method is utilized; Where communities will be created, demonstrating genre clusters that are frequently challenged together. Certain centrality measures will also provide some insights regarding the relationship between genres. Firstly, </w:t>
+      </w:r>
+      <w:r>
+        <w:rPr>
+          <w:rFonts w:ascii="Linux Biolinum" w:hAnsi="Linux Biolinum" w:cs="Linux Biolinum"/>
+          <w:iCs/>
+        </w:rPr>
+        <w:t xml:space="preserve">Weighted </w:t>
+      </w:r>
+      <w:r>
+        <w:rPr>
+          <w:rFonts w:ascii="Linux Biolinum" w:hAnsi="Linux Biolinum" w:cs="Linux Biolinum"/>
+          <w:iCs/>
+        </w:rPr>
+        <w:t xml:space="preserve">Betweenness Centrality will provide valuable insight </w:t>
+      </w:r>
+      <w:r>
+        <w:rPr>
+          <w:rFonts w:ascii="Linux Biolinum" w:hAnsi="Linux Biolinum" w:cs="Linux Biolinum"/>
+          <w:iCs/>
+        </w:rPr>
+        <w:t>by</w:t>
+      </w:r>
+      <w:r>
+        <w:rPr>
+          <w:rFonts w:ascii="Linux Biolinum" w:hAnsi="Linux Biolinum" w:cs="Linux Biolinum"/>
+          <w:iCs/>
+        </w:rPr>
+        <w:t xml:space="preserve"> identifying key genres that link other genres, by measuring how often a genre lies on the shortest path between two other genres. Lastly, </w:t>
+      </w:r>
+      <w:r>
+        <w:rPr>
+          <w:rFonts w:ascii="Linux Biolinum" w:hAnsi="Linux Biolinum" w:cs="Linux Biolinum"/>
+          <w:iCs/>
+        </w:rPr>
+        <w:t xml:space="preserve">Weighted </w:t>
+      </w:r>
+      <w:r>
+        <w:rPr>
+          <w:rFonts w:ascii="Linux Biolinum" w:hAnsi="Linux Biolinum" w:cs="Linux Biolinum"/>
+          <w:iCs/>
+        </w:rPr>
+        <w:t>Closeness Centrality will be used to identify the genres that are at the core of censored books.</w:t>
       </w:r>
     </w:p>
     <w:p>
@@ -1867,7 +1812,7 @@
           <w:rFonts w:ascii="Linux Biolinum" w:hAnsi="Linux Biolinum" w:cs="Linux Biolinum"/>
           <w:iCs/>
         </w:rPr>
-        <w:t xml:space="preserve"> nodes will measure how many genres an author’s banned books belong to. Degree Centrality on the genre nodes will provide insight on which genres have the highest number of censored authors. Eigenvector Centrality will be utilized for the genre nodes, which will identify the most “influential” banned genres. Community detection algorithms such as the Louvain method will be used to find both author and genre clusters. The method will detect if censorship patterns group authors in distinct communities. Lastly the </w:t>
+        <w:t xml:space="preserve"> nodes will measure how many genres an author’s banned books belong to. Degree Centrality on the genre nodes will provide insight on which genres have the highest number of censored authors. Community detection algorithms such as the Louvain method will be used to find both author and genre clusters. The method will detect if censorship patterns group authors in distinct communities. Lastly the </w:t>
       </w:r>
       <w:r>
         <w:rPr>
@@ -2218,11 +2163,7 @@
       </w:r>
       <w:proofErr w:type="spellEnd"/>
       <w:r>
-        <w:t xml:space="preserve"> libraries </w:t>
-      </w:r>
-      <w:r>
-        <w:lastRenderedPageBreak/>
-        <w:t>for Python3 were utilized for creating the networks.</w:t>
+        <w:t xml:space="preserve"> libraries for Python3 were utilized for creating the networks.</w:t>
       </w:r>
       <w:r>
         <w:t xml:space="preserve"> The Matplotlib library was used to draw </w:t>
@@ -2332,7 +2273,11 @@
         <w:t>.</w:t>
       </w:r>
       <w:r>
-        <w:t xml:space="preserve"> Note that a </w:t>
+        <w:t xml:space="preserve"> </w:t>
+      </w:r>
+      <w:r>
+        <w:lastRenderedPageBreak/>
+        <w:t xml:space="preserve">Note that a </w:t>
       </w:r>
       <w:r>
         <w:t>small unconnected subgraph of 1 book and 1 genre node</w:t>
@@ -2403,9 +2348,6 @@
     <w:p>
       <w:pPr>
         <w:pStyle w:val="FigureCaption"/>
-        <w:rPr>
-          <w:lang w:eastAsia="ja-JP"/>
-        </w:rPr>
       </w:pPr>
       <w:r>
         <w:rPr>
@@ -2414,9 +2356,6 @@
         <w:t>Figure 1:</w:t>
       </w:r>
       <w:r>
-        <w:rPr>
-          <w:lang w:eastAsia="ja-JP"/>
-        </w:rPr>
         <w:t xml:space="preserve"> Genre-Book Bipartite Network</w:t>
       </w:r>
     </w:p>
@@ -2538,12 +2477,18 @@
         <w:rPr>
           <w:iCs/>
         </w:rPr>
-        <w:t>2334</w:t>
+        <w:t>23</w:t>
       </w:r>
       <w:r>
         <w:rPr>
           <w:iCs/>
         </w:rPr>
+        <w:t>17</w:t>
+      </w:r>
+      <w:r>
+        <w:rPr>
+          <w:iCs/>
+        </w:rPr>
         <w:t xml:space="preserve"> </w:t>
       </w:r>
       <w:r>
@@ -2562,7 +2507,10 @@
         <w:t xml:space="preserve">. </w:t>
       </w:r>
       <w:r>
-        <w:t>3600</w:t>
+        <w:t>3</w:t>
+      </w:r>
+      <w:r>
+        <w:t>532</w:t>
       </w:r>
       <w:r>
         <w:t xml:space="preserve"> edges connect the book and </w:t>
@@ -2603,10 +2551,10 @@
           <w14:ligatures w14:val="none"/>
         </w:rPr>
         <w:drawing>
-          <wp:inline distT="0" distB="0" distL="0" distR="0" wp14:anchorId="04B1C7B4" wp14:editId="399CD407">
-            <wp:extent cx="2714625" cy="2035969"/>
-            <wp:effectExtent l="0" t="0" r="0" b="2540"/>
-            <wp:docPr id="1084541900" name="Picture 2" descr="A green and blue dots in a circle&#10;&#10;AI-generated content may be incorrect."/>
+          <wp:inline distT="0" distB="0" distL="0" distR="0" wp14:anchorId="1E220094" wp14:editId="64C339A7">
+            <wp:extent cx="2603499" cy="1952625"/>
+            <wp:effectExtent l="0" t="0" r="6985" b="0"/>
+            <wp:docPr id="581073063" name="Picture 1" descr="A green and blue dots&#10;&#10;AI-generated content may be incorrect."/>
             <wp:cNvGraphicFramePr>
               <a:graphicFrameLocks xmlns:a="http://schemas.openxmlformats.org/drawingml/2006/main" noChangeAspect="1"/>
             </wp:cNvGraphicFramePr>
@@ -2614,7 +2562,7 @@
               <a:graphicData uri="http://schemas.openxmlformats.org/drawingml/2006/picture">
                 <pic:pic xmlns:pic="http://schemas.openxmlformats.org/drawingml/2006/picture">
                   <pic:nvPicPr>
-                    <pic:cNvPr id="1084541900" name="Picture 2" descr="A green and blue dots in a circle&#10;&#10;AI-generated content may be incorrect."/>
+                    <pic:cNvPr id="581073063" name="Picture 1" descr="A green and blue dots&#10;&#10;AI-generated content may be incorrect."/>
                     <pic:cNvPicPr/>
                   </pic:nvPicPr>
                   <pic:blipFill>
@@ -2626,7 +2574,7 @@
                   <pic:spPr>
                     <a:xfrm>
                       <a:off x="0" y="0"/>
-                      <a:ext cx="2718477" cy="2038858"/>
+                      <a:ext cx="2614061" cy="1960546"/>
                     </a:xfrm>
                     <a:prstGeom prst="rect">
                       <a:avLst/>
@@ -2642,9 +2590,6 @@
     <w:p>
       <w:pPr>
         <w:pStyle w:val="FigureCaption"/>
-        <w:rPr>
-          <w:lang w:eastAsia="ja-JP"/>
-        </w:rPr>
       </w:pPr>
       <w:r>
         <w:rPr>
@@ -2665,33 +2610,14 @@
         <w:t>:</w:t>
       </w:r>
       <w:r>
-        <w:rPr>
-          <w:lang w:eastAsia="ja-JP"/>
-        </w:rPr>
         <w:t xml:space="preserve"> </w:t>
       </w:r>
       <w:r>
-        <w:rPr>
-          <w:lang w:eastAsia="ja-JP"/>
-        </w:rPr>
         <w:t>Author</w:t>
       </w:r>
       <w:r>
-        <w:rPr>
-          <w:lang w:eastAsia="ja-JP"/>
-        </w:rPr>
         <w:t>-Book Bipartite Network</w:t>
       </w:r>
-    </w:p>
-    <w:p>
-      <w:pPr>
-        <w:pStyle w:val="Para"/>
-        <w:ind w:firstLine="278"/>
-        <w:rPr>
-          <w:rFonts w:ascii="Linux Biolinum" w:hAnsi="Linux Biolinum" w:cs="Linux Biolinum"/>
-          <w:i/>
-        </w:rPr>
-      </w:pPr>
     </w:p>
     <w:p>
       <w:pPr>
@@ -2832,9 +2758,6 @@
     <w:p>
       <w:pPr>
         <w:pStyle w:val="FigureCaption"/>
-        <w:rPr>
-          <w:lang w:eastAsia="ja-JP"/>
-        </w:rPr>
       </w:pPr>
       <w:r>
         <w:rPr>
@@ -2855,15 +2778,9 @@
         <w:t>:</w:t>
       </w:r>
       <w:r>
-        <w:rPr>
-          <w:lang w:eastAsia="ja-JP"/>
-        </w:rPr>
         <w:t xml:space="preserve"> </w:t>
       </w:r>
       <w:r>
-        <w:rPr>
-          <w:lang w:eastAsia="ja-JP"/>
-        </w:rPr>
         <w:t>Genre Co-Occurrence Network</w:t>
       </w:r>
     </w:p>
@@ -2954,10 +2871,44 @@
           <w:rFonts w:ascii="Linux Biolinum" w:hAnsi="Linux Biolinum" w:cs="Linux Biolinum"/>
           <w:iCs/>
         </w:rPr>
-        <w:t xml:space="preserve"> csv file was used to create this network. The network contains 2327 author nodes, and 305 genre nodes</w:t>
-      </w:r>
-      <w:r>
-        <w:t xml:space="preserve">. The 16245 edges connect the author and genre nodes. Figure 4 shows the Author-Genre Bipartite Network. Note that a small unconnected subgraph of 1 author and 1 genre node is removed from the visualization. Author nodes are colored </w:t>
+        <w:t xml:space="preserve"> csv file was used to create this network. The network contains 23</w:t>
+      </w:r>
+      <w:r>
+        <w:rPr>
+          <w:rFonts w:ascii="Linux Biolinum" w:hAnsi="Linux Biolinum" w:cs="Linux Biolinum"/>
+          <w:iCs/>
+        </w:rPr>
+        <w:t>10</w:t>
+      </w:r>
+      <w:r>
+        <w:rPr>
+          <w:rFonts w:ascii="Linux Biolinum" w:hAnsi="Linux Biolinum" w:cs="Linux Biolinum"/>
+          <w:iCs/>
+        </w:rPr>
+        <w:t xml:space="preserve"> author nodes, and 30</w:t>
+      </w:r>
+      <w:r>
+        <w:rPr>
+          <w:rFonts w:ascii="Linux Biolinum" w:hAnsi="Linux Biolinum" w:cs="Linux Biolinum"/>
+          <w:iCs/>
+        </w:rPr>
+        <w:t>6</w:t>
+      </w:r>
+      <w:r>
+        <w:rPr>
+          <w:rFonts w:ascii="Linux Biolinum" w:hAnsi="Linux Biolinum" w:cs="Linux Biolinum"/>
+          <w:iCs/>
+        </w:rPr>
+        <w:t xml:space="preserve"> genre nodes</w:t>
+      </w:r>
+      <w:r>
+        <w:t>. The 16</w:t>
+      </w:r>
+      <w:r>
+        <w:t>091</w:t>
+      </w:r>
+      <w:r>
+        <w:t xml:space="preserve"> edges connect the author and genre nodes. Figure 4 shows the Author-Genre Bipartite Network. Note that a small unconnected subgraph of 1 author and 1 genre node is removed from the visualization. Author nodes are colored </w:t>
       </w:r>
       <w:r>
         <w:t>green</w:t>
@@ -2971,22 +2922,16 @@
         <w:pStyle w:val="Para"/>
         <w:ind w:firstLine="278"/>
       </w:pPr>
-    </w:p>
-    <w:p>
-      <w:pPr>
-        <w:pStyle w:val="Para"/>
-        <w:ind w:firstLine="278"/>
-      </w:pPr>
       <w:r>
         <w:rPr>
           <w:noProof/>
           <w14:ligatures w14:val="none"/>
         </w:rPr>
         <w:drawing>
-          <wp:inline distT="0" distB="0" distL="0" distR="0" wp14:anchorId="5138EC0F" wp14:editId="0F18018F">
-            <wp:extent cx="2781300" cy="2085975"/>
-            <wp:effectExtent l="0" t="0" r="0" b="9525"/>
-            <wp:docPr id="776574086" name="Picture 4" descr="A green and black network&#10;&#10;AI-generated content may be incorrect."/>
+          <wp:inline distT="0" distB="0" distL="0" distR="0" wp14:anchorId="1E397101" wp14:editId="15BDD569">
+            <wp:extent cx="2743200" cy="2057400"/>
+            <wp:effectExtent l="0" t="0" r="0" b="0"/>
+            <wp:docPr id="251815230" name="Picture 2" descr="A green and black network&#10;&#10;AI-generated content may be incorrect."/>
             <wp:cNvGraphicFramePr>
               <a:graphicFrameLocks xmlns:a="http://schemas.openxmlformats.org/drawingml/2006/main" noChangeAspect="1"/>
             </wp:cNvGraphicFramePr>
@@ -2994,7 +2939,7 @@
               <a:graphicData uri="http://schemas.openxmlformats.org/drawingml/2006/picture">
                 <pic:pic xmlns:pic="http://schemas.openxmlformats.org/drawingml/2006/picture">
                   <pic:nvPicPr>
-                    <pic:cNvPr id="776574086" name="Picture 4" descr="A green and black network&#10;&#10;AI-generated content may be incorrect."/>
+                    <pic:cNvPr id="251815230" name="Picture 2" descr="A green and black network&#10;&#10;AI-generated content may be incorrect."/>
                     <pic:cNvPicPr/>
                   </pic:nvPicPr>
                   <pic:blipFill>
@@ -3006,7 +2951,7 @@
                   <pic:spPr>
                     <a:xfrm>
                       <a:off x="0" y="0"/>
-                      <a:ext cx="2784923" cy="2088692"/>
+                      <a:ext cx="2744370" cy="2058278"/>
                     </a:xfrm>
                     <a:prstGeom prst="rect">
                       <a:avLst/>
@@ -3022,9 +2967,6 @@
     <w:p>
       <w:pPr>
         <w:pStyle w:val="FigureCaption"/>
-        <w:rPr>
-          <w:lang w:eastAsia="ja-JP"/>
-        </w:rPr>
       </w:pPr>
       <w:r>
         <w:rPr>
@@ -3045,15 +2987,9 @@
         <w:t>:</w:t>
       </w:r>
       <w:r>
-        <w:rPr>
-          <w:lang w:eastAsia="ja-JP"/>
-        </w:rPr>
         <w:t xml:space="preserve"> </w:t>
       </w:r>
       <w:r>
-        <w:rPr>
-          <w:lang w:eastAsia="ja-JP"/>
-        </w:rPr>
         <w:t>Author-Genre Bipartite Network</w:t>
       </w:r>
     </w:p>
@@ -3081,7 +3017,6 @@
           <w:rFonts w:ascii="Linux Biolinum" w:hAnsi="Linux Biolinum" w:cs="Linux Biolinum"/>
           <w:i/>
         </w:rPr>
-        <w:lastRenderedPageBreak/>
         <w:t>6.2.</w:t>
       </w:r>
       <w:r>
@@ -3261,6 +3196,7 @@
           <w:noProof/>
           <w14:ligatures w14:val="none"/>
         </w:rPr>
+        <w:lastRenderedPageBreak/>
         <w:drawing>
           <wp:inline distT="0" distB="0" distL="0" distR="0" wp14:anchorId="6BFE8AEB" wp14:editId="0BAC6DD3">
             <wp:extent cx="2590800" cy="1943100"/>
@@ -3301,9 +3237,6 @@
     <w:p>
       <w:pPr>
         <w:pStyle w:val="FigureCaption"/>
-        <w:rPr>
-          <w:lang w:eastAsia="ja-JP"/>
-        </w:rPr>
       </w:pPr>
       <w:r>
         <w:rPr>
@@ -3324,15 +3257,9 @@
         <w:t>:</w:t>
       </w:r>
       <w:r>
-        <w:rPr>
-          <w:lang w:eastAsia="ja-JP"/>
-        </w:rPr>
         <w:t xml:space="preserve"> </w:t>
       </w:r>
       <w:r>
-        <w:rPr>
-          <w:lang w:eastAsia="ja-JP"/>
-        </w:rPr>
         <w:t>Book Similarity Network</w:t>
       </w:r>
     </w:p>
@@ -3350,24 +3277,81 @@
         <w:t> </w:t>
       </w:r>
       <w:r>
-        <w:t>PRELIMINARY RESULTS</w:t>
+        <w:t>RESULTS</w:t>
       </w:r>
     </w:p>
     <w:p>
       <w:pPr>
+        <w:pStyle w:val="Head1"/>
+        <w:ind w:left="278" w:hanging="278"/>
+      </w:pPr>
+      <w:r>
+        <w:rPr>
+          <w:rStyle w:val="Label"/>
+        </w:rPr>
+        <w:t>7</w:t>
+      </w:r>
+      <w:r>
+        <w:rPr>
+          <w:rStyle w:val="Label"/>
+        </w:rPr>
+        <w:t>.1</w:t>
+      </w:r>
+      <w:r>
+        <w:t> </w:t>
+      </w:r>
+      <w:r>
+        <w:t>Genre-Book Bipartite Network</w:t>
+      </w:r>
+    </w:p>
+    <w:p>
+      <w:pPr>
         <w:pStyle w:val="Para"/>
       </w:pPr>
       <w:r>
         <w:t>Using the Genre-Book bipartite network, degree centrality was conducted on both genre and book nodes. For the genre nodes, a higher degree centrality score demonstrates that the genre was more heavily censored than other genres</w:t>
       </w:r>
       <w:r>
-        <w:t>. Table 1 shows these results.</w:t>
-      </w:r>
-      <w:r>
-        <w:t xml:space="preserve"> The degrees of the book nodes were transformed to a degree distribution graph, as can be seen in Figure 6.</w:t>
-      </w:r>
-      <w:r>
-        <w:t xml:space="preserve"> Lastly, eigenvector centrality values were calculated on the genre nodes; results can be seen in Table 2.</w:t>
+        <w:t>. Table 1 shows these results</w:t>
+      </w:r>
+      <w:r>
+        <w:t xml:space="preserve">; Where Fiction, Young Adult, Contemporary, and Romance books had the highest </w:t>
+      </w:r>
+      <w:r>
+        <w:t>degree c</w:t>
+      </w:r>
+      <w:r>
+        <w:t>entrality scores</w:t>
+      </w:r>
+      <w:r>
+        <w:t>.</w:t>
+      </w:r>
+      <w:r>
+        <w:t xml:space="preserve"> </w:t>
+      </w:r>
+      <w:r>
+        <w:t xml:space="preserve">Eigenvector centrality values were </w:t>
+      </w:r>
+      <w:r>
+        <w:t xml:space="preserve">also </w:t>
+      </w:r>
+      <w:r>
+        <w:t>calculated on the genre nodes</w:t>
+      </w:r>
+      <w:r>
+        <w:t xml:space="preserve"> where </w:t>
+      </w:r>
+      <w:r>
+        <w:t>results can be seen in Table 2.</w:t>
+      </w:r>
+      <w:r>
+        <w:t xml:space="preserve"> Fiction, Historical, Audiobook, and Young Adult books had the highest eigenvector centrality scores. Lastly, t</w:t>
+      </w:r>
+      <w:r>
+        <w:t>he degrees of the book nodes were transformed to a degree distribution graph, as can be seen in Figure 6.</w:t>
+      </w:r>
+      <w:r>
+        <w:t xml:space="preserve"> Banned books in the dataset mostly contained around 6 to 7 genres.</w:t>
       </w:r>
     </w:p>
     <w:p>
@@ -4099,6 +4083,758 @@
     </w:tbl>
     <w:p>
       <w:pPr>
+        <w:pStyle w:val="Para"/>
+        <w:jc w:val="center"/>
+        <w:rPr>
+          <w:b/>
+          <w:bCs/>
+        </w:rPr>
+      </w:pPr>
+    </w:p>
+    <w:p>
+      <w:pPr>
+        <w:pStyle w:val="Para"/>
+        <w:jc w:val="center"/>
+        <w:rPr>
+          <w:b/>
+          <w:bCs/>
+        </w:rPr>
+      </w:pPr>
+    </w:p>
+    <w:p>
+      <w:pPr>
+        <w:pStyle w:val="Para"/>
+        <w:jc w:val="center"/>
+        <w:rPr>
+          <w:b/>
+          <w:bCs/>
+        </w:rPr>
+      </w:pPr>
+    </w:p>
+    <w:p>
+      <w:pPr>
+        <w:pStyle w:val="Para"/>
+        <w:jc w:val="center"/>
+        <w:rPr>
+          <w:b/>
+          <w:bCs/>
+        </w:rPr>
+      </w:pPr>
+    </w:p>
+    <w:p>
+      <w:pPr>
+        <w:pStyle w:val="Para"/>
+        <w:jc w:val="center"/>
+        <w:rPr>
+          <w:b/>
+          <w:bCs/>
+        </w:rPr>
+      </w:pPr>
+    </w:p>
+    <w:p>
+      <w:pPr>
+        <w:pStyle w:val="Para"/>
+        <w:jc w:val="center"/>
+        <w:rPr>
+          <w:b/>
+          <w:bCs/>
+        </w:rPr>
+      </w:pPr>
+      <w:r>
+        <w:rPr>
+          <w:b/>
+          <w:bCs/>
+        </w:rPr>
+        <w:t xml:space="preserve">Table </w:t>
+      </w:r>
+      <w:r>
+        <w:rPr>
+          <w:b/>
+          <w:bCs/>
+        </w:rPr>
+        <w:t>2</w:t>
+      </w:r>
+      <w:r>
+        <w:rPr>
+          <w:b/>
+          <w:bCs/>
+        </w:rPr>
+        <w:t xml:space="preserve">: Highest </w:t>
+      </w:r>
+      <w:r>
+        <w:rPr>
+          <w:b/>
+          <w:bCs/>
+        </w:rPr>
+        <w:t>Eigenvector</w:t>
+      </w:r>
+      <w:r>
+        <w:rPr>
+          <w:b/>
+          <w:bCs/>
+        </w:rPr>
+        <w:t xml:space="preserve"> Centrality Scores of Genres</w:t>
+      </w:r>
+    </w:p>
+    <w:tbl>
+      <w:tblPr>
+        <w:tblStyle w:val="TableGrid"/>
+        <w:tblW w:w="0" w:type="auto"/>
+        <w:tblLook w:val="04A0" w:firstRow="1" w:lastRow="0" w:firstColumn="1" w:lastColumn="0" w:noHBand="0" w:noVBand="1"/>
+      </w:tblPr>
+      <w:tblGrid>
+        <w:gridCol w:w="1256"/>
+        <w:gridCol w:w="1007"/>
+        <w:gridCol w:w="1418"/>
+        <w:gridCol w:w="1109"/>
+      </w:tblGrid>
+      <w:tr>
+        <w:tc>
+          <w:tcPr>
+            <w:tcW w:w="1256" w:type="dxa"/>
+          </w:tcPr>
+          <w:p>
+            <w:pPr>
+              <w:pStyle w:val="AckPara"/>
+              <w:jc w:val="center"/>
+              <w:rPr>
+                <w:b/>
+                <w:bCs/>
+                <w14:ligatures w14:val="standard"/>
+              </w:rPr>
+            </w:pPr>
+            <w:r>
+              <w:rPr>
+                <w:b/>
+                <w:bCs/>
+                <w14:ligatures w14:val="standard"/>
+              </w:rPr>
+              <w:t>Genre</w:t>
+            </w:r>
+          </w:p>
+        </w:tc>
+        <w:tc>
+          <w:tcPr>
+            <w:tcW w:w="1007" w:type="dxa"/>
+          </w:tcPr>
+          <w:p>
+            <w:pPr>
+              <w:pStyle w:val="AckPara"/>
+              <w:jc w:val="center"/>
+              <w:rPr>
+                <w:b/>
+                <w:bCs/>
+                <w14:ligatures w14:val="standard"/>
+              </w:rPr>
+            </w:pPr>
+            <w:r>
+              <w:rPr>
+                <w:b/>
+                <w:bCs/>
+                <w14:ligatures w14:val="standard"/>
+              </w:rPr>
+              <w:t>Score</w:t>
+            </w:r>
+          </w:p>
+        </w:tc>
+        <w:tc>
+          <w:tcPr>
+            <w:tcW w:w="1418" w:type="dxa"/>
+          </w:tcPr>
+          <w:p>
+            <w:pPr>
+              <w:pStyle w:val="AckPara"/>
+              <w:jc w:val="center"/>
+              <w:rPr>
+                <w:b/>
+                <w:bCs/>
+                <w14:ligatures w14:val="standard"/>
+              </w:rPr>
+            </w:pPr>
+            <w:r>
+              <w:rPr>
+                <w:b/>
+                <w:bCs/>
+                <w14:ligatures w14:val="standard"/>
+              </w:rPr>
+              <w:t>Genre</w:t>
+            </w:r>
+          </w:p>
+        </w:tc>
+        <w:tc>
+          <w:tcPr>
+            <w:tcW w:w="1109" w:type="dxa"/>
+          </w:tcPr>
+          <w:p>
+            <w:pPr>
+              <w:pStyle w:val="AckPara"/>
+              <w:jc w:val="center"/>
+              <w:rPr>
+                <w:b/>
+                <w:bCs/>
+                <w14:ligatures w14:val="standard"/>
+              </w:rPr>
+            </w:pPr>
+            <w:r>
+              <w:rPr>
+                <w:b/>
+                <w:bCs/>
+                <w14:ligatures w14:val="standard"/>
+              </w:rPr>
+              <w:t>Score</w:t>
+            </w:r>
+          </w:p>
+        </w:tc>
+      </w:tr>
+      <w:tr>
+        <w:tc>
+          <w:tcPr>
+            <w:tcW w:w="1256" w:type="dxa"/>
+          </w:tcPr>
+          <w:p>
+            <w:pPr>
+              <w:pStyle w:val="AckPara"/>
+              <w:rPr>
+                <w14:ligatures w14:val="standard"/>
+              </w:rPr>
+            </w:pPr>
+            <w:r>
+              <w:rPr>
+                <w14:ligatures w14:val="standard"/>
+              </w:rPr>
+              <w:t>Fiction</w:t>
+            </w:r>
+          </w:p>
+        </w:tc>
+        <w:tc>
+          <w:tcPr>
+            <w:tcW w:w="1007" w:type="dxa"/>
+          </w:tcPr>
+          <w:p>
+            <w:pPr>
+              <w:pStyle w:val="AckPara"/>
+              <w:rPr>
+                <w14:ligatures w14:val="standard"/>
+              </w:rPr>
+            </w:pPr>
+            <w:r>
+              <w:rPr>
+                <w14:ligatures w14:val="standard"/>
+              </w:rPr>
+              <w:t>0.194</w:t>
+            </w:r>
+          </w:p>
+        </w:tc>
+        <w:tc>
+          <w:tcPr>
+            <w:tcW w:w="1418" w:type="dxa"/>
+          </w:tcPr>
+          <w:p>
+            <w:pPr>
+              <w:pStyle w:val="AckPara"/>
+              <w:rPr>
+                <w14:ligatures w14:val="standard"/>
+              </w:rPr>
+            </w:pPr>
+            <w:r>
+              <w:rPr>
+                <w14:ligatures w14:val="standard"/>
+              </w:rPr>
+              <w:t>LGBT</w:t>
+            </w:r>
+          </w:p>
+        </w:tc>
+        <w:tc>
+          <w:tcPr>
+            <w:tcW w:w="1109" w:type="dxa"/>
+          </w:tcPr>
+          <w:p>
+            <w:pPr>
+              <w:pStyle w:val="AckPara"/>
+              <w:rPr>
+                <w14:ligatures w14:val="standard"/>
+              </w:rPr>
+            </w:pPr>
+            <w:r>
+              <w:rPr>
+                <w14:ligatures w14:val="standard"/>
+              </w:rPr>
+              <w:t>0.148</w:t>
+            </w:r>
+          </w:p>
+        </w:tc>
+      </w:tr>
+      <w:tr>
+        <w:tc>
+          <w:tcPr>
+            <w:tcW w:w="1256" w:type="dxa"/>
+          </w:tcPr>
+          <w:p>
+            <w:pPr>
+              <w:pStyle w:val="AckPara"/>
+              <w:rPr>
+                <w14:ligatures w14:val="standard"/>
+              </w:rPr>
+            </w:pPr>
+            <w:r>
+              <w:rPr>
+                <w14:ligatures w14:val="standard"/>
+              </w:rPr>
+              <w:t>Historical</w:t>
+            </w:r>
+          </w:p>
+        </w:tc>
+        <w:tc>
+          <w:tcPr>
+            <w:tcW w:w="1007" w:type="dxa"/>
+          </w:tcPr>
+          <w:p>
+            <w:pPr>
+              <w:pStyle w:val="AckPara"/>
+              <w:rPr>
+                <w14:ligatures w14:val="standard"/>
+              </w:rPr>
+            </w:pPr>
+            <w:r>
+              <w:rPr>
+                <w14:ligatures w14:val="standard"/>
+              </w:rPr>
+              <w:t>0.165</w:t>
+            </w:r>
+          </w:p>
+        </w:tc>
+        <w:tc>
+          <w:tcPr>
+            <w:tcW w:w="1418" w:type="dxa"/>
+          </w:tcPr>
+          <w:p>
+            <w:pPr>
+              <w:pStyle w:val="AckPara"/>
+              <w:rPr>
+                <w14:ligatures w14:val="standard"/>
+              </w:rPr>
+            </w:pPr>
+            <w:r>
+              <w:rPr>
+                <w14:ligatures w14:val="standard"/>
+              </w:rPr>
+              <w:t>Realistic Fiction</w:t>
+            </w:r>
+          </w:p>
+        </w:tc>
+        <w:tc>
+          <w:tcPr>
+            <w:tcW w:w="1109" w:type="dxa"/>
+          </w:tcPr>
+          <w:p>
+            <w:pPr>
+              <w:pStyle w:val="AckPara"/>
+              <w:rPr>
+                <w14:ligatures w14:val="standard"/>
+              </w:rPr>
+            </w:pPr>
+            <w:r>
+              <w:rPr>
+                <w14:ligatures w14:val="standard"/>
+              </w:rPr>
+              <w:t>0.145</w:t>
+            </w:r>
+          </w:p>
+        </w:tc>
+      </w:tr>
+      <w:tr>
+        <w:tc>
+          <w:tcPr>
+            <w:tcW w:w="1256" w:type="dxa"/>
+          </w:tcPr>
+          <w:p>
+            <w:pPr>
+              <w:pStyle w:val="AckPara"/>
+              <w:rPr>
+                <w14:ligatures w14:val="standard"/>
+              </w:rPr>
+            </w:pPr>
+            <w:r>
+              <w:rPr>
+                <w14:ligatures w14:val="standard"/>
+              </w:rPr>
+              <w:t>Audiobook</w:t>
+            </w:r>
+          </w:p>
+        </w:tc>
+        <w:tc>
+          <w:tcPr>
+            <w:tcW w:w="1007" w:type="dxa"/>
+          </w:tcPr>
+          <w:p>
+            <w:pPr>
+              <w:pStyle w:val="AckPara"/>
+              <w:rPr>
+                <w14:ligatures w14:val="standard"/>
+              </w:rPr>
+            </w:pPr>
+            <w:r>
+              <w:rPr>
+                <w14:ligatures w14:val="standard"/>
+              </w:rPr>
+              <w:t>0.162</w:t>
+            </w:r>
+          </w:p>
+        </w:tc>
+        <w:tc>
+          <w:tcPr>
+            <w:tcW w:w="1418" w:type="dxa"/>
+          </w:tcPr>
+          <w:p>
+            <w:pPr>
+              <w:pStyle w:val="AckPara"/>
+              <w:rPr>
+                <w14:ligatures w14:val="standard"/>
+              </w:rPr>
+            </w:pPr>
+            <w:r>
+              <w:rPr>
+                <w14:ligatures w14:val="standard"/>
+              </w:rPr>
+              <w:t>Non-Fiction</w:t>
+            </w:r>
+          </w:p>
+        </w:tc>
+        <w:tc>
+          <w:tcPr>
+            <w:tcW w:w="1109" w:type="dxa"/>
+          </w:tcPr>
+          <w:p>
+            <w:pPr>
+              <w:pStyle w:val="AckPara"/>
+              <w:rPr>
+                <w14:ligatures w14:val="standard"/>
+              </w:rPr>
+            </w:pPr>
+            <w:r>
+              <w:rPr>
+                <w14:ligatures w14:val="standard"/>
+              </w:rPr>
+              <w:t>0.145</w:t>
+            </w:r>
+          </w:p>
+        </w:tc>
+      </w:tr>
+      <w:tr>
+        <w:tc>
+          <w:tcPr>
+            <w:tcW w:w="1256" w:type="dxa"/>
+          </w:tcPr>
+          <w:p>
+            <w:pPr>
+              <w:pStyle w:val="AckPara"/>
+              <w:rPr>
+                <w14:ligatures w14:val="standard"/>
+              </w:rPr>
+            </w:pPr>
+            <w:r>
+              <w:rPr>
+                <w14:ligatures w14:val="standard"/>
+              </w:rPr>
+              <w:t>Young Adult</w:t>
+            </w:r>
+          </w:p>
+        </w:tc>
+        <w:tc>
+          <w:tcPr>
+            <w:tcW w:w="1007" w:type="dxa"/>
+          </w:tcPr>
+          <w:p>
+            <w:pPr>
+              <w:pStyle w:val="AckPara"/>
+              <w:rPr>
+                <w14:ligatures w14:val="standard"/>
+              </w:rPr>
+            </w:pPr>
+            <w:r>
+              <w:rPr>
+                <w14:ligatures w14:val="standard"/>
+              </w:rPr>
+              <w:t>0.161</w:t>
+            </w:r>
+          </w:p>
+        </w:tc>
+        <w:tc>
+          <w:tcPr>
+            <w:tcW w:w="1418" w:type="dxa"/>
+          </w:tcPr>
+          <w:p>
+            <w:pPr>
+              <w:pStyle w:val="AckPara"/>
+              <w:rPr>
+                <w14:ligatures w14:val="standard"/>
+              </w:rPr>
+            </w:pPr>
+            <w:r>
+              <w:rPr>
+                <w14:ligatures w14:val="standard"/>
+              </w:rPr>
+              <w:t>Fantasy</w:t>
+            </w:r>
+          </w:p>
+        </w:tc>
+        <w:tc>
+          <w:tcPr>
+            <w:tcW w:w="1109" w:type="dxa"/>
+          </w:tcPr>
+          <w:p>
+            <w:pPr>
+              <w:pStyle w:val="AckPara"/>
+              <w:rPr>
+                <w14:ligatures w14:val="standard"/>
+              </w:rPr>
+            </w:pPr>
+            <w:r>
+              <w:rPr>
+                <w14:ligatures w14:val="standard"/>
+              </w:rPr>
+              <w:t>0.135</w:t>
+            </w:r>
+          </w:p>
+        </w:tc>
+      </w:tr>
+      <w:tr>
+        <w:tc>
+          <w:tcPr>
+            <w:tcW w:w="1256" w:type="dxa"/>
+          </w:tcPr>
+          <w:p>
+            <w:pPr>
+              <w:pStyle w:val="AckPara"/>
+              <w:rPr>
+                <w14:ligatures w14:val="standard"/>
+              </w:rPr>
+            </w:pPr>
+            <w:r>
+              <w:rPr>
+                <w14:ligatures w14:val="standard"/>
+              </w:rPr>
+              <w:t>Children’s</w:t>
+            </w:r>
+          </w:p>
+        </w:tc>
+        <w:tc>
+          <w:tcPr>
+            <w:tcW w:w="1007" w:type="dxa"/>
+          </w:tcPr>
+          <w:p>
+            <w:pPr>
+              <w:pStyle w:val="AckPara"/>
+              <w:rPr>
+                <w14:ligatures w14:val="standard"/>
+              </w:rPr>
+            </w:pPr>
+            <w:r>
+              <w:rPr>
+                <w14:ligatures w14:val="standard"/>
+              </w:rPr>
+              <w:t>0.158</w:t>
+            </w:r>
+          </w:p>
+        </w:tc>
+        <w:tc>
+          <w:tcPr>
+            <w:tcW w:w="1418" w:type="dxa"/>
+          </w:tcPr>
+          <w:p>
+            <w:pPr>
+              <w:pStyle w:val="AckPara"/>
+              <w:rPr>
+                <w14:ligatures w14:val="standard"/>
+              </w:rPr>
+            </w:pPr>
+            <w:r>
+              <w:rPr>
+                <w14:ligatures w14:val="standard"/>
+              </w:rPr>
+              <w:t>Classics</w:t>
+            </w:r>
+          </w:p>
+        </w:tc>
+        <w:tc>
+          <w:tcPr>
+            <w:tcW w:w="1109" w:type="dxa"/>
+          </w:tcPr>
+          <w:p>
+            <w:pPr>
+              <w:pStyle w:val="AckPara"/>
+              <w:rPr>
+                <w14:ligatures w14:val="standard"/>
+              </w:rPr>
+            </w:pPr>
+            <w:r>
+              <w:rPr>
+                <w14:ligatures w14:val="standard"/>
+              </w:rPr>
+              <w:t>0.132</w:t>
+            </w:r>
+          </w:p>
+        </w:tc>
+      </w:tr>
+      <w:tr>
+        <w:tc>
+          <w:tcPr>
+            <w:tcW w:w="1256" w:type="dxa"/>
+          </w:tcPr>
+          <w:p>
+            <w:pPr>
+              <w:pStyle w:val="AckPara"/>
+              <w:rPr>
+                <w14:ligatures w14:val="standard"/>
+              </w:rPr>
+            </w:pPr>
+            <w:r>
+              <w:rPr>
+                <w14:ligatures w14:val="standard"/>
+              </w:rPr>
+              <w:t>Contemporary</w:t>
+            </w:r>
+          </w:p>
+        </w:tc>
+        <w:tc>
+          <w:tcPr>
+            <w:tcW w:w="1007" w:type="dxa"/>
+          </w:tcPr>
+          <w:p>
+            <w:pPr>
+              <w:pStyle w:val="AckPara"/>
+              <w:rPr>
+                <w14:ligatures w14:val="standard"/>
+              </w:rPr>
+            </w:pPr>
+            <w:r>
+              <w:rPr>
+                <w14:ligatures w14:val="standard"/>
+              </w:rPr>
+              <w:t>0.158</w:t>
+            </w:r>
+          </w:p>
+        </w:tc>
+        <w:tc>
+          <w:tcPr>
+            <w:tcW w:w="1418" w:type="dxa"/>
+          </w:tcPr>
+          <w:p>
+            <w:pPr>
+              <w:pStyle w:val="AckPara"/>
+              <w:rPr>
+                <w14:ligatures w14:val="standard"/>
+              </w:rPr>
+            </w:pPr>
+            <w:r>
+              <w:rPr>
+                <w14:ligatures w14:val="standard"/>
+              </w:rPr>
+              <w:t>Middle Grade</w:t>
+            </w:r>
+          </w:p>
+        </w:tc>
+        <w:tc>
+          <w:tcPr>
+            <w:tcW w:w="1109" w:type="dxa"/>
+          </w:tcPr>
+          <w:p>
+            <w:pPr>
+              <w:pStyle w:val="AckPara"/>
+              <w:rPr>
+                <w14:ligatures w14:val="standard"/>
+              </w:rPr>
+            </w:pPr>
+            <w:r>
+              <w:rPr>
+                <w14:ligatures w14:val="standard"/>
+              </w:rPr>
+              <w:t>0.130</w:t>
+            </w:r>
+          </w:p>
+        </w:tc>
+      </w:tr>
+      <w:tr>
+        <w:tc>
+          <w:tcPr>
+            <w:tcW w:w="1256" w:type="dxa"/>
+          </w:tcPr>
+          <w:p>
+            <w:pPr>
+              <w:pStyle w:val="AckPara"/>
+              <w:rPr>
+                <w14:ligatures w14:val="standard"/>
+              </w:rPr>
+            </w:pPr>
+            <w:r>
+              <w:rPr>
+                <w14:ligatures w14:val="standard"/>
+              </w:rPr>
+              <w:t>Romance</w:t>
+            </w:r>
+          </w:p>
+        </w:tc>
+        <w:tc>
+          <w:tcPr>
+            <w:tcW w:w="1007" w:type="dxa"/>
+          </w:tcPr>
+          <w:p>
+            <w:pPr>
+              <w:pStyle w:val="AckPara"/>
+              <w:rPr>
+                <w14:ligatures w14:val="standard"/>
+              </w:rPr>
+            </w:pPr>
+            <w:r>
+              <w:rPr>
+                <w14:ligatures w14:val="standard"/>
+              </w:rPr>
+              <w:t>0.155</w:t>
+            </w:r>
+          </w:p>
+        </w:tc>
+        <w:tc>
+          <w:tcPr>
+            <w:tcW w:w="1418" w:type="dxa"/>
+          </w:tcPr>
+          <w:p>
+            <w:pPr>
+              <w:pStyle w:val="AckPara"/>
+              <w:rPr>
+                <w14:ligatures w14:val="standard"/>
+              </w:rPr>
+            </w:pPr>
+            <w:r>
+              <w:rPr>
+                <w14:ligatures w14:val="standard"/>
+              </w:rPr>
+              <w:t>Mystery</w:t>
+            </w:r>
+          </w:p>
+        </w:tc>
+        <w:tc>
+          <w:tcPr>
+            <w:tcW w:w="1109" w:type="dxa"/>
+          </w:tcPr>
+          <w:p>
+            <w:pPr>
+              <w:pStyle w:val="AckPara"/>
+              <w:rPr>
+                <w14:ligatures w14:val="standard"/>
+              </w:rPr>
+            </w:pPr>
+            <w:r>
+              <w:rPr>
+                <w14:ligatures w14:val="standard"/>
+              </w:rPr>
+              <w:t>0.130</w:t>
+            </w:r>
+          </w:p>
+        </w:tc>
+      </w:tr>
+    </w:tbl>
+    <w:p>
+      <w:pPr>
         <w:pStyle w:val="AckPara"/>
         <w:rPr>
           <w14:ligatures w14:val="standard"/>
@@ -4109,10 +4845,10 @@
           <w:noProof/>
         </w:rPr>
         <w:drawing>
-          <wp:inline distT="0" distB="0" distL="0" distR="0" wp14:anchorId="2CFC574B" wp14:editId="7EF35417">
+          <wp:inline distT="0" distB="0" distL="0" distR="0" wp14:anchorId="12C74120" wp14:editId="011A1330">
             <wp:extent cx="3038475" cy="2278858"/>
             <wp:effectExtent l="0" t="0" r="0" b="7620"/>
-            <wp:docPr id="962236396" name="Picture 5" descr="A graph of a degree&#10;&#10;AI-generated content may be incorrect."/>
+            <wp:docPr id="2040574822" name="Picture 5" descr="A graph of a degree&#10;&#10;AI-generated content may be incorrect."/>
             <wp:cNvGraphicFramePr>
               <a:graphicFrameLocks xmlns:a="http://schemas.openxmlformats.org/drawingml/2006/main" noChangeAspect="1"/>
             </wp:cNvGraphicFramePr>
@@ -4148,9 +4884,6 @@
     <w:p>
       <w:pPr>
         <w:pStyle w:val="FigureCaption"/>
-        <w:rPr>
-          <w:lang w:eastAsia="ja-JP"/>
-        </w:rPr>
       </w:pPr>
       <w:r>
         <w:rPr>
@@ -4171,60 +4904,111 @@
         <w:t>:</w:t>
       </w:r>
       <w:r>
-        <w:rPr>
-          <w:lang w:eastAsia="ja-JP"/>
-        </w:rPr>
         <w:t xml:space="preserve"> </w:t>
       </w:r>
       <w:r>
-        <w:rPr>
-          <w:lang w:eastAsia="ja-JP"/>
-        </w:rPr>
-        <w:t xml:space="preserve">Degree Distribution of Book </w:t>
-      </w:r>
-      <w:r>
-        <w:rPr>
-          <w:lang w:eastAsia="ja-JP"/>
-        </w:rPr>
-        <w:t>Nodes (</w:t>
-      </w:r>
-      <w:r>
-        <w:rPr>
-          <w:lang w:eastAsia="ja-JP"/>
-        </w:rPr>
-        <w:t xml:space="preserve">Genres per </w:t>
-      </w:r>
-      <w:r>
-        <w:rPr>
-          <w:lang w:eastAsia="ja-JP"/>
-        </w:rPr>
-        <w:t xml:space="preserve">Banned </w:t>
-      </w:r>
-      <w:r>
-        <w:rPr>
-          <w:lang w:eastAsia="ja-JP"/>
-        </w:rPr>
-        <w:t>Book)</w:t>
+        <w:t>Degree Distribution of Book Nodes (Genres per Banned Book)</w:t>
       </w:r>
     </w:p>
     <w:p>
       <w:pPr>
-        <w:pStyle w:val="FigureCaption"/>
-        <w:rPr>
-          <w:lang w:eastAsia="ja-JP"/>
-        </w:rPr>
-      </w:pPr>
+        <w:pStyle w:val="Head1"/>
+        <w:ind w:left="278" w:hanging="278"/>
+      </w:pPr>
+      <w:r>
+        <w:rPr>
+          <w:rStyle w:val="Label"/>
+        </w:rPr>
+        <w:t>7.</w:t>
+      </w:r>
+      <w:r>
+        <w:rPr>
+          <w:rStyle w:val="Label"/>
+        </w:rPr>
+        <w:t>2</w:t>
+      </w:r>
+      <w:r>
+        <w:t> </w:t>
+      </w:r>
+      <w:r>
+        <w:t xml:space="preserve"> </w:t>
+      </w:r>
+      <w:r>
+        <w:t>Author-Book Bipartite Network</w:t>
+      </w:r>
     </w:p>
     <w:p>
       <w:pPr>
-        <w:pStyle w:val="FigureCaption"/>
-        <w:rPr>
-          <w:lang w:eastAsia="ja-JP"/>
-        </w:rPr>
-      </w:pPr>
+        <w:pStyle w:val="Para"/>
+      </w:pPr>
+      <w:r>
+        <w:t xml:space="preserve">Using the </w:t>
+      </w:r>
+      <w:r>
+        <w:t>Author</w:t>
+      </w:r>
+      <w:r>
+        <w:t xml:space="preserve">-Book bipartite network, degree centrality was conducted on </w:t>
+      </w:r>
+      <w:r>
+        <w:t>the</w:t>
+      </w:r>
+      <w:r>
+        <w:t xml:space="preserve"> </w:t>
+      </w:r>
+      <w:r>
+        <w:t>author</w:t>
+      </w:r>
+      <w:r>
+        <w:t xml:space="preserve"> nodes. </w:t>
+      </w:r>
+      <w:r>
+        <w:t xml:space="preserve">Table 3 shows the highest calculated degree centrality </w:t>
+      </w:r>
+      <w:r>
+        <w:t>scores on the author nodes. The best-selling authors, Stephen King, P</w:t>
+      </w:r>
+      <w:proofErr w:type="gramStart"/>
+      <w:r>
+        <w:t>. C</w:t>
+      </w:r>
+      <w:proofErr w:type="gramEnd"/>
+      <w:r>
+        <w:t xml:space="preserve">. Cast, and Ellen Hopkins obtained the </w:t>
+      </w:r>
+      <w:proofErr w:type="gramStart"/>
+      <w:r>
+        <w:t>highest degree</w:t>
+      </w:r>
+      <w:proofErr w:type="gramEnd"/>
+      <w:r>
+        <w:t xml:space="preserve"> centrality scores. Eigenvector centrality was also conducted on the </w:t>
+      </w:r>
+      <w:proofErr w:type="gramStart"/>
+      <w:r>
+        <w:t>author</w:t>
+      </w:r>
+      <w:proofErr w:type="gramEnd"/>
+      <w:r>
+        <w:t xml:space="preserve"> nodes, but no significant results were found.</w:t>
+      </w:r>
+      <w:r>
+        <w:t xml:space="preserve"> More in depth analyses of these authors will be conducted in section 8.</w:t>
+      </w:r>
+      <w:r>
+        <w:t xml:space="preserve"> </w:t>
+      </w:r>
     </w:p>
     <w:p>
       <w:pPr>
+        <w:pStyle w:val="AckPara"/>
+        <w:rPr>
+          <w14:ligatures w14:val="standard"/>
+        </w:rPr>
+      </w:pPr>
+    </w:p>
+    <w:p>
+      <w:pPr>
         <w:pStyle w:val="Para"/>
         <w:jc w:val="center"/>
         <w:rPr>
@@ -4244,28 +5028,21 @@
           <w:b/>
           <w:bCs/>
         </w:rPr>
-        <w:t>2</w:t>
+        <w:t>3</w:t>
       </w:r>
       <w:r>
         <w:rPr>
           <w:b/>
           <w:bCs/>
         </w:rPr>
-        <w:t xml:space="preserve">: Highest </w:t>
+        <w:t xml:space="preserve">: Highest Degree Centrality Scores of </w:t>
       </w:r>
       <w:r>
         <w:rPr>
           <w:b/>
           <w:bCs/>
         </w:rPr>
-        <w:t>Eigenvector</w:t>
-      </w:r>
-      <w:r>
-        <w:rPr>
-          <w:b/>
-          <w:bCs/>
-        </w:rPr>
-        <w:t xml:space="preserve"> Centrality Scores of Genres</w:t>
+        <w:t>Authors</w:t>
       </w:r>
     </w:p>
     <w:tbl>
@@ -4275,15 +5052,15 @@
         <w:tblLook w:val="04A0" w:firstRow="1" w:lastRow="0" w:firstColumn="1" w:lastColumn="0" w:noHBand="0" w:noVBand="1"/>
       </w:tblPr>
       <w:tblGrid>
-        <w:gridCol w:w="1256"/>
-        <w:gridCol w:w="1007"/>
-        <w:gridCol w:w="1418"/>
-        <w:gridCol w:w="1109"/>
+        <w:gridCol w:w="1696"/>
+        <w:gridCol w:w="732"/>
+        <w:gridCol w:w="1536"/>
+        <w:gridCol w:w="826"/>
       </w:tblGrid>
       <w:tr>
         <w:tc>
           <w:tcPr>
-            <w:tcW w:w="1256" w:type="dxa"/>
+            <w:tcW w:w="1696" w:type="dxa"/>
           </w:tcPr>
           <w:p>
             <w:pPr>
@@ -4307,7 +5084,7 @@
         </w:tc>
         <w:tc>
           <w:tcPr>
-            <w:tcW w:w="1007" w:type="dxa"/>
+            <w:tcW w:w="732" w:type="dxa"/>
           </w:tcPr>
           <w:p>
             <w:pPr>
@@ -4331,7 +5108,7 @@
         </w:tc>
         <w:tc>
           <w:tcPr>
-            <w:tcW w:w="1418" w:type="dxa"/>
+            <w:tcW w:w="1536" w:type="dxa"/>
           </w:tcPr>
           <w:p>
             <w:pPr>
@@ -4355,7 +5132,7 @@
         </w:tc>
         <w:tc>
           <w:tcPr>
-            <w:tcW w:w="1109" w:type="dxa"/>
+            <w:tcW w:w="826" w:type="dxa"/>
           </w:tcPr>
           <w:p>
             <w:pPr>
@@ -4381,7 +5158,7 @@
       <w:tr>
         <w:tc>
           <w:tcPr>
-            <w:tcW w:w="1256" w:type="dxa"/>
+            <w:tcW w:w="1696" w:type="dxa"/>
           </w:tcPr>
           <w:p>
             <w:pPr>
@@ -4394,13 +5171,13 @@
               <w:rPr>
                 <w14:ligatures w14:val="standard"/>
               </w:rPr>
-              <w:t>Fiction</w:t>
+              <w:t>Stephen King</w:t>
             </w:r>
           </w:p>
         </w:tc>
         <w:tc>
           <w:tcPr>
-            <w:tcW w:w="1007" w:type="dxa"/>
+            <w:tcW w:w="732" w:type="dxa"/>
           </w:tcPr>
           <w:p>
             <w:pPr>
@@ -4413,13 +5190,19 @@
               <w:rPr>
                 <w14:ligatures w14:val="standard"/>
               </w:rPr>
-              <w:t>0.194</w:t>
+              <w:t>0.</w:t>
+            </w:r>
+            <w:r>
+              <w:rPr>
+                <w14:ligatures w14:val="standard"/>
+              </w:rPr>
+              <w:t>0156</w:t>
             </w:r>
           </w:p>
         </w:tc>
         <w:tc>
           <w:tcPr>
-            <w:tcW w:w="1418" w:type="dxa"/>
+            <w:tcW w:w="1536" w:type="dxa"/>
           </w:tcPr>
           <w:p>
             <w:pPr>
@@ -4432,13 +5215,13 @@
               <w:rPr>
                 <w14:ligatures w14:val="standard"/>
               </w:rPr>
-              <w:t>LGBT</w:t>
+              <w:t>James Patterson</w:t>
             </w:r>
           </w:p>
         </w:tc>
         <w:tc>
           <w:tcPr>
-            <w:tcW w:w="1109" w:type="dxa"/>
+            <w:tcW w:w="826" w:type="dxa"/>
           </w:tcPr>
           <w:p>
             <w:pPr>
@@ -4451,7 +5234,13 @@
               <w:rPr>
                 <w14:ligatures w14:val="standard"/>
               </w:rPr>
-              <w:t>0.148</w:t>
+              <w:t>0.</w:t>
+            </w:r>
+            <w:r>
+              <w:rPr>
+                <w14:ligatures w14:val="standard"/>
+              </w:rPr>
+              <w:t>0049</w:t>
             </w:r>
           </w:p>
         </w:tc>
@@ -4459,7 +5248,7 @@
       <w:tr>
         <w:tc>
           <w:tcPr>
-            <w:tcW w:w="1256" w:type="dxa"/>
+            <w:tcW w:w="1696" w:type="dxa"/>
           </w:tcPr>
           <w:p>
             <w:pPr>
@@ -4472,13 +5261,27 @@
               <w:rPr>
                 <w14:ligatures w14:val="standard"/>
               </w:rPr>
-              <w:t>Historical</w:t>
+              <w:t>P</w:t>
+            </w:r>
+            <w:proofErr w:type="gramStart"/>
+            <w:r>
+              <w:rPr>
+                <w14:ligatures w14:val="standard"/>
+              </w:rPr>
+              <w:t>. C</w:t>
+            </w:r>
+            <w:proofErr w:type="gramEnd"/>
+            <w:r>
+              <w:rPr>
+                <w14:ligatures w14:val="standard"/>
+              </w:rPr>
+              <w:t>. Cast</w:t>
             </w:r>
           </w:p>
         </w:tc>
         <w:tc>
           <w:tcPr>
-            <w:tcW w:w="1007" w:type="dxa"/>
+            <w:tcW w:w="732" w:type="dxa"/>
           </w:tcPr>
           <w:p>
             <w:pPr>
@@ -4491,13 +5294,19 @@
               <w:rPr>
                 <w14:ligatures w14:val="standard"/>
               </w:rPr>
-              <w:t>0.165</w:t>
+              <w:t>0.</w:t>
+            </w:r>
+            <w:r>
+              <w:rPr>
+                <w14:ligatures w14:val="standard"/>
+              </w:rPr>
+              <w:t>0080</w:t>
             </w:r>
           </w:p>
         </w:tc>
         <w:tc>
           <w:tcPr>
-            <w:tcW w:w="1418" w:type="dxa"/>
+            <w:tcW w:w="1536" w:type="dxa"/>
           </w:tcPr>
           <w:p>
             <w:pPr>
@@ -4510,13 +5319,13 @@
               <w:rPr>
                 <w14:ligatures w14:val="standard"/>
               </w:rPr>
-              <w:t>Realistic Fiction</w:t>
+              <w:t>Anh Do</w:t>
             </w:r>
           </w:p>
         </w:tc>
         <w:tc>
           <w:tcPr>
-            <w:tcW w:w="1109" w:type="dxa"/>
+            <w:tcW w:w="826" w:type="dxa"/>
           </w:tcPr>
           <w:p>
             <w:pPr>
@@ -4529,7 +5338,13 @@
               <w:rPr>
                 <w14:ligatures w14:val="standard"/>
               </w:rPr>
-              <w:t>0.145</w:t>
+              <w:t>0.</w:t>
+            </w:r>
+            <w:r>
+              <w:rPr>
+                <w14:ligatures w14:val="standard"/>
+              </w:rPr>
+              <w:t>0045</w:t>
             </w:r>
           </w:p>
         </w:tc>
@@ -4537,7 +5352,7 @@
       <w:tr>
         <w:tc>
           <w:tcPr>
-            <w:tcW w:w="1256" w:type="dxa"/>
+            <w:tcW w:w="1696" w:type="dxa"/>
           </w:tcPr>
           <w:p>
             <w:pPr>
@@ -4550,13 +5365,13 @@
               <w:rPr>
                 <w14:ligatures w14:val="standard"/>
               </w:rPr>
-              <w:t>Audiobook</w:t>
+              <w:t>Ellen Hopkins</w:t>
             </w:r>
           </w:p>
         </w:tc>
         <w:tc>
           <w:tcPr>
-            <w:tcW w:w="1007" w:type="dxa"/>
+            <w:tcW w:w="732" w:type="dxa"/>
           </w:tcPr>
           <w:p>
             <w:pPr>
@@ -4569,13 +5384,19 @@
               <w:rPr>
                 <w14:ligatures w14:val="standard"/>
               </w:rPr>
-              <w:t>0.162</w:t>
+              <w:t>0.</w:t>
+            </w:r>
+            <w:r>
+              <w:rPr>
+                <w14:ligatures w14:val="standard"/>
+              </w:rPr>
+              <w:t>0063</w:t>
             </w:r>
           </w:p>
         </w:tc>
         <w:tc>
           <w:tcPr>
-            <w:tcW w:w="1418" w:type="dxa"/>
+            <w:tcW w:w="1536" w:type="dxa"/>
           </w:tcPr>
           <w:p>
             <w:pPr>
@@ -4588,13 +5409,13 @@
               <w:rPr>
                 <w14:ligatures w14:val="standard"/>
               </w:rPr>
-              <w:t>Non-Fiction</w:t>
+              <w:t>Cassandra Claire</w:t>
             </w:r>
           </w:p>
         </w:tc>
         <w:tc>
           <w:tcPr>
-            <w:tcW w:w="1109" w:type="dxa"/>
+            <w:tcW w:w="826" w:type="dxa"/>
           </w:tcPr>
           <w:p>
             <w:pPr>
@@ -4607,7 +5428,13 @@
               <w:rPr>
                 <w14:ligatures w14:val="standard"/>
               </w:rPr>
-              <w:t>0.145</w:t>
+              <w:t>0.</w:t>
+            </w:r>
+            <w:r>
+              <w:rPr>
+                <w14:ligatures w14:val="standard"/>
+              </w:rPr>
+              <w:t>0045</w:t>
             </w:r>
           </w:p>
         </w:tc>
@@ -4615,7 +5442,7 @@
       <w:tr>
         <w:tc>
           <w:tcPr>
-            <w:tcW w:w="1256" w:type="dxa"/>
+            <w:tcW w:w="1696" w:type="dxa"/>
           </w:tcPr>
           <w:p>
             <w:pPr>
@@ -4628,13 +5455,13 @@
               <w:rPr>
                 <w14:ligatures w14:val="standard"/>
               </w:rPr>
-              <w:t>Young Adult</w:t>
+              <w:t>Sarah J. Maas</w:t>
             </w:r>
           </w:p>
         </w:tc>
         <w:tc>
           <w:tcPr>
-            <w:tcW w:w="1007" w:type="dxa"/>
+            <w:tcW w:w="732" w:type="dxa"/>
           </w:tcPr>
           <w:p>
             <w:pPr>
@@ -4647,13 +5474,19 @@
               <w:rPr>
                 <w14:ligatures w14:val="standard"/>
               </w:rPr>
-              <w:t>0.161</w:t>
+              <w:t>0.</w:t>
+            </w:r>
+            <w:r>
+              <w:rPr>
+                <w14:ligatures w14:val="standard"/>
+              </w:rPr>
+              <w:t>0056</w:t>
             </w:r>
           </w:p>
         </w:tc>
         <w:tc>
           <w:tcPr>
-            <w:tcW w:w="1418" w:type="dxa"/>
+            <w:tcW w:w="1536" w:type="dxa"/>
           </w:tcPr>
           <w:p>
             <w:pPr>
@@ -4666,13 +5499,13 @@
               <w:rPr>
                 <w14:ligatures w14:val="standard"/>
               </w:rPr>
-              <w:t>Fantasy</w:t>
+              <w:t>Jacqueline Jules</w:t>
             </w:r>
           </w:p>
         </w:tc>
         <w:tc>
           <w:tcPr>
-            <w:tcW w:w="1109" w:type="dxa"/>
+            <w:tcW w:w="826" w:type="dxa"/>
           </w:tcPr>
           <w:p>
             <w:pPr>
@@ -4685,7 +5518,13 @@
               <w:rPr>
                 <w14:ligatures w14:val="standard"/>
               </w:rPr>
-              <w:t>0.135</w:t>
+              <w:t>0.</w:t>
+            </w:r>
+            <w:r>
+              <w:rPr>
+                <w14:ligatures w14:val="standard"/>
+              </w:rPr>
+              <w:t>0045</w:t>
             </w:r>
           </w:p>
         </w:tc>
@@ -4693,7 +5532,7 @@
       <w:tr>
         <w:tc>
           <w:tcPr>
-            <w:tcW w:w="1256" w:type="dxa"/>
+            <w:tcW w:w="1696" w:type="dxa"/>
           </w:tcPr>
           <w:p>
             <w:pPr>
@@ -4706,13 +5545,13 @@
               <w:rPr>
                 <w14:ligatures w14:val="standard"/>
               </w:rPr>
-              <w:t>Children’s</w:t>
+              <w:t>Saadia Faruqi</w:t>
             </w:r>
           </w:p>
         </w:tc>
         <w:tc>
           <w:tcPr>
-            <w:tcW w:w="1007" w:type="dxa"/>
+            <w:tcW w:w="732" w:type="dxa"/>
           </w:tcPr>
           <w:p>
             <w:pPr>
@@ -4725,13 +5564,19 @@
               <w:rPr>
                 <w14:ligatures w14:val="standard"/>
               </w:rPr>
-              <w:t>0.158</w:t>
+              <w:t>0.</w:t>
+            </w:r>
+            <w:r>
+              <w:rPr>
+                <w14:ligatures w14:val="standard"/>
+              </w:rPr>
+              <w:t>0049</w:t>
             </w:r>
           </w:p>
         </w:tc>
         <w:tc>
           <w:tcPr>
-            <w:tcW w:w="1418" w:type="dxa"/>
+            <w:tcW w:w="1536" w:type="dxa"/>
           </w:tcPr>
           <w:p>
             <w:pPr>
@@ -4744,13 +5589,13 @@
               <w:rPr>
                 <w14:ligatures w14:val="standard"/>
               </w:rPr>
-              <w:t>Classics</w:t>
+              <w:t>Rick Riordan</w:t>
             </w:r>
           </w:p>
         </w:tc>
         <w:tc>
           <w:tcPr>
-            <w:tcW w:w="1109" w:type="dxa"/>
+            <w:tcW w:w="826" w:type="dxa"/>
           </w:tcPr>
           <w:p>
             <w:pPr>
@@ -4763,7 +5608,13 @@
               <w:rPr>
                 <w14:ligatures w14:val="standard"/>
               </w:rPr>
-              <w:t>0.132</w:t>
+              <w:t>0.</w:t>
+            </w:r>
+            <w:r>
+              <w:rPr>
+                <w14:ligatures w14:val="standard"/>
+              </w:rPr>
+              <w:t>0042</w:t>
             </w:r>
           </w:p>
         </w:tc>
@@ -4771,7 +5622,7 @@
       <w:tr>
         <w:tc>
           <w:tcPr>
-            <w:tcW w:w="1256" w:type="dxa"/>
+            <w:tcW w:w="1696" w:type="dxa"/>
           </w:tcPr>
           <w:p>
             <w:pPr>
@@ -4784,13 +5635,21 @@
               <w:rPr>
                 <w14:ligatures w14:val="standard"/>
               </w:rPr>
-              <w:t>Contemporary</w:t>
-            </w:r>
+              <w:t xml:space="preserve">Cecily von </w:t>
+            </w:r>
+            <w:proofErr w:type="spellStart"/>
+            <w:r>
+              <w:rPr>
+                <w14:ligatures w14:val="standard"/>
+              </w:rPr>
+              <w:t>Zeigesar</w:t>
+            </w:r>
+            <w:proofErr w:type="spellEnd"/>
           </w:p>
         </w:tc>
         <w:tc>
           <w:tcPr>
-            <w:tcW w:w="1007" w:type="dxa"/>
+            <w:tcW w:w="732" w:type="dxa"/>
           </w:tcPr>
           <w:p>
             <w:pPr>
@@ -4803,13 +5662,19 @@
               <w:rPr>
                 <w14:ligatures w14:val="standard"/>
               </w:rPr>
-              <w:t>0.158</w:t>
+              <w:t>0.</w:t>
+            </w:r>
+            <w:r>
+              <w:rPr>
+                <w14:ligatures w14:val="standard"/>
+              </w:rPr>
+              <w:t>0049</w:t>
             </w:r>
           </w:p>
         </w:tc>
         <w:tc>
           <w:tcPr>
-            <w:tcW w:w="1418" w:type="dxa"/>
+            <w:tcW w:w="1536" w:type="dxa"/>
           </w:tcPr>
           <w:p>
             <w:pPr>
@@ -4822,13 +5687,13 @@
               <w:rPr>
                 <w14:ligatures w14:val="standard"/>
               </w:rPr>
-              <w:t>Middle Grade</w:t>
+              <w:t>Lauren Myracle</w:t>
             </w:r>
           </w:p>
         </w:tc>
         <w:tc>
           <w:tcPr>
-            <w:tcW w:w="1109" w:type="dxa"/>
+            <w:tcW w:w="826" w:type="dxa"/>
           </w:tcPr>
           <w:p>
             <w:pPr>
@@ -4841,7 +5706,391 @@
               <w:rPr>
                 <w14:ligatures w14:val="standard"/>
               </w:rPr>
-              <w:t>0.130</w:t>
+              <w:t>0.</w:t>
+            </w:r>
+            <w:r>
+              <w:rPr>
+                <w14:ligatures w14:val="standard"/>
+              </w:rPr>
+              <w:t>0042</w:t>
+            </w:r>
+          </w:p>
+        </w:tc>
+      </w:tr>
+    </w:tbl>
+    <w:p>
+      <w:pPr>
+        <w:pStyle w:val="AckPara"/>
+        <w:rPr>
+          <w14:ligatures w14:val="standard"/>
+        </w:rPr>
+      </w:pPr>
+    </w:p>
+    <w:p>
+      <w:pPr>
+        <w:pStyle w:val="Head1"/>
+        <w:ind w:left="278" w:hanging="278"/>
+        <w:rPr>
+          <w:rStyle w:val="Label"/>
+        </w:rPr>
+      </w:pPr>
+    </w:p>
+    <w:p>
+      <w:pPr>
+        <w:pStyle w:val="Head1"/>
+        <w:ind w:left="278" w:hanging="278"/>
+      </w:pPr>
+      <w:r>
+        <w:rPr>
+          <w:rStyle w:val="Label"/>
+        </w:rPr>
+        <w:t>7.</w:t>
+      </w:r>
+      <w:r>
+        <w:rPr>
+          <w:rStyle w:val="Label"/>
+        </w:rPr>
+        <w:t>3</w:t>
+      </w:r>
+      <w:r>
+        <w:t> </w:t>
+      </w:r>
+      <w:r>
+        <w:t xml:space="preserve"> </w:t>
+      </w:r>
+      <w:r>
+        <w:t>Genre Co-Occurrence Network</w:t>
+      </w:r>
+    </w:p>
+    <w:p>
+      <w:pPr>
+        <w:pStyle w:val="Para"/>
+      </w:pPr>
+      <w:r>
+        <w:lastRenderedPageBreak/>
+        <w:t xml:space="preserve">Using the </w:t>
+      </w:r>
+      <w:r>
+        <w:t>Genre Co-Occurrence</w:t>
+      </w:r>
+      <w:r>
+        <w:t xml:space="preserve"> network, </w:t>
+      </w:r>
+      <w:r>
+        <w:t xml:space="preserve">the Louvain community detection algorithm </w:t>
+      </w:r>
+      <w:r>
+        <w:t>was conducted</w:t>
+      </w:r>
+      <w:r>
+        <w:t xml:space="preserve"> on the nodes. The algorithm found 4 distinct communities as can be seen in Figure 7. </w:t>
+      </w:r>
+      <w:r>
+        <w:t xml:space="preserve">Community </w:t>
+      </w:r>
+      <w:r>
+        <w:t>1</w:t>
+      </w:r>
+      <w:r>
+        <w:t xml:space="preserve"> contained 43 genres and can be seen as the </w:t>
+      </w:r>
+      <w:r>
+        <w:t>‘Fantasy’</w:t>
+      </w:r>
+      <w:r>
+        <w:t xml:space="preserve"> community, containing genres like ‘Fantasy</w:t>
+      </w:r>
+      <w:proofErr w:type="gramStart"/>
+      <w:r>
+        <w:t>’, ‘</w:t>
+      </w:r>
+      <w:proofErr w:type="gramEnd"/>
+      <w:r>
+        <w:t xml:space="preserve">Vampires’, and ‘Cyberpunk’. Community </w:t>
+      </w:r>
+      <w:r>
+        <w:t>2</w:t>
+      </w:r>
+      <w:r>
+        <w:t xml:space="preserve"> contained 55 genres and can be seen as the ‘Controversial’ community, containing genres that can be perceived as contentious, such as ‘LGBT’, ‘Mental Health’, and ‘Erotica’. </w:t>
+      </w:r>
+      <w:r>
+        <w:t xml:space="preserve">The third </w:t>
+      </w:r>
+      <w:r>
+        <w:t>Community would be classified as the ‘Mystery’ community, with only 22 genres such as ‘Mystery</w:t>
+      </w:r>
+      <w:proofErr w:type="gramStart"/>
+      <w:r>
+        <w:t>’, ‘</w:t>
+      </w:r>
+      <w:proofErr w:type="gramEnd"/>
+      <w:r>
+        <w:t xml:space="preserve">Thriller’, and ‘Dark’. The last community </w:t>
+      </w:r>
+      <w:r>
+        <w:t>incorporates 186 genres with no discernable theme, including genres like ‘Soccer’, ‘Games’, ‘Geography’, and ‘Science’.</w:t>
+      </w:r>
+      <w:r>
+        <w:t xml:space="preserve"> Every genre in the ‘Controversial’ community can be found in Appendix A; Further analyses will be made in Section 8.</w:t>
+      </w:r>
+    </w:p>
+    <w:p>
+      <w:pPr>
+        <w:pStyle w:val="Para"/>
+      </w:pPr>
+    </w:p>
+    <w:p>
+      <w:pPr>
+        <w:pStyle w:val="Para"/>
+      </w:pPr>
+      <w:r>
+        <w:rPr>
+          <w:noProof/>
+          <w14:ligatures w14:val="none"/>
+        </w:rPr>
+        <w:drawing>
+          <wp:inline distT="0" distB="0" distL="0" distR="0" wp14:anchorId="3C31A7A9" wp14:editId="78F503DC">
+            <wp:extent cx="3048000" cy="2251710"/>
+            <wp:effectExtent l="0" t="0" r="0" b="0"/>
+            <wp:docPr id="1937580184" name="Picture 5" descr="A colorful network connection with many points&#10;&#10;AI-generated content may be incorrect."/>
+            <wp:cNvGraphicFramePr>
+              <a:graphicFrameLocks xmlns:a="http://schemas.openxmlformats.org/drawingml/2006/main" noChangeAspect="1"/>
+            </wp:cNvGraphicFramePr>
+            <a:graphic xmlns:a="http://schemas.openxmlformats.org/drawingml/2006/main">
+              <a:graphicData uri="http://schemas.openxmlformats.org/drawingml/2006/picture">
+                <pic:pic xmlns:pic="http://schemas.openxmlformats.org/drawingml/2006/picture">
+                  <pic:nvPicPr>
+                    <pic:cNvPr id="1937580184" name="Picture 5" descr="A colorful network connection with many points&#10;&#10;AI-generated content may be incorrect."/>
+                    <pic:cNvPicPr/>
+                  </pic:nvPicPr>
+                  <pic:blipFill>
+                    <a:blip r:embed="rId19"/>
+                    <a:stretch>
+                      <a:fillRect/>
+                    </a:stretch>
+                  </pic:blipFill>
+                  <pic:spPr>
+                    <a:xfrm>
+                      <a:off x="0" y="0"/>
+                      <a:ext cx="3048000" cy="2251710"/>
+                    </a:xfrm>
+                    <a:prstGeom prst="rect">
+                      <a:avLst/>
+                    </a:prstGeom>
+                  </pic:spPr>
+                </pic:pic>
+              </a:graphicData>
+            </a:graphic>
+          </wp:inline>
+        </w:drawing>
+      </w:r>
+    </w:p>
+    <w:p>
+      <w:pPr>
+        <w:pStyle w:val="FigureCaption"/>
+      </w:pPr>
+      <w:r>
+        <w:rPr>
+          <w:rStyle w:val="Label"/>
+        </w:rPr>
+        <w:t xml:space="preserve">Figure </w:t>
+      </w:r>
+      <w:r>
+        <w:rPr>
+          <w:rStyle w:val="Label"/>
+        </w:rPr>
+        <w:t>7</w:t>
+      </w:r>
+      <w:r>
+        <w:rPr>
+          <w:rStyle w:val="Label"/>
+        </w:rPr>
+        <w:t>:</w:t>
+      </w:r>
+      <w:r>
+        <w:t xml:space="preserve"> </w:t>
+      </w:r>
+      <w:r>
+        <w:t>Louvain Communities of Genre Nodes</w:t>
+      </w:r>
+    </w:p>
+    <w:p>
+      <w:pPr>
+        <w:pStyle w:val="Para"/>
+      </w:pPr>
+      <w:r>
+        <w:t xml:space="preserve">Exact communities for each genre can be found in Appendix A. Weighted Betweenness and Closeness centrality scores were also calculated on the genre nodes. Table </w:t>
+      </w:r>
+      <w:r>
+        <w:t>4</w:t>
+      </w:r>
+      <w:r>
+        <w:t xml:space="preserve"> and </w:t>
+      </w:r>
+      <w:r>
+        <w:t>5</w:t>
+      </w:r>
+      <w:r>
+        <w:t xml:space="preserve"> present the highest scores respectively. Reference, Fiction, and Parenting books appeared in the top 4 for both weighted betweenness and closeness centrality.</w:t>
+      </w:r>
+    </w:p>
+    <w:p>
+      <w:pPr>
+        <w:pStyle w:val="Para"/>
+      </w:pPr>
+    </w:p>
+    <w:p>
+      <w:pPr>
+        <w:pStyle w:val="Para"/>
+        <w:jc w:val="center"/>
+        <w:rPr>
+          <w:b/>
+          <w:bCs/>
+        </w:rPr>
+      </w:pPr>
+      <w:r>
+        <w:rPr>
+          <w:b/>
+          <w:bCs/>
+        </w:rPr>
+        <w:t xml:space="preserve">Table </w:t>
+      </w:r>
+      <w:r>
+        <w:rPr>
+          <w:b/>
+          <w:bCs/>
+        </w:rPr>
+        <w:t>4</w:t>
+      </w:r>
+      <w:r>
+        <w:rPr>
+          <w:b/>
+          <w:bCs/>
+        </w:rPr>
+        <w:t xml:space="preserve">: Highest </w:t>
+      </w:r>
+      <w:r>
+        <w:rPr>
+          <w:b/>
+          <w:bCs/>
+        </w:rPr>
+        <w:t>Weighted Betweenness</w:t>
+      </w:r>
+      <w:r>
+        <w:rPr>
+          <w:b/>
+          <w:bCs/>
+        </w:rPr>
+        <w:t xml:space="preserve"> Centrality Scores of Genres</w:t>
+      </w:r>
+    </w:p>
+    <w:tbl>
+      <w:tblPr>
+        <w:tblStyle w:val="TableGrid"/>
+        <w:tblW w:w="0" w:type="auto"/>
+        <w:tblLook w:val="04A0" w:firstRow="1" w:lastRow="0" w:firstColumn="1" w:lastColumn="0" w:noHBand="0" w:noVBand="1"/>
+      </w:tblPr>
+      <w:tblGrid>
+        <w:gridCol w:w="1413"/>
+        <w:gridCol w:w="981"/>
+        <w:gridCol w:w="1429"/>
+        <w:gridCol w:w="967"/>
+      </w:tblGrid>
+      <w:tr>
+        <w:tc>
+          <w:tcPr>
+            <w:tcW w:w="1413" w:type="dxa"/>
+          </w:tcPr>
+          <w:p>
+            <w:pPr>
+              <w:pStyle w:val="AckPara"/>
+              <w:jc w:val="center"/>
+              <w:rPr>
+                <w:b/>
+                <w:bCs/>
+                <w14:ligatures w14:val="standard"/>
+              </w:rPr>
+            </w:pPr>
+            <w:r>
+              <w:rPr>
+                <w:b/>
+                <w:bCs/>
+                <w14:ligatures w14:val="standard"/>
+              </w:rPr>
+              <w:t>Genre</w:t>
+            </w:r>
+          </w:p>
+        </w:tc>
+        <w:tc>
+          <w:tcPr>
+            <w:tcW w:w="981" w:type="dxa"/>
+          </w:tcPr>
+          <w:p>
+            <w:pPr>
+              <w:pStyle w:val="AckPara"/>
+              <w:jc w:val="center"/>
+              <w:rPr>
+                <w:b/>
+                <w:bCs/>
+                <w14:ligatures w14:val="standard"/>
+              </w:rPr>
+            </w:pPr>
+            <w:r>
+              <w:rPr>
+                <w:b/>
+                <w:bCs/>
+                <w14:ligatures w14:val="standard"/>
+              </w:rPr>
+              <w:t>Score</w:t>
+            </w:r>
+          </w:p>
+        </w:tc>
+        <w:tc>
+          <w:tcPr>
+            <w:tcW w:w="1429" w:type="dxa"/>
+          </w:tcPr>
+          <w:p>
+            <w:pPr>
+              <w:pStyle w:val="AckPara"/>
+              <w:jc w:val="center"/>
+              <w:rPr>
+                <w:b/>
+                <w:bCs/>
+                <w14:ligatures w14:val="standard"/>
+              </w:rPr>
+            </w:pPr>
+            <w:r>
+              <w:rPr>
+                <w:b/>
+                <w:bCs/>
+                <w14:ligatures w14:val="standard"/>
+              </w:rPr>
+              <w:t>Genre</w:t>
+            </w:r>
+          </w:p>
+        </w:tc>
+        <w:tc>
+          <w:tcPr>
+            <w:tcW w:w="967" w:type="dxa"/>
+          </w:tcPr>
+          <w:p>
+            <w:pPr>
+              <w:pStyle w:val="AckPara"/>
+              <w:jc w:val="center"/>
+              <w:rPr>
+                <w:b/>
+                <w:bCs/>
+                <w14:ligatures w14:val="standard"/>
+              </w:rPr>
+            </w:pPr>
+            <w:r>
+              <w:rPr>
+                <w:b/>
+                <w:bCs/>
+                <w14:ligatures w14:val="standard"/>
+              </w:rPr>
+              <w:t>Score</w:t>
             </w:r>
           </w:p>
         </w:tc>
@@ -4849,7 +6098,7 @@
       <w:tr>
         <w:tc>
           <w:tcPr>
-            <w:tcW w:w="1256" w:type="dxa"/>
+            <w:tcW w:w="1413" w:type="dxa"/>
           </w:tcPr>
           <w:p>
             <w:pPr>
@@ -4862,13 +6111,13 @@
               <w:rPr>
                 <w14:ligatures w14:val="standard"/>
               </w:rPr>
-              <w:t>Romance</w:t>
+              <w:t>Non-Fiction</w:t>
             </w:r>
           </w:p>
         </w:tc>
         <w:tc>
           <w:tcPr>
-            <w:tcW w:w="1007" w:type="dxa"/>
+            <w:tcW w:w="981" w:type="dxa"/>
           </w:tcPr>
           <w:p>
             <w:pPr>
@@ -4881,13 +6130,19 @@
               <w:rPr>
                 <w14:ligatures w14:val="standard"/>
               </w:rPr>
-              <w:t>0.155</w:t>
+              <w:t>0.</w:t>
+            </w:r>
+            <w:r>
+              <w:rPr>
+                <w14:ligatures w14:val="standard"/>
+              </w:rPr>
+              <w:t>091</w:t>
             </w:r>
           </w:p>
         </w:tc>
         <w:tc>
           <w:tcPr>
-            <w:tcW w:w="1418" w:type="dxa"/>
+            <w:tcW w:w="1429" w:type="dxa"/>
           </w:tcPr>
           <w:p>
             <w:pPr>
@@ -4900,13 +6155,13 @@
               <w:rPr>
                 <w14:ligatures w14:val="standard"/>
               </w:rPr>
-              <w:t>Mystery</w:t>
+              <w:t>Contemporary</w:t>
             </w:r>
           </w:p>
         </w:tc>
         <w:tc>
           <w:tcPr>
-            <w:tcW w:w="1109" w:type="dxa"/>
+            <w:tcW w:w="967" w:type="dxa"/>
           </w:tcPr>
           <w:p>
             <w:pPr>
@@ -4919,7 +6174,553 @@
               <w:rPr>
                 <w14:ligatures w14:val="standard"/>
               </w:rPr>
-              <w:t>0.130</w:t>
+              <w:t>0.</w:t>
+            </w:r>
+            <w:r>
+              <w:rPr>
+                <w14:ligatures w14:val="standard"/>
+              </w:rPr>
+              <w:t>045</w:t>
+            </w:r>
+          </w:p>
+        </w:tc>
+      </w:tr>
+      <w:tr>
+        <w:tc>
+          <w:tcPr>
+            <w:tcW w:w="1413" w:type="dxa"/>
+          </w:tcPr>
+          <w:p>
+            <w:pPr>
+              <w:pStyle w:val="AckPara"/>
+              <w:rPr>
+                <w14:ligatures w14:val="standard"/>
+              </w:rPr>
+            </w:pPr>
+            <w:r>
+              <w:rPr>
+                <w14:ligatures w14:val="standard"/>
+              </w:rPr>
+              <w:t>Reference</w:t>
+            </w:r>
+          </w:p>
+        </w:tc>
+        <w:tc>
+          <w:tcPr>
+            <w:tcW w:w="981" w:type="dxa"/>
+          </w:tcPr>
+          <w:p>
+            <w:pPr>
+              <w:pStyle w:val="AckPara"/>
+              <w:rPr>
+                <w14:ligatures w14:val="standard"/>
+              </w:rPr>
+            </w:pPr>
+            <w:r>
+              <w:rPr>
+                <w14:ligatures w14:val="standard"/>
+              </w:rPr>
+              <w:t>0</w:t>
+            </w:r>
+            <w:r>
+              <w:rPr>
+                <w14:ligatures w14:val="standard"/>
+              </w:rPr>
+              <w:t>.086</w:t>
+            </w:r>
+          </w:p>
+        </w:tc>
+        <w:tc>
+          <w:tcPr>
+            <w:tcW w:w="1429" w:type="dxa"/>
+          </w:tcPr>
+          <w:p>
+            <w:pPr>
+              <w:pStyle w:val="AckPara"/>
+              <w:rPr>
+                <w14:ligatures w14:val="standard"/>
+              </w:rPr>
+            </w:pPr>
+            <w:r>
+              <w:rPr>
+                <w14:ligatures w14:val="standard"/>
+              </w:rPr>
+              <w:t>Historical</w:t>
+            </w:r>
+          </w:p>
+        </w:tc>
+        <w:tc>
+          <w:tcPr>
+            <w:tcW w:w="967" w:type="dxa"/>
+          </w:tcPr>
+          <w:p>
+            <w:pPr>
+              <w:pStyle w:val="AckPara"/>
+              <w:rPr>
+                <w14:ligatures w14:val="standard"/>
+              </w:rPr>
+            </w:pPr>
+            <w:r>
+              <w:rPr>
+                <w14:ligatures w14:val="standard"/>
+              </w:rPr>
+              <w:t>0.</w:t>
+            </w:r>
+            <w:r>
+              <w:rPr>
+                <w14:ligatures w14:val="standard"/>
+              </w:rPr>
+              <w:t>042</w:t>
+            </w:r>
+          </w:p>
+        </w:tc>
+      </w:tr>
+      <w:tr>
+        <w:tc>
+          <w:tcPr>
+            <w:tcW w:w="1413" w:type="dxa"/>
+          </w:tcPr>
+          <w:p>
+            <w:pPr>
+              <w:pStyle w:val="AckPara"/>
+              <w:rPr>
+                <w14:ligatures w14:val="standard"/>
+              </w:rPr>
+            </w:pPr>
+            <w:r>
+              <w:rPr>
+                <w14:ligatures w14:val="standard"/>
+              </w:rPr>
+              <w:t>Fiction</w:t>
+            </w:r>
+          </w:p>
+        </w:tc>
+        <w:tc>
+          <w:tcPr>
+            <w:tcW w:w="981" w:type="dxa"/>
+          </w:tcPr>
+          <w:p>
+            <w:pPr>
+              <w:pStyle w:val="AckPara"/>
+              <w:rPr>
+                <w14:ligatures w14:val="standard"/>
+              </w:rPr>
+            </w:pPr>
+            <w:r>
+              <w:rPr>
+                <w14:ligatures w14:val="standard"/>
+              </w:rPr>
+              <w:t>0.</w:t>
+            </w:r>
+            <w:r>
+              <w:rPr>
+                <w14:ligatures w14:val="standard"/>
+              </w:rPr>
+              <w:t>084</w:t>
+            </w:r>
+          </w:p>
+        </w:tc>
+        <w:tc>
+          <w:tcPr>
+            <w:tcW w:w="1429" w:type="dxa"/>
+          </w:tcPr>
+          <w:p>
+            <w:pPr>
+              <w:pStyle w:val="AckPara"/>
+              <w:rPr>
+                <w14:ligatures w14:val="standard"/>
+              </w:rPr>
+            </w:pPr>
+            <w:r>
+              <w:rPr>
+                <w14:ligatures w14:val="standard"/>
+              </w:rPr>
+              <w:t>Autobiography</w:t>
+            </w:r>
+          </w:p>
+        </w:tc>
+        <w:tc>
+          <w:tcPr>
+            <w:tcW w:w="967" w:type="dxa"/>
+          </w:tcPr>
+          <w:p>
+            <w:pPr>
+              <w:pStyle w:val="AckPara"/>
+              <w:rPr>
+                <w14:ligatures w14:val="standard"/>
+              </w:rPr>
+            </w:pPr>
+            <w:r>
+              <w:rPr>
+                <w14:ligatures w14:val="standard"/>
+              </w:rPr>
+              <w:t>0.</w:t>
+            </w:r>
+            <w:r>
+              <w:rPr>
+                <w14:ligatures w14:val="standard"/>
+              </w:rPr>
+              <w:t>041</w:t>
+            </w:r>
+          </w:p>
+        </w:tc>
+      </w:tr>
+      <w:tr>
+        <w:tc>
+          <w:tcPr>
+            <w:tcW w:w="1413" w:type="dxa"/>
+          </w:tcPr>
+          <w:p>
+            <w:pPr>
+              <w:pStyle w:val="AckPara"/>
+              <w:rPr>
+                <w14:ligatures w14:val="standard"/>
+              </w:rPr>
+            </w:pPr>
+            <w:r>
+              <w:rPr>
+                <w14:ligatures w14:val="standard"/>
+              </w:rPr>
+              <w:t>Parenting</w:t>
+            </w:r>
+          </w:p>
+        </w:tc>
+        <w:tc>
+          <w:tcPr>
+            <w:tcW w:w="981" w:type="dxa"/>
+          </w:tcPr>
+          <w:p>
+            <w:pPr>
+              <w:pStyle w:val="AckPara"/>
+              <w:rPr>
+                <w14:ligatures w14:val="standard"/>
+              </w:rPr>
+            </w:pPr>
+            <w:r>
+              <w:rPr>
+                <w14:ligatures w14:val="standard"/>
+              </w:rPr>
+              <w:t>0.</w:t>
+            </w:r>
+            <w:r>
+              <w:rPr>
+                <w14:ligatures w14:val="standard"/>
+              </w:rPr>
+              <w:t>064</w:t>
+            </w:r>
+          </w:p>
+        </w:tc>
+        <w:tc>
+          <w:tcPr>
+            <w:tcW w:w="1429" w:type="dxa"/>
+          </w:tcPr>
+          <w:p>
+            <w:pPr>
+              <w:pStyle w:val="AckPara"/>
+              <w:rPr>
+                <w14:ligatures w14:val="standard"/>
+              </w:rPr>
+            </w:pPr>
+            <w:r>
+              <w:rPr>
+                <w14:ligatures w14:val="standard"/>
+              </w:rPr>
+              <w:t>Classics</w:t>
+            </w:r>
+          </w:p>
+        </w:tc>
+        <w:tc>
+          <w:tcPr>
+            <w:tcW w:w="967" w:type="dxa"/>
+          </w:tcPr>
+          <w:p>
+            <w:pPr>
+              <w:pStyle w:val="AckPara"/>
+              <w:rPr>
+                <w14:ligatures w14:val="standard"/>
+              </w:rPr>
+            </w:pPr>
+            <w:r>
+              <w:rPr>
+                <w14:ligatures w14:val="standard"/>
+              </w:rPr>
+              <w:t>0.</w:t>
+            </w:r>
+            <w:r>
+              <w:rPr>
+                <w14:ligatures w14:val="standard"/>
+              </w:rPr>
+              <w:t>040</w:t>
+            </w:r>
+          </w:p>
+        </w:tc>
+      </w:tr>
+      <w:tr>
+        <w:tc>
+          <w:tcPr>
+            <w:tcW w:w="1413" w:type="dxa"/>
+          </w:tcPr>
+          <w:p>
+            <w:pPr>
+              <w:pStyle w:val="AckPara"/>
+              <w:rPr>
+                <w14:ligatures w14:val="standard"/>
+              </w:rPr>
+            </w:pPr>
+            <w:r>
+              <w:rPr>
+                <w14:ligatures w14:val="standard"/>
+              </w:rPr>
+              <w:t>Young Adult</w:t>
+            </w:r>
+          </w:p>
+        </w:tc>
+        <w:tc>
+          <w:tcPr>
+            <w:tcW w:w="981" w:type="dxa"/>
+          </w:tcPr>
+          <w:p>
+            <w:pPr>
+              <w:pStyle w:val="AckPara"/>
+              <w:rPr>
+                <w14:ligatures w14:val="standard"/>
+              </w:rPr>
+            </w:pPr>
+            <w:r>
+              <w:rPr>
+                <w14:ligatures w14:val="standard"/>
+              </w:rPr>
+              <w:t>0.</w:t>
+            </w:r>
+            <w:r>
+              <w:rPr>
+                <w14:ligatures w14:val="standard"/>
+              </w:rPr>
+              <w:t>059</w:t>
+            </w:r>
+          </w:p>
+        </w:tc>
+        <w:tc>
+          <w:tcPr>
+            <w:tcW w:w="1429" w:type="dxa"/>
+          </w:tcPr>
+          <w:p>
+            <w:pPr>
+              <w:pStyle w:val="AckPara"/>
+              <w:rPr>
+                <w14:ligatures w14:val="standard"/>
+              </w:rPr>
+            </w:pPr>
+            <w:r>
+              <w:rPr>
+                <w14:ligatures w14:val="standard"/>
+              </w:rPr>
+              <w:t>Audiobook</w:t>
+            </w:r>
+          </w:p>
+        </w:tc>
+        <w:tc>
+          <w:tcPr>
+            <w:tcW w:w="967" w:type="dxa"/>
+          </w:tcPr>
+          <w:p>
+            <w:pPr>
+              <w:pStyle w:val="AckPara"/>
+              <w:rPr>
+                <w14:ligatures w14:val="standard"/>
+              </w:rPr>
+            </w:pPr>
+            <w:r>
+              <w:rPr>
+                <w14:ligatures w14:val="standard"/>
+              </w:rPr>
+              <w:t>0.</w:t>
+            </w:r>
+            <w:r>
+              <w:rPr>
+                <w14:ligatures w14:val="standard"/>
+              </w:rPr>
+              <w:t>037</w:t>
+            </w:r>
+          </w:p>
+        </w:tc>
+      </w:tr>
+      <w:tr>
+        <w:tc>
+          <w:tcPr>
+            <w:tcW w:w="1413" w:type="dxa"/>
+          </w:tcPr>
+          <w:p>
+            <w:pPr>
+              <w:pStyle w:val="AckPara"/>
+              <w:rPr>
+                <w14:ligatures w14:val="standard"/>
+              </w:rPr>
+            </w:pPr>
+            <w:r>
+              <w:rPr>
+                <w14:ligatures w14:val="standard"/>
+              </w:rPr>
+              <w:t>Picture Books</w:t>
+            </w:r>
+          </w:p>
+        </w:tc>
+        <w:tc>
+          <w:tcPr>
+            <w:tcW w:w="981" w:type="dxa"/>
+          </w:tcPr>
+          <w:p>
+            <w:pPr>
+              <w:pStyle w:val="AckPara"/>
+              <w:rPr>
+                <w14:ligatures w14:val="standard"/>
+              </w:rPr>
+            </w:pPr>
+            <w:r>
+              <w:rPr>
+                <w14:ligatures w14:val="standard"/>
+              </w:rPr>
+              <w:t>0.</w:t>
+            </w:r>
+            <w:r>
+              <w:rPr>
+                <w14:ligatures w14:val="standard"/>
+              </w:rPr>
+              <w:t>059</w:t>
+            </w:r>
+          </w:p>
+        </w:tc>
+        <w:tc>
+          <w:tcPr>
+            <w:tcW w:w="1429" w:type="dxa"/>
+          </w:tcPr>
+          <w:p>
+            <w:pPr>
+              <w:pStyle w:val="AckPara"/>
+              <w:rPr>
+                <w14:ligatures w14:val="standard"/>
+              </w:rPr>
+            </w:pPr>
+            <w:r>
+              <w:rPr>
+                <w14:ligatures w14:val="standard"/>
+              </w:rPr>
+              <w:t>Diary</w:t>
+            </w:r>
+          </w:p>
+        </w:tc>
+        <w:tc>
+          <w:tcPr>
+            <w:tcW w:w="967" w:type="dxa"/>
+          </w:tcPr>
+          <w:p>
+            <w:pPr>
+              <w:pStyle w:val="AckPara"/>
+              <w:rPr>
+                <w14:ligatures w14:val="standard"/>
+              </w:rPr>
+            </w:pPr>
+            <w:r>
+              <w:rPr>
+                <w14:ligatures w14:val="standard"/>
+              </w:rPr>
+              <w:t>0.</w:t>
+            </w:r>
+            <w:r>
+              <w:rPr>
+                <w14:ligatures w14:val="standard"/>
+              </w:rPr>
+              <w:t>036</w:t>
+            </w:r>
+          </w:p>
+        </w:tc>
+      </w:tr>
+      <w:tr>
+        <w:tc>
+          <w:tcPr>
+            <w:tcW w:w="1413" w:type="dxa"/>
+          </w:tcPr>
+          <w:p>
+            <w:pPr>
+              <w:pStyle w:val="AckPara"/>
+              <w:rPr>
+                <w14:ligatures w14:val="standard"/>
+              </w:rPr>
+            </w:pPr>
+            <w:r>
+              <w:rPr>
+                <w14:ligatures w14:val="standard"/>
+              </w:rPr>
+              <w:t>Children’s</w:t>
+            </w:r>
+          </w:p>
+        </w:tc>
+        <w:tc>
+          <w:tcPr>
+            <w:tcW w:w="981" w:type="dxa"/>
+          </w:tcPr>
+          <w:p>
+            <w:pPr>
+              <w:pStyle w:val="AckPara"/>
+              <w:rPr>
+                <w14:ligatures w14:val="standard"/>
+              </w:rPr>
+            </w:pPr>
+            <w:r>
+              <w:rPr>
+                <w14:ligatures w14:val="standard"/>
+              </w:rPr>
+              <w:t>0.</w:t>
+            </w:r>
+            <w:r>
+              <w:rPr>
+                <w14:ligatures w14:val="standard"/>
+              </w:rPr>
+              <w:t>048</w:t>
+            </w:r>
+          </w:p>
+        </w:tc>
+        <w:tc>
+          <w:tcPr>
+            <w:tcW w:w="1429" w:type="dxa"/>
+          </w:tcPr>
+          <w:p>
+            <w:pPr>
+              <w:pStyle w:val="AckPara"/>
+              <w:rPr>
+                <w14:ligatures w14:val="standard"/>
+              </w:rPr>
+            </w:pPr>
+            <w:r>
+              <w:rPr>
+                <w14:ligatures w14:val="standard"/>
+              </w:rPr>
+              <w:t>Coming of Age</w:t>
+            </w:r>
+          </w:p>
+        </w:tc>
+        <w:tc>
+          <w:tcPr>
+            <w:tcW w:w="967" w:type="dxa"/>
+          </w:tcPr>
+          <w:p>
+            <w:pPr>
+              <w:pStyle w:val="AckPara"/>
+              <w:rPr>
+                <w14:ligatures w14:val="standard"/>
+              </w:rPr>
+            </w:pPr>
+            <w:r>
+              <w:rPr>
+                <w14:ligatures w14:val="standard"/>
+              </w:rPr>
+              <w:t>0.</w:t>
+            </w:r>
+            <w:r>
+              <w:rPr>
+                <w14:ligatures w14:val="standard"/>
+              </w:rPr>
+              <w:t>036</w:t>
             </w:r>
           </w:p>
         </w:tc>
@@ -4927,11 +6728,994 @@
     </w:tbl>
     <w:p>
       <w:pPr>
-        <w:pStyle w:val="AckPara"/>
-        <w:rPr>
-          <w14:ligatures w14:val="standard"/>
-        </w:rPr>
-      </w:pPr>
+        <w:pStyle w:val="Para"/>
+        <w:jc w:val="center"/>
+        <w:rPr>
+          <w:b/>
+          <w:bCs/>
+        </w:rPr>
+      </w:pPr>
+    </w:p>
+    <w:p>
+      <w:pPr>
+        <w:pStyle w:val="Para"/>
+        <w:jc w:val="center"/>
+        <w:rPr>
+          <w:b/>
+          <w:bCs/>
+        </w:rPr>
+      </w:pPr>
+      <w:r>
+        <w:rPr>
+          <w:b/>
+          <w:bCs/>
+        </w:rPr>
+        <w:t xml:space="preserve">Table </w:t>
+      </w:r>
+      <w:r>
+        <w:rPr>
+          <w:b/>
+          <w:bCs/>
+        </w:rPr>
+        <w:t>5</w:t>
+      </w:r>
+      <w:r>
+        <w:rPr>
+          <w:b/>
+          <w:bCs/>
+        </w:rPr>
+        <w:t xml:space="preserve">: Highest </w:t>
+      </w:r>
+      <w:r>
+        <w:rPr>
+          <w:b/>
+          <w:bCs/>
+        </w:rPr>
+        <w:t xml:space="preserve">Weighted </w:t>
+      </w:r>
+      <w:r>
+        <w:rPr>
+          <w:b/>
+          <w:bCs/>
+        </w:rPr>
+        <w:t>Closeness</w:t>
+      </w:r>
+      <w:r>
+        <w:rPr>
+          <w:b/>
+          <w:bCs/>
+        </w:rPr>
+        <w:t xml:space="preserve"> Centrality Scores of Genres</w:t>
+      </w:r>
+    </w:p>
+    <w:tbl>
+      <w:tblPr>
+        <w:tblStyle w:val="TableGrid"/>
+        <w:tblW w:w="0" w:type="auto"/>
+        <w:tblLook w:val="04A0" w:firstRow="1" w:lastRow="0" w:firstColumn="1" w:lastColumn="0" w:noHBand="0" w:noVBand="1"/>
+      </w:tblPr>
+      <w:tblGrid>
+        <w:gridCol w:w="1413"/>
+        <w:gridCol w:w="981"/>
+        <w:gridCol w:w="1429"/>
+        <w:gridCol w:w="967"/>
+      </w:tblGrid>
+      <w:tr>
+        <w:tc>
+          <w:tcPr>
+            <w:tcW w:w="1413" w:type="dxa"/>
+          </w:tcPr>
+          <w:p>
+            <w:pPr>
+              <w:pStyle w:val="AckPara"/>
+              <w:jc w:val="center"/>
+              <w:rPr>
+                <w:b/>
+                <w:bCs/>
+                <w14:ligatures w14:val="standard"/>
+              </w:rPr>
+            </w:pPr>
+            <w:r>
+              <w:rPr>
+                <w:b/>
+                <w:bCs/>
+                <w14:ligatures w14:val="standard"/>
+              </w:rPr>
+              <w:t>Genre</w:t>
+            </w:r>
+          </w:p>
+        </w:tc>
+        <w:tc>
+          <w:tcPr>
+            <w:tcW w:w="981" w:type="dxa"/>
+          </w:tcPr>
+          <w:p>
+            <w:pPr>
+              <w:pStyle w:val="AckPara"/>
+              <w:jc w:val="center"/>
+              <w:rPr>
+                <w:b/>
+                <w:bCs/>
+                <w14:ligatures w14:val="standard"/>
+              </w:rPr>
+            </w:pPr>
+            <w:r>
+              <w:rPr>
+                <w:b/>
+                <w:bCs/>
+                <w14:ligatures w14:val="standard"/>
+              </w:rPr>
+              <w:t>Score</w:t>
+            </w:r>
+          </w:p>
+        </w:tc>
+        <w:tc>
+          <w:tcPr>
+            <w:tcW w:w="1429" w:type="dxa"/>
+          </w:tcPr>
+          <w:p>
+            <w:pPr>
+              <w:pStyle w:val="AckPara"/>
+              <w:jc w:val="center"/>
+              <w:rPr>
+                <w:b/>
+                <w:bCs/>
+                <w14:ligatures w14:val="standard"/>
+              </w:rPr>
+            </w:pPr>
+            <w:r>
+              <w:rPr>
+                <w:b/>
+                <w:bCs/>
+                <w14:ligatures w14:val="standard"/>
+              </w:rPr>
+              <w:t>Genre</w:t>
+            </w:r>
+          </w:p>
+        </w:tc>
+        <w:tc>
+          <w:tcPr>
+            <w:tcW w:w="967" w:type="dxa"/>
+          </w:tcPr>
+          <w:p>
+            <w:pPr>
+              <w:pStyle w:val="AckPara"/>
+              <w:jc w:val="center"/>
+              <w:rPr>
+                <w:b/>
+                <w:bCs/>
+                <w14:ligatures w14:val="standard"/>
+              </w:rPr>
+            </w:pPr>
+            <w:r>
+              <w:rPr>
+                <w:b/>
+                <w:bCs/>
+                <w14:ligatures w14:val="standard"/>
+              </w:rPr>
+              <w:t>Score</w:t>
+            </w:r>
+          </w:p>
+        </w:tc>
+      </w:tr>
+      <w:tr>
+        <w:tc>
+          <w:tcPr>
+            <w:tcW w:w="1413" w:type="dxa"/>
+          </w:tcPr>
+          <w:p>
+            <w:pPr>
+              <w:pStyle w:val="AckPara"/>
+              <w:rPr>
+                <w14:ligatures w14:val="standard"/>
+              </w:rPr>
+            </w:pPr>
+            <w:r>
+              <w:rPr>
+                <w14:ligatures w14:val="standard"/>
+              </w:rPr>
+              <w:t>Reference</w:t>
+            </w:r>
+          </w:p>
+        </w:tc>
+        <w:tc>
+          <w:tcPr>
+            <w:tcW w:w="981" w:type="dxa"/>
+          </w:tcPr>
+          <w:p>
+            <w:pPr>
+              <w:pStyle w:val="AckPara"/>
+              <w:rPr>
+                <w14:ligatures w14:val="standard"/>
+              </w:rPr>
+            </w:pPr>
+            <w:r>
+              <w:rPr>
+                <w14:ligatures w14:val="standard"/>
+              </w:rPr>
+              <w:t>0.263</w:t>
+            </w:r>
+          </w:p>
+        </w:tc>
+        <w:tc>
+          <w:tcPr>
+            <w:tcW w:w="1429" w:type="dxa"/>
+          </w:tcPr>
+          <w:p>
+            <w:pPr>
+              <w:pStyle w:val="AckPara"/>
+              <w:rPr>
+                <w14:ligatures w14:val="standard"/>
+              </w:rPr>
+            </w:pPr>
+            <w:r>
+              <w:rPr>
+                <w14:ligatures w14:val="standard"/>
+              </w:rPr>
+              <w:t>Autobiography</w:t>
+            </w:r>
+          </w:p>
+        </w:tc>
+        <w:tc>
+          <w:tcPr>
+            <w:tcW w:w="967" w:type="dxa"/>
+          </w:tcPr>
+          <w:p>
+            <w:pPr>
+              <w:pStyle w:val="AckPara"/>
+              <w:rPr>
+                <w14:ligatures w14:val="standard"/>
+              </w:rPr>
+            </w:pPr>
+            <w:r>
+              <w:rPr>
+                <w14:ligatures w14:val="standard"/>
+              </w:rPr>
+              <w:t>0.246</w:t>
+            </w:r>
+          </w:p>
+        </w:tc>
+      </w:tr>
+      <w:tr>
+        <w:tc>
+          <w:tcPr>
+            <w:tcW w:w="1413" w:type="dxa"/>
+          </w:tcPr>
+          <w:p>
+            <w:pPr>
+              <w:pStyle w:val="AckPara"/>
+              <w:rPr>
+                <w14:ligatures w14:val="standard"/>
+              </w:rPr>
+            </w:pPr>
+            <w:r>
+              <w:rPr>
+                <w14:ligatures w14:val="standard"/>
+              </w:rPr>
+              <w:t>Parenting</w:t>
+            </w:r>
+          </w:p>
+        </w:tc>
+        <w:tc>
+          <w:tcPr>
+            <w:tcW w:w="981" w:type="dxa"/>
+          </w:tcPr>
+          <w:p>
+            <w:pPr>
+              <w:pStyle w:val="AckPara"/>
+              <w:rPr>
+                <w14:ligatures w14:val="standard"/>
+              </w:rPr>
+            </w:pPr>
+            <w:r>
+              <w:rPr>
+                <w14:ligatures w14:val="standard"/>
+              </w:rPr>
+              <w:t>0.257</w:t>
+            </w:r>
+          </w:p>
+        </w:tc>
+        <w:tc>
+          <w:tcPr>
+            <w:tcW w:w="1429" w:type="dxa"/>
+          </w:tcPr>
+          <w:p>
+            <w:pPr>
+              <w:pStyle w:val="AckPara"/>
+              <w:rPr>
+                <w14:ligatures w14:val="standard"/>
+              </w:rPr>
+            </w:pPr>
+            <w:r>
+              <w:rPr>
+                <w14:ligatures w14:val="standard"/>
+              </w:rPr>
+              <w:t>Sexuality</w:t>
+            </w:r>
+          </w:p>
+        </w:tc>
+        <w:tc>
+          <w:tcPr>
+            <w:tcW w:w="967" w:type="dxa"/>
+          </w:tcPr>
+          <w:p>
+            <w:pPr>
+              <w:pStyle w:val="AckPara"/>
+              <w:rPr>
+                <w14:ligatures w14:val="standard"/>
+              </w:rPr>
+            </w:pPr>
+            <w:r>
+              <w:rPr>
+                <w14:ligatures w14:val="standard"/>
+              </w:rPr>
+              <w:t>0.245</w:t>
+            </w:r>
+          </w:p>
+        </w:tc>
+      </w:tr>
+      <w:tr>
+        <w:tc>
+          <w:tcPr>
+            <w:tcW w:w="1413" w:type="dxa"/>
+          </w:tcPr>
+          <w:p>
+            <w:pPr>
+              <w:pStyle w:val="AckPara"/>
+              <w:rPr>
+                <w14:ligatures w14:val="standard"/>
+              </w:rPr>
+            </w:pPr>
+            <w:r>
+              <w:rPr>
+                <w14:ligatures w14:val="standard"/>
+              </w:rPr>
+              <w:t>Fiction</w:t>
+            </w:r>
+          </w:p>
+        </w:tc>
+        <w:tc>
+          <w:tcPr>
+            <w:tcW w:w="981" w:type="dxa"/>
+          </w:tcPr>
+          <w:p>
+            <w:pPr>
+              <w:pStyle w:val="AckPara"/>
+              <w:rPr>
+                <w14:ligatures w14:val="standard"/>
+              </w:rPr>
+            </w:pPr>
+            <w:r>
+              <w:rPr>
+                <w14:ligatures w14:val="standard"/>
+              </w:rPr>
+              <w:t>0.254</w:t>
+            </w:r>
+          </w:p>
+        </w:tc>
+        <w:tc>
+          <w:tcPr>
+            <w:tcW w:w="1429" w:type="dxa"/>
+          </w:tcPr>
+          <w:p>
+            <w:pPr>
+              <w:pStyle w:val="AckPara"/>
+              <w:rPr>
+                <w14:ligatures w14:val="standard"/>
+              </w:rPr>
+            </w:pPr>
+            <w:r>
+              <w:rPr>
+                <w14:ligatures w14:val="standard"/>
+              </w:rPr>
+              <w:t>Politics</w:t>
+            </w:r>
+          </w:p>
+        </w:tc>
+        <w:tc>
+          <w:tcPr>
+            <w:tcW w:w="967" w:type="dxa"/>
+          </w:tcPr>
+          <w:p>
+            <w:pPr>
+              <w:pStyle w:val="AckPara"/>
+              <w:rPr>
+                <w14:ligatures w14:val="standard"/>
+              </w:rPr>
+            </w:pPr>
+            <w:r>
+              <w:rPr>
+                <w14:ligatures w14:val="standard"/>
+              </w:rPr>
+              <w:t>0.245</w:t>
+            </w:r>
+          </w:p>
+        </w:tc>
+      </w:tr>
+      <w:tr>
+        <w:tc>
+          <w:tcPr>
+            <w:tcW w:w="1413" w:type="dxa"/>
+          </w:tcPr>
+          <w:p>
+            <w:pPr>
+              <w:pStyle w:val="AckPara"/>
+              <w:rPr>
+                <w14:ligatures w14:val="standard"/>
+              </w:rPr>
+            </w:pPr>
+            <w:r>
+              <w:rPr>
+                <w14:ligatures w14:val="standard"/>
+              </w:rPr>
+              <w:t>Diary</w:t>
+            </w:r>
+          </w:p>
+        </w:tc>
+        <w:tc>
+          <w:tcPr>
+            <w:tcW w:w="981" w:type="dxa"/>
+          </w:tcPr>
+          <w:p>
+            <w:pPr>
+              <w:pStyle w:val="AckPara"/>
+              <w:rPr>
+                <w14:ligatures w14:val="standard"/>
+              </w:rPr>
+            </w:pPr>
+            <w:r>
+              <w:rPr>
+                <w14:ligatures w14:val="standard"/>
+              </w:rPr>
+              <w:t>0.254</w:t>
+            </w:r>
+          </w:p>
+        </w:tc>
+        <w:tc>
+          <w:tcPr>
+            <w:tcW w:w="1429" w:type="dxa"/>
+          </w:tcPr>
+          <w:p>
+            <w:pPr>
+              <w:pStyle w:val="AckPara"/>
+              <w:rPr>
+                <w14:ligatures w14:val="standard"/>
+              </w:rPr>
+            </w:pPr>
+            <w:r>
+              <w:rPr>
+                <w14:ligatures w14:val="standard"/>
+              </w:rPr>
+              <w:t>Erotica</w:t>
+            </w:r>
+          </w:p>
+        </w:tc>
+        <w:tc>
+          <w:tcPr>
+            <w:tcW w:w="967" w:type="dxa"/>
+          </w:tcPr>
+          <w:p>
+            <w:pPr>
+              <w:pStyle w:val="AckPara"/>
+              <w:rPr>
+                <w14:ligatures w14:val="standard"/>
+              </w:rPr>
+            </w:pPr>
+            <w:r>
+              <w:rPr>
+                <w14:ligatures w14:val="standard"/>
+              </w:rPr>
+              <w:t>0.243</w:t>
+            </w:r>
+          </w:p>
+        </w:tc>
+      </w:tr>
+      <w:tr>
+        <w:tc>
+          <w:tcPr>
+            <w:tcW w:w="1413" w:type="dxa"/>
+          </w:tcPr>
+          <w:p>
+            <w:pPr>
+              <w:pStyle w:val="AckPara"/>
+              <w:rPr>
+                <w14:ligatures w14:val="standard"/>
+              </w:rPr>
+            </w:pPr>
+            <w:r>
+              <w:rPr>
+                <w14:ligatures w14:val="standard"/>
+              </w:rPr>
+              <w:t>Coming of Age</w:t>
+            </w:r>
+          </w:p>
+        </w:tc>
+        <w:tc>
+          <w:tcPr>
+            <w:tcW w:w="981" w:type="dxa"/>
+          </w:tcPr>
+          <w:p>
+            <w:pPr>
+              <w:pStyle w:val="AckPara"/>
+              <w:rPr>
+                <w14:ligatures w14:val="standard"/>
+              </w:rPr>
+            </w:pPr>
+            <w:r>
+              <w:rPr>
+                <w14:ligatures w14:val="standard"/>
+              </w:rPr>
+              <w:t>0.252</w:t>
+            </w:r>
+          </w:p>
+        </w:tc>
+        <w:tc>
+          <w:tcPr>
+            <w:tcW w:w="1429" w:type="dxa"/>
+          </w:tcPr>
+          <w:p>
+            <w:pPr>
+              <w:pStyle w:val="AckPara"/>
+              <w:rPr>
+                <w14:ligatures w14:val="standard"/>
+              </w:rPr>
+            </w:pPr>
+            <w:r>
+              <w:rPr>
+                <w14:ligatures w14:val="standard"/>
+              </w:rPr>
+              <w:t>Theology</w:t>
+            </w:r>
+          </w:p>
+        </w:tc>
+        <w:tc>
+          <w:tcPr>
+            <w:tcW w:w="967" w:type="dxa"/>
+          </w:tcPr>
+          <w:p>
+            <w:pPr>
+              <w:pStyle w:val="AckPara"/>
+              <w:rPr>
+                <w14:ligatures w14:val="standard"/>
+              </w:rPr>
+            </w:pPr>
+            <w:r>
+              <w:rPr>
+                <w14:ligatures w14:val="standard"/>
+              </w:rPr>
+              <w:t>0.242</w:t>
+            </w:r>
+          </w:p>
+        </w:tc>
+      </w:tr>
+      <w:tr>
+        <w:tc>
+          <w:tcPr>
+            <w:tcW w:w="1413" w:type="dxa"/>
+          </w:tcPr>
+          <w:p>
+            <w:pPr>
+              <w:pStyle w:val="AckPara"/>
+              <w:rPr>
+                <w14:ligatures w14:val="standard"/>
+              </w:rPr>
+            </w:pPr>
+            <w:r>
+              <w:rPr>
+                <w14:ligatures w14:val="standard"/>
+              </w:rPr>
+              <w:t>Non-Fiction</w:t>
+            </w:r>
+          </w:p>
+        </w:tc>
+        <w:tc>
+          <w:tcPr>
+            <w:tcW w:w="981" w:type="dxa"/>
+          </w:tcPr>
+          <w:p>
+            <w:pPr>
+              <w:pStyle w:val="AckPara"/>
+              <w:rPr>
+                <w14:ligatures w14:val="standard"/>
+              </w:rPr>
+            </w:pPr>
+            <w:r>
+              <w:rPr>
+                <w14:ligatures w14:val="standard"/>
+              </w:rPr>
+              <w:t>0.251</w:t>
+            </w:r>
+          </w:p>
+        </w:tc>
+        <w:tc>
+          <w:tcPr>
+            <w:tcW w:w="1429" w:type="dxa"/>
+          </w:tcPr>
+          <w:p>
+            <w:pPr>
+              <w:pStyle w:val="AckPara"/>
+              <w:rPr>
+                <w14:ligatures w14:val="standard"/>
+              </w:rPr>
+            </w:pPr>
+            <w:r>
+              <w:rPr>
+                <w14:ligatures w14:val="standard"/>
+              </w:rPr>
+              <w:t>Survival</w:t>
+            </w:r>
+          </w:p>
+        </w:tc>
+        <w:tc>
+          <w:tcPr>
+            <w:tcW w:w="967" w:type="dxa"/>
+          </w:tcPr>
+          <w:p>
+            <w:pPr>
+              <w:pStyle w:val="AckPara"/>
+              <w:rPr>
+                <w14:ligatures w14:val="standard"/>
+              </w:rPr>
+            </w:pPr>
+            <w:r>
+              <w:rPr>
+                <w14:ligatures w14:val="standard"/>
+              </w:rPr>
+              <w:t>0.242</w:t>
+            </w:r>
+          </w:p>
+        </w:tc>
+      </w:tr>
+      <w:tr>
+        <w:tc>
+          <w:tcPr>
+            <w:tcW w:w="1413" w:type="dxa"/>
+          </w:tcPr>
+          <w:p>
+            <w:pPr>
+              <w:pStyle w:val="AckPara"/>
+              <w:rPr>
+                <w14:ligatures w14:val="standard"/>
+              </w:rPr>
+            </w:pPr>
+            <w:r>
+              <w:rPr>
+                <w14:ligatures w14:val="standard"/>
+              </w:rPr>
+              <w:t>Picture Books</w:t>
+            </w:r>
+          </w:p>
+        </w:tc>
+        <w:tc>
+          <w:tcPr>
+            <w:tcW w:w="981" w:type="dxa"/>
+          </w:tcPr>
+          <w:p>
+            <w:pPr>
+              <w:pStyle w:val="AckPara"/>
+              <w:rPr>
+                <w14:ligatures w14:val="standard"/>
+              </w:rPr>
+            </w:pPr>
+            <w:r>
+              <w:rPr>
+                <w14:ligatures w14:val="standard"/>
+              </w:rPr>
+              <w:t>0.247</w:t>
+            </w:r>
+          </w:p>
+        </w:tc>
+        <w:tc>
+          <w:tcPr>
+            <w:tcW w:w="1429" w:type="dxa"/>
+          </w:tcPr>
+          <w:p>
+            <w:pPr>
+              <w:pStyle w:val="AckPara"/>
+              <w:rPr>
+                <w14:ligatures w14:val="standard"/>
+              </w:rPr>
+            </w:pPr>
+            <w:r>
+              <w:rPr>
+                <w14:ligatures w14:val="standard"/>
+              </w:rPr>
+              <w:t>Horses</w:t>
+            </w:r>
+          </w:p>
+        </w:tc>
+        <w:tc>
+          <w:tcPr>
+            <w:tcW w:w="967" w:type="dxa"/>
+          </w:tcPr>
+          <w:p>
+            <w:pPr>
+              <w:pStyle w:val="AckPara"/>
+              <w:rPr>
+                <w14:ligatures w14:val="standard"/>
+              </w:rPr>
+            </w:pPr>
+            <w:r>
+              <w:rPr>
+                <w14:ligatures w14:val="standard"/>
+              </w:rPr>
+              <w:t>0.241</w:t>
+            </w:r>
+          </w:p>
+        </w:tc>
+      </w:tr>
+    </w:tbl>
+    <w:p>
+      <w:pPr>
+        <w:pStyle w:val="Head1"/>
+        <w:ind w:left="278" w:hanging="278"/>
+      </w:pPr>
+      <w:r>
+        <w:rPr>
+          <w:rStyle w:val="Label"/>
+        </w:rPr>
+        <w:t>7.</w:t>
+      </w:r>
+      <w:r>
+        <w:rPr>
+          <w:rStyle w:val="Label"/>
+        </w:rPr>
+        <w:t>5</w:t>
+      </w:r>
+      <w:r>
+        <w:t> </w:t>
+      </w:r>
+      <w:r>
+        <w:t xml:space="preserve"> </w:t>
+      </w:r>
+      <w:r>
+        <w:t>Book Similarity Network</w:t>
+      </w:r>
+    </w:p>
+    <w:p>
+      <w:pPr>
+        <w:pStyle w:val="Para"/>
+      </w:pPr>
+      <w:r>
+        <w:t>Using the Genre Co-Occurrence network, the Louvain community detection algorithm was conducted on the nodes. The algorithm found 4 distinct communities as can be seen in Figure 7. Exact communities for each genre can be found in Appendix A. Weighted Betweenness and Closeness centrality scores were also calculated on the genre nodes. Table 4 and 5 present the highest scores respectively. Reference, Fiction, and Parenting books appeared in the top 4 for both weighted betweenness and closeness centrality.</w:t>
+      </w:r>
+    </w:p>
+    <w:p>
+      <w:pPr>
+        <w:pStyle w:val="Head1"/>
+        <w:ind w:left="0" w:firstLine="0"/>
+        <w:rPr>
+          <w:rStyle w:val="Label"/>
+        </w:rPr>
+      </w:pPr>
+    </w:p>
+    <w:p>
+      <w:pPr>
+        <w:pStyle w:val="ReferenceHead"/>
+      </w:pPr>
+      <w:r>
+        <w:t>APPENDIX A</w:t>
+      </w:r>
+    </w:p>
+    <w:p>
+      <w:pPr>
+        <w:pStyle w:val="FigureCaption"/>
+        <w:rPr>
+          <w:u w:val="single"/>
+        </w:rPr>
+      </w:pPr>
+      <w:r>
+        <w:rPr>
+          <w:u w:val="single"/>
+        </w:rPr>
+        <w:t>‘Controversial’ Community Genres</w:t>
+      </w:r>
+      <w:r>
+        <w:rPr>
+          <w:u w:val="single"/>
+        </w:rPr>
+        <w:t>:</w:t>
+      </w:r>
+    </w:p>
+    <w:p>
+      <w:pPr>
+        <w:pStyle w:val="FigureCaption"/>
+        <w:rPr>
+          <w:b w:val="0"/>
+          <w:bCs/>
+        </w:rPr>
+      </w:pPr>
+      <w:r>
+        <w:rPr>
+          <w:b w:val="0"/>
+          <w:bCs/>
+        </w:rPr>
+        <w:t xml:space="preserve">Abuse, </w:t>
+      </w:r>
+      <w:r>
+        <w:rPr>
+          <w:b w:val="0"/>
+          <w:bCs/>
+        </w:rPr>
+        <w:t xml:space="preserve">Adult, </w:t>
+      </w:r>
+      <w:r>
+        <w:rPr>
+          <w:b w:val="0"/>
+          <w:bCs/>
+        </w:rPr>
+        <w:t xml:space="preserve">Australia, Basketball, BDSM, Bisexual, Boys Love, Boarding School, Canada, Chick Lit, College, Coming of Age, </w:t>
+      </w:r>
+      <w:r>
+        <w:rPr>
+          <w:b w:val="0"/>
+          <w:bCs/>
+        </w:rPr>
+        <w:t xml:space="preserve">Contemporary, </w:t>
+      </w:r>
+      <w:r>
+        <w:rPr>
+          <w:b w:val="0"/>
+          <w:bCs/>
+        </w:rPr>
+        <w:t xml:space="preserve">Cult Classics, Death, Disease, </w:t>
+      </w:r>
+      <w:r>
+        <w:rPr>
+          <w:b w:val="0"/>
+          <w:bCs/>
+        </w:rPr>
+        <w:t xml:space="preserve">Drama, Enemies to Lovers, </w:t>
+      </w:r>
+      <w:r>
+        <w:rPr>
+          <w:b w:val="0"/>
+          <w:bCs/>
+        </w:rPr>
+        <w:t xml:space="preserve">Erotica, </w:t>
+      </w:r>
+      <w:r>
+        <w:rPr>
+          <w:b w:val="0"/>
+          <w:bCs/>
+        </w:rPr>
+        <w:t xml:space="preserve">Fandom, Gay, Gender, Harlequin, High School, Hockey, Illness, Intersex, Ireland, Israel, </w:t>
+      </w:r>
+      <w:r>
+        <w:rPr>
+          <w:b w:val="0"/>
+          <w:bCs/>
+        </w:rPr>
+        <w:t xml:space="preserve">Lesbian, LGBT, </w:t>
+      </w:r>
+      <w:r>
+        <w:rPr>
+          <w:b w:val="0"/>
+          <w:bCs/>
+        </w:rPr>
+        <w:t xml:space="preserve">Fae, </w:t>
+      </w:r>
+      <w:r>
+        <w:rPr>
+          <w:b w:val="0"/>
+          <w:bCs/>
+        </w:rPr>
+        <w:t xml:space="preserve">Fiction, </w:t>
+      </w:r>
+      <w:r>
+        <w:rPr>
+          <w:b w:val="0"/>
+          <w:bCs/>
+        </w:rPr>
+        <w:t xml:space="preserve">Film, Football, Friends to Lovers, Mental Health, M </w:t>
+      </w:r>
+      <w:proofErr w:type="spellStart"/>
+      <w:r>
+        <w:rPr>
+          <w:b w:val="0"/>
+          <w:bCs/>
+        </w:rPr>
+        <w:t>M</w:t>
+      </w:r>
+      <w:proofErr w:type="spellEnd"/>
+      <w:r>
+        <w:rPr>
+          <w:b w:val="0"/>
+          <w:bCs/>
+        </w:rPr>
+        <w:t xml:space="preserve"> Romance, </w:t>
+      </w:r>
+      <w:r>
+        <w:rPr>
+          <w:b w:val="0"/>
+          <w:bCs/>
+        </w:rPr>
+        <w:t xml:space="preserve">New Adult, </w:t>
+      </w:r>
+      <w:r>
+        <w:rPr>
+          <w:b w:val="0"/>
+          <w:bCs/>
+        </w:rPr>
+        <w:t xml:space="preserve">New York, Novel in Verse, </w:t>
+      </w:r>
+      <w:r>
+        <w:rPr>
+          <w:b w:val="0"/>
+          <w:bCs/>
+        </w:rPr>
+        <w:t xml:space="preserve">Poetry, </w:t>
+      </w:r>
+      <w:r>
+        <w:rPr>
+          <w:b w:val="0"/>
+          <w:bCs/>
+        </w:rPr>
+        <w:t xml:space="preserve">Polyamory, Prostitution, </w:t>
+      </w:r>
+      <w:r>
+        <w:rPr>
+          <w:b w:val="0"/>
+          <w:bCs/>
+        </w:rPr>
+        <w:t xml:space="preserve">Queer, Realistic Fiction, </w:t>
+      </w:r>
+      <w:r>
+        <w:rPr>
+          <w:b w:val="0"/>
+          <w:bCs/>
+        </w:rPr>
+        <w:t xml:space="preserve">Relationships, Road Trip, </w:t>
+      </w:r>
+      <w:r>
+        <w:rPr>
+          <w:b w:val="0"/>
+          <w:bCs/>
+        </w:rPr>
+        <w:t>Romance,</w:t>
+      </w:r>
+      <w:r>
+        <w:rPr>
+          <w:b w:val="0"/>
+          <w:bCs/>
+        </w:rPr>
+        <w:t xml:space="preserve"> Small Town Romance,</w:t>
+      </w:r>
+      <w:r>
+        <w:rPr>
+          <w:b w:val="0"/>
+          <w:bCs/>
+        </w:rPr>
+        <w:t xml:space="preserve"> </w:t>
+      </w:r>
+      <w:r>
+        <w:rPr>
+          <w:b w:val="0"/>
+          <w:bCs/>
+        </w:rPr>
+        <w:t xml:space="preserve">Sports, </w:t>
+      </w:r>
+      <w:r>
+        <w:rPr>
+          <w:b w:val="0"/>
+          <w:bCs/>
+        </w:rPr>
+        <w:t>Teen,</w:t>
+      </w:r>
+      <w:r>
+        <w:rPr>
+          <w:b w:val="0"/>
+          <w:bCs/>
+        </w:rPr>
+        <w:t xml:space="preserve"> Tragedy, Transgender,</w:t>
+      </w:r>
+      <w:r>
+        <w:rPr>
+          <w:b w:val="0"/>
+          <w:bCs/>
+        </w:rPr>
+        <w:t xml:space="preserve"> Young Adult</w:t>
+      </w:r>
     </w:p>
     <w:p>
       <w:pPr>
@@ -5074,6 +7858,7 @@
           <w:sz w:val="16"/>
           <w:szCs w:val="16"/>
         </w:rPr>
+        <w:lastRenderedPageBreak/>
         <w:t>[3]</w:t>
       </w:r>
       <w:r>
@@ -10373,16 +13158,16 @@
     <w:link w:val="FigureCaptionChar"/>
     <w:autoRedefine/>
     <w:qFormat/>
-    <w:rsid w:val="00C66D6A"/>
+    <w:rsid w:val="006E20A5"/>
     <w:pPr>
       <w:spacing w:before="220" w:after="240"/>
-      <w:jc w:val="center"/>
+      <w:jc w:val="both"/>
     </w:pPr>
     <w:rPr>
       <w:rFonts w:ascii="Linux Libertine" w:eastAsiaTheme="minorHAnsi" w:hAnsi="Linux Libertine" w:cs="Linux Libertine"/>
       <w:b/>
       <w:szCs w:val="24"/>
-      <w:lang w:val="en-US" w:eastAsia="en-US"/>
+      <w:lang w:val="en-US" w:eastAsia="ja-JP"/>
       <w14:ligatures w14:val="standard"/>
     </w:rPr>
   </w:style>
@@ -10390,12 +13175,12 @@
     <w:name w:val="FigureCaption Char"/>
     <w:basedOn w:val="DefaultParagraphFont"/>
     <w:link w:val="FigureCaption"/>
-    <w:rsid w:val="00C66D6A"/>
+    <w:rsid w:val="006E20A5"/>
     <w:rPr>
       <w:rFonts w:ascii="Linux Libertine" w:eastAsiaTheme="minorHAnsi" w:hAnsi="Linux Libertine" w:cs="Linux Libertine"/>
       <w:b/>
       <w:szCs w:val="24"/>
-      <w:lang w:val="en-US" w:eastAsia="en-US"/>
+      <w:lang w:val="en-US" w:eastAsia="ja-JP"/>
       <w14:ligatures w14:val="standard"/>
     </w:rPr>
   </w:style>
@@ -14636,10 +17421,6 @@
 </file>
 
 <file path=customXml/item1.xml><?xml version="1.0" encoding="utf-8"?>
-<b:Sources xmlns:b="http://schemas.openxmlformats.org/officeDocument/2006/bibliography" xmlns="http://schemas.openxmlformats.org/officeDocument/2006/bibliography" SelectedStyle="\APA.XSL" StyleName="APA"/>
-</file>
-
-<file path=customXml/item2.xml><?xml version="1.0" encoding="utf-8"?>
 <Workflow version="v.1.13">
   <Filtration versionrequired="True" status="DONE" StartTime="25-07-2014 13:27:04" EndTime="25-07-2014 13:28:29">
     <Mandatory>
@@ -14817,16 +17598,20 @@
 </Workflow>
 </file>
 
+<file path=customXml/item2.xml><?xml version="1.0" encoding="utf-8"?>
+<b:Sources xmlns:b="http://schemas.openxmlformats.org/officeDocument/2006/bibliography" xmlns="http://schemas.openxmlformats.org/officeDocument/2006/bibliography" SelectedStyle="\APA.XSL" StyleName="APA"/>
+</file>
+
 <file path=customXml/itemProps1.xml><?xml version="1.0" encoding="utf-8"?>
+<ds:datastoreItem xmlns:ds="http://schemas.openxmlformats.org/officeDocument/2006/customXml" ds:itemID="{4D45DBA2-DCF6-46BF-858B-9A8CC8161B4D}">
+  <ds:schemaRefs/>
+</ds:datastoreItem>
+</file>
+
+<file path=customXml/itemProps2.xml><?xml version="1.0" encoding="utf-8"?>
 <ds:datastoreItem xmlns:ds="http://schemas.openxmlformats.org/officeDocument/2006/customXml" ds:itemID="{B589180B-96F4-4B3D-93D7-E2C64345EF74}">
   <ds:schemaRefs>
     <ds:schemaRef ds:uri="http://schemas.openxmlformats.org/officeDocument/2006/bibliography"/>
   </ds:schemaRefs>
 </ds:datastoreItem>
-</file>
-
-<file path=customXml/itemProps2.xml><?xml version="1.0" encoding="utf-8"?>
-<ds:datastoreItem xmlns:ds="http://schemas.openxmlformats.org/officeDocument/2006/customXml" ds:itemID="{4D45DBA2-DCF6-46BF-858B-9A8CC8161B4D}">
-  <ds:schemaRefs/>
-</ds:datastoreItem>
 </file>
</xml_diff>

<commit_message>
Updated final report with evaluation section
</commit_message>
<xml_diff>
--- a/Reports/Final_Report.docx
+++ b/Reports/Final_Report.docx
@@ -4724,7 +4724,7 @@
                 <w:bCs/>
                 <w14:ligatures w14:val="standard"/>
               </w:rPr>
-              <w:t>Genre</w:t>
+              <w:t>Author</w:t>
             </w:r>
           </w:p>
         </w:tc>
@@ -4772,7 +4772,7 @@
                 <w:bCs/>
                 <w14:ligatures w14:val="standard"/>
               </w:rPr>
-              <w:t>Genre</w:t>
+              <w:t>Author</w:t>
             </w:r>
           </w:p>
         </w:tc>
@@ -5025,7 +5025,7 @@
               <w:rPr>
                 <w14:ligatures w14:val="standard"/>
               </w:rPr>
-              <w:t>Cassandra Claire</w:t>
+              <w:t>Cassandra Clare</w:t>
             </w:r>
           </w:p>
         </w:tc>
@@ -7107,255 +7107,3749 @@
     </w:p>
     <w:p>
       <w:pPr>
-        <w:pStyle w:val="ReferenceHead"/>
-      </w:pPr>
-      <w:r>
-        <w:t>APPENDIX A</w:t>
+        <w:pStyle w:val="Head1"/>
+      </w:pPr>
+      <w:r>
+        <w:rPr>
+          <w:rStyle w:val="Label"/>
+        </w:rPr>
+        <w:t>8</w:t>
+      </w:r>
+      <w:r>
+        <w:t> </w:t>
+      </w:r>
+      <w:r>
+        <w:t>EVALUATION</w:t>
       </w:r>
     </w:p>
     <w:p>
       <w:pPr>
-        <w:pStyle w:val="FigureCaption"/>
-        <w:rPr>
-          <w:u w:val="single"/>
-        </w:rPr>
-      </w:pPr>
-      <w:r>
-        <w:rPr>
-          <w:u w:val="single"/>
-        </w:rPr>
-        <w:t>‘Controversial’ Community Genres</w:t>
-      </w:r>
-      <w:r>
-        <w:rPr>
-          <w:u w:val="single"/>
-        </w:rPr>
-        <w:t>:</w:t>
+        <w:pStyle w:val="Head1"/>
+        <w:ind w:left="278" w:hanging="278"/>
+      </w:pPr>
+      <w:r>
+        <w:rPr>
+          <w:rStyle w:val="Label"/>
+        </w:rPr>
+        <w:t>8</w:t>
+      </w:r>
+      <w:r>
+        <w:rPr>
+          <w:rStyle w:val="Label"/>
+        </w:rPr>
+        <w:t>.1</w:t>
+      </w:r>
+      <w:r>
+        <w:t> </w:t>
+      </w:r>
+      <w:r>
+        <w:t>Genre</w:t>
+      </w:r>
+      <w:r>
+        <w:t xml:space="preserve"> Analysis</w:t>
       </w:r>
     </w:p>
     <w:p>
       <w:pPr>
+        <w:pStyle w:val="Para"/>
+      </w:pPr>
+      <w:r>
+        <w:t xml:space="preserve">Table 1 in section 7.1 provided insight on which book genres appeared frequently among banned books. </w:t>
+      </w:r>
+      <w:r>
+        <w:t xml:space="preserve">While this information is pertinent, we cannot yet say that these book genres are disproportionately targeted for bans. Some book genres are more popular than others; For example, fiction books that encompass many other genres are more popular than autobiographies. The “Fiction” genre appears with the highest degree centrality </w:t>
+      </w:r>
+      <w:r>
+        <w:t>score,</w:t>
+      </w:r>
+      <w:r>
+        <w:t xml:space="preserve"> but it wouldn’t be fair to conclude that fiction books are disproportionately challenged. </w:t>
+      </w:r>
+      <w:r>
+        <w:t xml:space="preserve">Unfortunately, book sales data </w:t>
+      </w:r>
+      <w:r>
+        <w:t>are</w:t>
+      </w:r>
+      <w:r>
+        <w:t xml:space="preserve"> not readily available for precise calculations of genre popularity. Nevertheless, OpenLibrary.org </w:t>
+      </w:r>
+      <w:r>
+        <w:t xml:space="preserve">is an online library catalogue that aims to have every book ever published on its platform [8]. By searching genres manually on the website, the number of results for that genre can be used to analyze if books are disproportionately banned. Table 6 shows the genres gathered from Table 1, sorted by a bias index (degree centrality score / </w:t>
+      </w:r>
+      <w:r>
+        <w:t>(books / 10000)</w:t>
+      </w:r>
+      <w:r>
+        <w:t>)</w:t>
+      </w:r>
+      <w:r>
+        <w:t>.</w:t>
+      </w:r>
+    </w:p>
+    <w:p>
+      <w:pPr>
+        <w:pStyle w:val="Para"/>
+      </w:pPr>
+      <w:r>
+        <w:t xml:space="preserve"> </w:t>
+      </w:r>
+    </w:p>
+    <w:p>
+      <w:pPr>
+        <w:pStyle w:val="Para"/>
+        <w:jc w:val="center"/>
+        <w:rPr>
+          <w:b/>
+          <w:bCs/>
+        </w:rPr>
+      </w:pPr>
+      <w:r>
+        <w:rPr>
+          <w:b/>
+          <w:bCs/>
+        </w:rPr>
+        <w:t xml:space="preserve">Table </w:t>
+      </w:r>
+      <w:r>
+        <w:rPr>
+          <w:b/>
+          <w:bCs/>
+        </w:rPr>
+        <w:t>6</w:t>
+      </w:r>
+      <w:r>
+        <w:rPr>
+          <w:b/>
+          <w:bCs/>
+        </w:rPr>
+        <w:t xml:space="preserve">: Highest </w:t>
+      </w:r>
+      <w:r>
+        <w:rPr>
+          <w:b/>
+          <w:bCs/>
+        </w:rPr>
+        <w:t>Bias Index of Genres</w:t>
+      </w:r>
+    </w:p>
+    <w:tbl>
+      <w:tblPr>
+        <w:tblStyle w:val="TableGrid"/>
+        <w:tblW w:w="0" w:type="auto"/>
+        <w:tblLook w:val="04A0" w:firstRow="1" w:lastRow="0" w:firstColumn="1" w:lastColumn="0" w:noHBand="0" w:noVBand="1"/>
+      </w:tblPr>
+      <w:tblGrid>
+        <w:gridCol w:w="1413"/>
+        <w:gridCol w:w="981"/>
+        <w:gridCol w:w="1429"/>
+        <w:gridCol w:w="967"/>
+      </w:tblGrid>
+      <w:tr>
+        <w:tc>
+          <w:tcPr>
+            <w:tcW w:w="1413" w:type="dxa"/>
+          </w:tcPr>
+          <w:p>
+            <w:pPr>
+              <w:pStyle w:val="AckPara"/>
+              <w:jc w:val="center"/>
+              <w:rPr>
+                <w:b/>
+                <w:bCs/>
+                <w14:ligatures w14:val="standard"/>
+              </w:rPr>
+            </w:pPr>
+            <w:r>
+              <w:rPr>
+                <w:b/>
+                <w:bCs/>
+                <w14:ligatures w14:val="standard"/>
+              </w:rPr>
+              <w:t>Genre</w:t>
+            </w:r>
+          </w:p>
+        </w:tc>
+        <w:tc>
+          <w:tcPr>
+            <w:tcW w:w="981" w:type="dxa"/>
+          </w:tcPr>
+          <w:p>
+            <w:pPr>
+              <w:pStyle w:val="AckPara"/>
+              <w:jc w:val="center"/>
+              <w:rPr>
+                <w:b/>
+                <w:bCs/>
+                <w14:ligatures w14:val="standard"/>
+              </w:rPr>
+            </w:pPr>
+            <w:r>
+              <w:rPr>
+                <w:b/>
+                <w:bCs/>
+                <w14:ligatures w14:val="standard"/>
+              </w:rPr>
+              <w:t>Books</w:t>
+            </w:r>
+          </w:p>
+        </w:tc>
+        <w:tc>
+          <w:tcPr>
+            <w:tcW w:w="1429" w:type="dxa"/>
+          </w:tcPr>
+          <w:p>
+            <w:pPr>
+              <w:pStyle w:val="AckPara"/>
+              <w:jc w:val="center"/>
+              <w:rPr>
+                <w:b/>
+                <w:bCs/>
+                <w14:ligatures w14:val="standard"/>
+              </w:rPr>
+            </w:pPr>
+            <w:r>
+              <w:rPr>
+                <w:b/>
+                <w:bCs/>
+                <w14:ligatures w14:val="standard"/>
+              </w:rPr>
+              <w:t>Deg. Centrality</w:t>
+            </w:r>
+          </w:p>
+        </w:tc>
+        <w:tc>
+          <w:tcPr>
+            <w:tcW w:w="967" w:type="dxa"/>
+          </w:tcPr>
+          <w:p>
+            <w:pPr>
+              <w:pStyle w:val="AckPara"/>
+              <w:jc w:val="center"/>
+              <w:rPr>
+                <w:b/>
+                <w:bCs/>
+                <w14:ligatures w14:val="standard"/>
+              </w:rPr>
+            </w:pPr>
+            <w:r>
+              <w:rPr>
+                <w:b/>
+                <w:bCs/>
+                <w14:ligatures w14:val="standard"/>
+              </w:rPr>
+              <w:t>Bias Index</w:t>
+            </w:r>
+          </w:p>
+        </w:tc>
+      </w:tr>
+      <w:tr>
+        <w:tc>
+          <w:tcPr>
+            <w:tcW w:w="1413" w:type="dxa"/>
+          </w:tcPr>
+          <w:p>
+            <w:pPr>
+              <w:pStyle w:val="AckPara"/>
+              <w:rPr>
+                <w14:ligatures w14:val="standard"/>
+              </w:rPr>
+            </w:pPr>
+            <w:r>
+              <w:rPr>
+                <w14:ligatures w14:val="standard"/>
+              </w:rPr>
+              <w:t>Realistic Fiction</w:t>
+            </w:r>
+          </w:p>
+        </w:tc>
+        <w:tc>
+          <w:tcPr>
+            <w:tcW w:w="981" w:type="dxa"/>
+          </w:tcPr>
+          <w:p>
+            <w:pPr>
+              <w:pStyle w:val="AckPara"/>
+              <w:rPr>
+                <w14:ligatures w14:val="standard"/>
+              </w:rPr>
+            </w:pPr>
+            <w:r>
+              <w:rPr>
+                <w14:ligatures w14:val="standard"/>
+              </w:rPr>
+              <w:t>114</w:t>
+            </w:r>
+          </w:p>
+        </w:tc>
+        <w:tc>
+          <w:tcPr>
+            <w:tcW w:w="1429" w:type="dxa"/>
+          </w:tcPr>
+          <w:p>
+            <w:pPr>
+              <w:pStyle w:val="AckPara"/>
+              <w:rPr>
+                <w14:ligatures w14:val="standard"/>
+              </w:rPr>
+            </w:pPr>
+            <w:r>
+              <w:rPr>
+                <w14:ligatures w14:val="standard"/>
+              </w:rPr>
+              <w:t>0.226</w:t>
+            </w:r>
+          </w:p>
+        </w:tc>
+        <w:tc>
+          <w:tcPr>
+            <w:tcW w:w="967" w:type="dxa"/>
+          </w:tcPr>
+          <w:p>
+            <w:pPr>
+              <w:pStyle w:val="AckPara"/>
+              <w:rPr>
+                <w14:ligatures w14:val="standard"/>
+              </w:rPr>
+            </w:pPr>
+            <w:r>
+              <w:rPr>
+                <w14:ligatures w14:val="standard"/>
+              </w:rPr>
+              <w:t>19.825</w:t>
+            </w:r>
+          </w:p>
+        </w:tc>
+      </w:tr>
+      <w:tr>
+        <w:tc>
+          <w:tcPr>
+            <w:tcW w:w="1413" w:type="dxa"/>
+          </w:tcPr>
+          <w:p>
+            <w:pPr>
+              <w:pStyle w:val="AckPara"/>
+              <w:rPr>
+                <w14:ligatures w14:val="standard"/>
+              </w:rPr>
+            </w:pPr>
+            <w:r>
+              <w:rPr>
+                <w14:ligatures w14:val="standard"/>
+              </w:rPr>
+              <w:t>LGBT</w:t>
+            </w:r>
+          </w:p>
+        </w:tc>
+        <w:tc>
+          <w:tcPr>
+            <w:tcW w:w="981" w:type="dxa"/>
+          </w:tcPr>
+          <w:p>
+            <w:pPr>
+              <w:pStyle w:val="AckPara"/>
+              <w:rPr>
+                <w14:ligatures w14:val="standard"/>
+              </w:rPr>
+            </w:pPr>
+            <w:r>
+              <w:rPr>
+                <w14:ligatures w14:val="standard"/>
+              </w:rPr>
+              <w:t>389</w:t>
+            </w:r>
+          </w:p>
+        </w:tc>
+        <w:tc>
+          <w:tcPr>
+            <w:tcW w:w="1429" w:type="dxa"/>
+          </w:tcPr>
+          <w:p>
+            <w:pPr>
+              <w:pStyle w:val="AckPara"/>
+              <w:rPr>
+                <w14:ligatures w14:val="standard"/>
+              </w:rPr>
+            </w:pPr>
+            <w:r>
+              <w:rPr>
+                <w14:ligatures w14:val="standard"/>
+              </w:rPr>
+              <w:t>0.226</w:t>
+            </w:r>
+          </w:p>
+        </w:tc>
+        <w:tc>
+          <w:tcPr>
+            <w:tcW w:w="967" w:type="dxa"/>
+          </w:tcPr>
+          <w:p>
+            <w:pPr>
+              <w:pStyle w:val="AckPara"/>
+              <w:rPr>
+                <w14:ligatures w14:val="standard"/>
+              </w:rPr>
+            </w:pPr>
+            <w:r>
+              <w:rPr>
+                <w14:ligatures w14:val="standard"/>
+              </w:rPr>
+              <w:t>5.810</w:t>
+            </w:r>
+          </w:p>
+        </w:tc>
+      </w:tr>
+      <w:tr>
+        <w:tc>
+          <w:tcPr>
+            <w:tcW w:w="1413" w:type="dxa"/>
+          </w:tcPr>
+          <w:p>
+            <w:pPr>
+              <w:pStyle w:val="AckPara"/>
+              <w:rPr>
+                <w14:ligatures w14:val="standard"/>
+              </w:rPr>
+            </w:pPr>
+            <w:r>
+              <w:rPr>
+                <w14:ligatures w14:val="standard"/>
+              </w:rPr>
+              <w:t>Audiobook</w:t>
+            </w:r>
+          </w:p>
+        </w:tc>
+        <w:tc>
+          <w:tcPr>
+            <w:tcW w:w="981" w:type="dxa"/>
+          </w:tcPr>
+          <w:p>
+            <w:pPr>
+              <w:pStyle w:val="AckPara"/>
+              <w:rPr>
+                <w14:ligatures w14:val="standard"/>
+              </w:rPr>
+            </w:pPr>
+            <w:r>
+              <w:rPr>
+                <w14:ligatures w14:val="standard"/>
+              </w:rPr>
+              <w:t>417</w:t>
+            </w:r>
+          </w:p>
+        </w:tc>
+        <w:tc>
+          <w:tcPr>
+            <w:tcW w:w="1429" w:type="dxa"/>
+          </w:tcPr>
+          <w:p>
+            <w:pPr>
+              <w:pStyle w:val="AckPara"/>
+              <w:rPr>
+                <w14:ligatures w14:val="standard"/>
+              </w:rPr>
+            </w:pPr>
+            <w:r>
+              <w:rPr>
+                <w14:ligatures w14:val="standard"/>
+              </w:rPr>
+              <w:t>0.197</w:t>
+            </w:r>
+          </w:p>
+        </w:tc>
+        <w:tc>
+          <w:tcPr>
+            <w:tcW w:w="967" w:type="dxa"/>
+          </w:tcPr>
+          <w:p>
+            <w:pPr>
+              <w:pStyle w:val="AckPara"/>
+              <w:rPr>
+                <w14:ligatures w14:val="standard"/>
+              </w:rPr>
+            </w:pPr>
+            <w:r>
+              <w:rPr>
+                <w14:ligatures w14:val="standard"/>
+              </w:rPr>
+              <w:t>4.724</w:t>
+            </w:r>
+          </w:p>
+        </w:tc>
+      </w:tr>
+      <w:tr>
+        <w:tc>
+          <w:tcPr>
+            <w:tcW w:w="1413" w:type="dxa"/>
+          </w:tcPr>
+          <w:p>
+            <w:pPr>
+              <w:pStyle w:val="AckPara"/>
+              <w:rPr>
+                <w14:ligatures w14:val="standard"/>
+              </w:rPr>
+            </w:pPr>
+            <w:r>
+              <w:rPr>
+                <w14:ligatures w14:val="standard"/>
+              </w:rPr>
+              <w:t>Queer</w:t>
+            </w:r>
+          </w:p>
+        </w:tc>
+        <w:tc>
+          <w:tcPr>
+            <w:tcW w:w="981" w:type="dxa"/>
+          </w:tcPr>
+          <w:p>
+            <w:pPr>
+              <w:pStyle w:val="AckPara"/>
+              <w:rPr>
+                <w14:ligatures w14:val="standard"/>
+              </w:rPr>
+            </w:pPr>
+            <w:r>
+              <w:rPr>
+                <w14:ligatures w14:val="standard"/>
+              </w:rPr>
+              <w:t>1096</w:t>
+            </w:r>
+          </w:p>
+        </w:tc>
+        <w:tc>
+          <w:tcPr>
+            <w:tcW w:w="1429" w:type="dxa"/>
+          </w:tcPr>
+          <w:p>
+            <w:pPr>
+              <w:pStyle w:val="AckPara"/>
+              <w:rPr>
+                <w14:ligatures w14:val="standard"/>
+              </w:rPr>
+            </w:pPr>
+            <w:r>
+              <w:rPr>
+                <w14:ligatures w14:val="standard"/>
+              </w:rPr>
+              <w:t>0.151</w:t>
+            </w:r>
+          </w:p>
+        </w:tc>
+        <w:tc>
+          <w:tcPr>
+            <w:tcW w:w="967" w:type="dxa"/>
+          </w:tcPr>
+          <w:p>
+            <w:pPr>
+              <w:pStyle w:val="AckPara"/>
+              <w:rPr>
+                <w14:ligatures w14:val="standard"/>
+              </w:rPr>
+            </w:pPr>
+            <w:r>
+              <w:rPr>
+                <w14:ligatures w14:val="standard"/>
+              </w:rPr>
+              <w:t>1.378</w:t>
+            </w:r>
+          </w:p>
+        </w:tc>
+      </w:tr>
+      <w:tr>
+        <w:tc>
+          <w:tcPr>
+            <w:tcW w:w="1413" w:type="dxa"/>
+          </w:tcPr>
+          <w:p>
+            <w:pPr>
+              <w:pStyle w:val="AckPara"/>
+              <w:rPr>
+                <w14:ligatures w14:val="standard"/>
+              </w:rPr>
+            </w:pPr>
+            <w:r>
+              <w:rPr>
+                <w14:ligatures w14:val="standard"/>
+              </w:rPr>
+              <w:t>Young Adult</w:t>
+            </w:r>
+          </w:p>
+        </w:tc>
+        <w:tc>
+          <w:tcPr>
+            <w:tcW w:w="981" w:type="dxa"/>
+          </w:tcPr>
+          <w:p>
+            <w:pPr>
+              <w:pStyle w:val="AckPara"/>
+              <w:rPr>
+                <w14:ligatures w14:val="standard"/>
+              </w:rPr>
+            </w:pPr>
+            <w:r>
+              <w:rPr>
+                <w14:ligatures w14:val="standard"/>
+              </w:rPr>
+              <w:t>8052</w:t>
+            </w:r>
+          </w:p>
+        </w:tc>
+        <w:tc>
+          <w:tcPr>
+            <w:tcW w:w="1429" w:type="dxa"/>
+          </w:tcPr>
+          <w:p>
+            <w:pPr>
+              <w:pStyle w:val="AckPara"/>
+              <w:rPr>
+                <w14:ligatures w14:val="standard"/>
+              </w:rPr>
+            </w:pPr>
+            <w:r>
+              <w:rPr>
+                <w14:ligatures w14:val="standard"/>
+              </w:rPr>
+              <w:t>0.526</w:t>
+            </w:r>
+          </w:p>
+        </w:tc>
+        <w:tc>
+          <w:tcPr>
+            <w:tcW w:w="967" w:type="dxa"/>
+          </w:tcPr>
+          <w:p>
+            <w:pPr>
+              <w:pStyle w:val="AckPara"/>
+              <w:rPr>
+                <w14:ligatures w14:val="standard"/>
+              </w:rPr>
+            </w:pPr>
+            <w:r>
+              <w:rPr>
+                <w14:ligatures w14:val="standard"/>
+              </w:rPr>
+              <w:t>0.653</w:t>
+            </w:r>
+          </w:p>
+        </w:tc>
+      </w:tr>
+      <w:tr>
+        <w:tc>
+          <w:tcPr>
+            <w:tcW w:w="1413" w:type="dxa"/>
+          </w:tcPr>
+          <w:p>
+            <w:pPr>
+              <w:pStyle w:val="AckPara"/>
+              <w:rPr>
+                <w14:ligatures w14:val="standard"/>
+              </w:rPr>
+            </w:pPr>
+            <w:r>
+              <w:rPr>
+                <w14:ligatures w14:val="standard"/>
+              </w:rPr>
+              <w:t>Non-Fiction</w:t>
+            </w:r>
+          </w:p>
+        </w:tc>
+        <w:tc>
+          <w:tcPr>
+            <w:tcW w:w="981" w:type="dxa"/>
+          </w:tcPr>
+          <w:p>
+            <w:pPr>
+              <w:pStyle w:val="AckPara"/>
+              <w:rPr>
+                <w14:ligatures w14:val="standard"/>
+              </w:rPr>
+            </w:pPr>
+            <w:r>
+              <w:rPr>
+                <w14:ligatures w14:val="standard"/>
+              </w:rPr>
+              <w:t>2147</w:t>
+            </w:r>
+          </w:p>
+        </w:tc>
+        <w:tc>
+          <w:tcPr>
+            <w:tcW w:w="1429" w:type="dxa"/>
+          </w:tcPr>
+          <w:p>
+            <w:pPr>
+              <w:pStyle w:val="AckPara"/>
+              <w:rPr>
+                <w14:ligatures w14:val="standard"/>
+              </w:rPr>
+            </w:pPr>
+            <w:r>
+              <w:rPr>
+                <w14:ligatures w14:val="standard"/>
+              </w:rPr>
+              <w:t>0.133</w:t>
+            </w:r>
+          </w:p>
+        </w:tc>
+        <w:tc>
+          <w:tcPr>
+            <w:tcW w:w="967" w:type="dxa"/>
+          </w:tcPr>
+          <w:p>
+            <w:pPr>
+              <w:pStyle w:val="AckPara"/>
+              <w:rPr>
+                <w14:ligatures w14:val="standard"/>
+              </w:rPr>
+            </w:pPr>
+            <w:r>
+              <w:rPr>
+                <w14:ligatures w14:val="standard"/>
+              </w:rPr>
+              <w:t>0.620</w:t>
+            </w:r>
+          </w:p>
+        </w:tc>
+      </w:tr>
+      <w:tr>
+        <w:tc>
+          <w:tcPr>
+            <w:tcW w:w="1413" w:type="dxa"/>
+          </w:tcPr>
+          <w:p>
+            <w:pPr>
+              <w:pStyle w:val="AckPara"/>
+              <w:rPr>
+                <w14:ligatures w14:val="standard"/>
+              </w:rPr>
+            </w:pPr>
+            <w:r>
+              <w:rPr>
+                <w14:ligatures w14:val="standard"/>
+              </w:rPr>
+              <w:t>Contemporary</w:t>
+            </w:r>
+          </w:p>
+        </w:tc>
+        <w:tc>
+          <w:tcPr>
+            <w:tcW w:w="981" w:type="dxa"/>
+          </w:tcPr>
+          <w:p>
+            <w:pPr>
+              <w:pStyle w:val="AckPara"/>
+              <w:rPr>
+                <w14:ligatures w14:val="standard"/>
+              </w:rPr>
+            </w:pPr>
+            <w:r>
+              <w:rPr>
+                <w14:ligatures w14:val="standard"/>
+              </w:rPr>
+              <w:t>23676</w:t>
+            </w:r>
+          </w:p>
+        </w:tc>
+        <w:tc>
+          <w:tcPr>
+            <w:tcW w:w="1429" w:type="dxa"/>
+          </w:tcPr>
+          <w:p>
+            <w:pPr>
+              <w:pStyle w:val="AckPara"/>
+              <w:rPr>
+                <w14:ligatures w14:val="standard"/>
+              </w:rPr>
+            </w:pPr>
+            <w:r>
+              <w:rPr>
+                <w14:ligatures w14:val="standard"/>
+              </w:rPr>
+              <w:t>0.325</w:t>
+            </w:r>
+          </w:p>
+        </w:tc>
+        <w:tc>
+          <w:tcPr>
+            <w:tcW w:w="967" w:type="dxa"/>
+          </w:tcPr>
+          <w:p>
+            <w:pPr>
+              <w:pStyle w:val="AckPara"/>
+              <w:rPr>
+                <w14:ligatures w14:val="standard"/>
+              </w:rPr>
+            </w:pPr>
+            <w:r>
+              <w:rPr>
+                <w14:ligatures w14:val="standard"/>
+              </w:rPr>
+              <w:t>0.137</w:t>
+            </w:r>
+          </w:p>
+        </w:tc>
+      </w:tr>
+      <w:tr>
+        <w:tc>
+          <w:tcPr>
+            <w:tcW w:w="1413" w:type="dxa"/>
+          </w:tcPr>
+          <w:p>
+            <w:pPr>
+              <w:pStyle w:val="AckPara"/>
+              <w:rPr>
+                <w14:ligatures w14:val="standard"/>
+              </w:rPr>
+            </w:pPr>
+            <w:r>
+              <w:rPr>
+                <w14:ligatures w14:val="standard"/>
+              </w:rPr>
+              <w:t>Picture Books</w:t>
+            </w:r>
+          </w:p>
+        </w:tc>
+        <w:tc>
+          <w:tcPr>
+            <w:tcW w:w="981" w:type="dxa"/>
+          </w:tcPr>
+          <w:p>
+            <w:pPr>
+              <w:pStyle w:val="AckPara"/>
+              <w:rPr>
+                <w14:ligatures w14:val="standard"/>
+              </w:rPr>
+            </w:pPr>
+            <w:r>
+              <w:rPr>
+                <w14:ligatures w14:val="standard"/>
+              </w:rPr>
+              <w:t>23572</w:t>
+            </w:r>
+          </w:p>
+        </w:tc>
+        <w:tc>
+          <w:tcPr>
+            <w:tcW w:w="1429" w:type="dxa"/>
+          </w:tcPr>
+          <w:p>
+            <w:pPr>
+              <w:pStyle w:val="AckPara"/>
+              <w:rPr>
+                <w14:ligatures w14:val="standard"/>
+              </w:rPr>
+            </w:pPr>
+            <w:r>
+              <w:rPr>
+                <w14:ligatures w14:val="standard"/>
+              </w:rPr>
+              <w:t>0.110</w:t>
+            </w:r>
+          </w:p>
+        </w:tc>
+        <w:tc>
+          <w:tcPr>
+            <w:tcW w:w="967" w:type="dxa"/>
+          </w:tcPr>
+          <w:p>
+            <w:pPr>
+              <w:pStyle w:val="AckPara"/>
+              <w:rPr>
+                <w14:ligatures w14:val="standard"/>
+              </w:rPr>
+            </w:pPr>
+            <w:r>
+              <w:rPr>
+                <w14:ligatures w14:val="standard"/>
+              </w:rPr>
+              <w:t>0.047</w:t>
+            </w:r>
+          </w:p>
+        </w:tc>
+      </w:tr>
+      <w:tr>
+        <w:tc>
+          <w:tcPr>
+            <w:tcW w:w="1413" w:type="dxa"/>
+          </w:tcPr>
+          <w:p>
+            <w:pPr>
+              <w:pStyle w:val="AckPara"/>
+              <w:rPr>
+                <w14:ligatures w14:val="standard"/>
+              </w:rPr>
+            </w:pPr>
+            <w:r>
+              <w:rPr>
+                <w14:ligatures w14:val="standard"/>
+              </w:rPr>
+              <w:t>Fantasy</w:t>
+            </w:r>
+          </w:p>
+        </w:tc>
+        <w:tc>
+          <w:tcPr>
+            <w:tcW w:w="981" w:type="dxa"/>
+          </w:tcPr>
+          <w:p>
+            <w:pPr>
+              <w:pStyle w:val="AckPara"/>
+              <w:rPr>
+                <w14:ligatures w14:val="standard"/>
+              </w:rPr>
+            </w:pPr>
+            <w:r>
+              <w:rPr>
+                <w14:ligatures w14:val="standard"/>
+              </w:rPr>
+              <w:t>83560</w:t>
+            </w:r>
+          </w:p>
+        </w:tc>
+        <w:tc>
+          <w:tcPr>
+            <w:tcW w:w="1429" w:type="dxa"/>
+          </w:tcPr>
+          <w:p>
+            <w:pPr>
+              <w:pStyle w:val="AckPara"/>
+              <w:rPr>
+                <w14:ligatures w14:val="standard"/>
+              </w:rPr>
+            </w:pPr>
+            <w:r>
+              <w:rPr>
+                <w14:ligatures w14:val="standard"/>
+              </w:rPr>
+              <w:t>0.232</w:t>
+            </w:r>
+          </w:p>
+        </w:tc>
+        <w:tc>
+          <w:tcPr>
+            <w:tcW w:w="967" w:type="dxa"/>
+          </w:tcPr>
+          <w:p>
+            <w:pPr>
+              <w:pStyle w:val="AckPara"/>
+              <w:rPr>
+                <w14:ligatures w14:val="standard"/>
+              </w:rPr>
+            </w:pPr>
+            <w:r>
+              <w:rPr>
+                <w14:ligatures w14:val="standard"/>
+              </w:rPr>
+              <w:t>0.028</w:t>
+            </w:r>
+          </w:p>
+        </w:tc>
+      </w:tr>
+      <w:tr>
+        <w:tc>
+          <w:tcPr>
+            <w:tcW w:w="1413" w:type="dxa"/>
+          </w:tcPr>
+          <w:p>
+            <w:pPr>
+              <w:pStyle w:val="AckPara"/>
+              <w:rPr>
+                <w14:ligatures w14:val="standard"/>
+              </w:rPr>
+            </w:pPr>
+            <w:r>
+              <w:rPr>
+                <w14:ligatures w14:val="standard"/>
+              </w:rPr>
+              <w:t>Romance</w:t>
+            </w:r>
+          </w:p>
+        </w:tc>
+        <w:tc>
+          <w:tcPr>
+            <w:tcW w:w="981" w:type="dxa"/>
+          </w:tcPr>
+          <w:p>
+            <w:pPr>
+              <w:pStyle w:val="AckPara"/>
+              <w:rPr>
+                <w14:ligatures w14:val="standard"/>
+              </w:rPr>
+            </w:pPr>
+            <w:r>
+              <w:rPr>
+                <w14:ligatures w14:val="standard"/>
+              </w:rPr>
+              <w:t>143082</w:t>
+            </w:r>
+          </w:p>
+        </w:tc>
+        <w:tc>
+          <w:tcPr>
+            <w:tcW w:w="1429" w:type="dxa"/>
+          </w:tcPr>
+          <w:p>
+            <w:pPr>
+              <w:pStyle w:val="AckPara"/>
+              <w:rPr>
+                <w14:ligatures w14:val="standard"/>
+              </w:rPr>
+            </w:pPr>
+            <w:r>
+              <w:rPr>
+                <w14:ligatures w14:val="standard"/>
+              </w:rPr>
+              <w:t>0.325</w:t>
+            </w:r>
+          </w:p>
+        </w:tc>
+        <w:tc>
+          <w:tcPr>
+            <w:tcW w:w="967" w:type="dxa"/>
+          </w:tcPr>
+          <w:p>
+            <w:pPr>
+              <w:pStyle w:val="AckPara"/>
+              <w:rPr>
+                <w14:ligatures w14:val="standard"/>
+              </w:rPr>
+            </w:pPr>
+            <w:r>
+              <w:rPr>
+                <w14:ligatures w14:val="standard"/>
+              </w:rPr>
+              <w:t>0.023</w:t>
+            </w:r>
+          </w:p>
+        </w:tc>
+      </w:tr>
+      <w:tr>
+        <w:tc>
+          <w:tcPr>
+            <w:tcW w:w="1413" w:type="dxa"/>
+          </w:tcPr>
+          <w:p>
+            <w:pPr>
+              <w:pStyle w:val="AckPara"/>
+              <w:rPr>
+                <w14:ligatures w14:val="standard"/>
+              </w:rPr>
+            </w:pPr>
+            <w:r>
+              <w:rPr>
+                <w14:ligatures w14:val="standard"/>
+              </w:rPr>
+              <w:t>Historical</w:t>
+            </w:r>
+          </w:p>
+        </w:tc>
+        <w:tc>
+          <w:tcPr>
+            <w:tcW w:w="981" w:type="dxa"/>
+          </w:tcPr>
+          <w:p>
+            <w:pPr>
+              <w:pStyle w:val="AckPara"/>
+              <w:rPr>
+                <w14:ligatures w14:val="standard"/>
+              </w:rPr>
+            </w:pPr>
+            <w:r>
+              <w:rPr>
+                <w14:ligatures w14:val="standard"/>
+              </w:rPr>
+              <w:t>85176</w:t>
+            </w:r>
+          </w:p>
+        </w:tc>
+        <w:tc>
+          <w:tcPr>
+            <w:tcW w:w="1429" w:type="dxa"/>
+          </w:tcPr>
+          <w:p>
+            <w:pPr>
+              <w:pStyle w:val="AckPara"/>
+              <w:rPr>
+                <w14:ligatures w14:val="standard"/>
+              </w:rPr>
+            </w:pPr>
+            <w:r>
+              <w:rPr>
+                <w14:ligatures w14:val="standard"/>
+              </w:rPr>
+              <w:t>0.187</w:t>
+            </w:r>
+          </w:p>
+        </w:tc>
+        <w:tc>
+          <w:tcPr>
+            <w:tcW w:w="967" w:type="dxa"/>
+          </w:tcPr>
+          <w:p>
+            <w:pPr>
+              <w:pStyle w:val="AckPara"/>
+              <w:rPr>
+                <w14:ligatures w14:val="standard"/>
+              </w:rPr>
+            </w:pPr>
+            <w:r>
+              <w:rPr>
+                <w14:ligatures w14:val="standard"/>
+              </w:rPr>
+              <w:t>0.022</w:t>
+            </w:r>
+          </w:p>
+        </w:tc>
+      </w:tr>
+      <w:tr>
+        <w:tc>
+          <w:tcPr>
+            <w:tcW w:w="1413" w:type="dxa"/>
+          </w:tcPr>
+          <w:p>
+            <w:pPr>
+              <w:pStyle w:val="AckPara"/>
+              <w:rPr>
+                <w14:ligatures w14:val="standard"/>
+              </w:rPr>
+            </w:pPr>
+            <w:r>
+              <w:rPr>
+                <w14:ligatures w14:val="standard"/>
+              </w:rPr>
+              <w:t>Mystery</w:t>
+            </w:r>
+          </w:p>
+        </w:tc>
+        <w:tc>
+          <w:tcPr>
+            <w:tcW w:w="981" w:type="dxa"/>
+          </w:tcPr>
+          <w:p>
+            <w:pPr>
+              <w:pStyle w:val="AckPara"/>
+              <w:rPr>
+                <w14:ligatures w14:val="standard"/>
+              </w:rPr>
+            </w:pPr>
+            <w:r>
+              <w:rPr>
+                <w14:ligatures w14:val="standard"/>
+              </w:rPr>
+              <w:t>91583</w:t>
+            </w:r>
+          </w:p>
+        </w:tc>
+        <w:tc>
+          <w:tcPr>
+            <w:tcW w:w="1429" w:type="dxa"/>
+          </w:tcPr>
+          <w:p>
+            <w:pPr>
+              <w:pStyle w:val="AckPara"/>
+              <w:rPr>
+                <w14:ligatures w14:val="standard"/>
+              </w:rPr>
+            </w:pPr>
+            <w:r>
+              <w:rPr>
+                <w14:ligatures w14:val="standard"/>
+              </w:rPr>
+              <w:t>0.125</w:t>
+            </w:r>
+          </w:p>
+        </w:tc>
+        <w:tc>
+          <w:tcPr>
+            <w:tcW w:w="967" w:type="dxa"/>
+          </w:tcPr>
+          <w:p>
+            <w:pPr>
+              <w:pStyle w:val="AckPara"/>
+              <w:rPr>
+                <w14:ligatures w14:val="standard"/>
+              </w:rPr>
+            </w:pPr>
+            <w:r>
+              <w:rPr>
+                <w14:ligatures w14:val="standard"/>
+              </w:rPr>
+              <w:t>0.014</w:t>
+            </w:r>
+          </w:p>
+        </w:tc>
+      </w:tr>
+      <w:tr>
+        <w:tc>
+          <w:tcPr>
+            <w:tcW w:w="1413" w:type="dxa"/>
+          </w:tcPr>
+          <w:p>
+            <w:pPr>
+              <w:pStyle w:val="AckPara"/>
+              <w:rPr>
+                <w14:ligatures w14:val="standard"/>
+              </w:rPr>
+            </w:pPr>
+            <w:r>
+              <w:rPr>
+                <w14:ligatures w14:val="standard"/>
+              </w:rPr>
+              <w:t>Fiction</w:t>
+            </w:r>
+          </w:p>
+        </w:tc>
+        <w:tc>
+          <w:tcPr>
+            <w:tcW w:w="981" w:type="dxa"/>
+          </w:tcPr>
+          <w:p>
+            <w:pPr>
+              <w:pStyle w:val="AckPara"/>
+              <w:rPr>
+                <w14:ligatures w14:val="standard"/>
+              </w:rPr>
+            </w:pPr>
+            <w:r>
+              <w:rPr>
+                <w14:ligatures w14:val="standard"/>
+              </w:rPr>
+              <w:t>619942</w:t>
+            </w:r>
+          </w:p>
+        </w:tc>
+        <w:tc>
+          <w:tcPr>
+            <w:tcW w:w="1429" w:type="dxa"/>
+          </w:tcPr>
+          <w:p>
+            <w:pPr>
+              <w:pStyle w:val="AckPara"/>
+              <w:rPr>
+                <w14:ligatures w14:val="standard"/>
+              </w:rPr>
+            </w:pPr>
+            <w:r>
+              <w:rPr>
+                <w14:ligatures w14:val="standard"/>
+              </w:rPr>
+              <w:t>0.707</w:t>
+            </w:r>
+          </w:p>
+        </w:tc>
+        <w:tc>
+          <w:tcPr>
+            <w:tcW w:w="967" w:type="dxa"/>
+          </w:tcPr>
+          <w:p>
+            <w:pPr>
+              <w:pStyle w:val="AckPara"/>
+              <w:rPr>
+                <w14:ligatures w14:val="standard"/>
+              </w:rPr>
+            </w:pPr>
+            <w:r>
+              <w:rPr>
+                <w14:ligatures w14:val="standard"/>
+              </w:rPr>
+              <w:t>0.011</w:t>
+            </w:r>
+          </w:p>
+        </w:tc>
+      </w:tr>
+      <w:tr>
+        <w:tc>
+          <w:tcPr>
+            <w:tcW w:w="1413" w:type="dxa"/>
+          </w:tcPr>
+          <w:p>
+            <w:pPr>
+              <w:pStyle w:val="AckPara"/>
+              <w:rPr>
+                <w14:ligatures w14:val="standard"/>
+              </w:rPr>
+            </w:pPr>
+            <w:r>
+              <w:rPr>
+                <w14:ligatures w14:val="standard"/>
+              </w:rPr>
+              <w:t>Children’s</w:t>
+            </w:r>
+          </w:p>
+        </w:tc>
+        <w:tc>
+          <w:tcPr>
+            <w:tcW w:w="981" w:type="dxa"/>
+          </w:tcPr>
+          <w:p>
+            <w:pPr>
+              <w:pStyle w:val="AckPara"/>
+              <w:rPr>
+                <w14:ligatures w14:val="standard"/>
+              </w:rPr>
+            </w:pPr>
+            <w:r>
+              <w:rPr>
+                <w14:ligatures w14:val="standard"/>
+              </w:rPr>
+              <w:t>384002</w:t>
+            </w:r>
+          </w:p>
+        </w:tc>
+        <w:tc>
+          <w:tcPr>
+            <w:tcW w:w="1429" w:type="dxa"/>
+          </w:tcPr>
+          <w:p>
+            <w:pPr>
+              <w:pStyle w:val="AckPara"/>
+              <w:rPr>
+                <w14:ligatures w14:val="standard"/>
+              </w:rPr>
+            </w:pPr>
+            <w:r>
+              <w:rPr>
+                <w14:ligatures w14:val="standard"/>
+              </w:rPr>
+              <w:t>0.197</w:t>
+            </w:r>
+          </w:p>
+        </w:tc>
+        <w:tc>
+          <w:tcPr>
+            <w:tcW w:w="967" w:type="dxa"/>
+          </w:tcPr>
+          <w:p>
+            <w:pPr>
+              <w:pStyle w:val="AckPara"/>
+              <w:rPr>
+                <w14:ligatures w14:val="standard"/>
+              </w:rPr>
+            </w:pPr>
+            <w:r>
+              <w:rPr>
+                <w14:ligatures w14:val="standard"/>
+              </w:rPr>
+              <w:t>0.005</w:t>
+            </w:r>
+          </w:p>
+        </w:tc>
+      </w:tr>
+    </w:tbl>
+    <w:p>
+      <w:pPr>
+        <w:pStyle w:val="Para"/>
+      </w:pPr>
+    </w:p>
+    <w:p>
+      <w:pPr>
+        <w:pStyle w:val="Para"/>
+        <w:ind w:firstLine="278"/>
+      </w:pPr>
+      <w:r>
+        <w:t xml:space="preserve">From Table 6, the most disproportionately challenged genres are “Realistic Fiction”, “LGBT”, “Audiobook”, “Queer”, </w:t>
+      </w:r>
+      <w:r>
+        <w:t xml:space="preserve">and </w:t>
+      </w:r>
+      <w:r>
+        <w:t>“Young Adult</w:t>
+      </w:r>
+      <w:r>
+        <w:t xml:space="preserve">. </w:t>
+      </w:r>
+      <w:r>
+        <w:t xml:space="preserve">These calculations can be heavily influenced by the OpenLibrary.org database, which is further examined in section 8.4. </w:t>
+      </w:r>
+      <w:r>
+        <w:t>Notably, 4 out of these 5 genres appeared in the Louvain “Controversial” community (as seen in Appendix A) created in section 7.3; that is the “Realistic Fiction”, “LGBT”, “Queer”, and “Young Adult” genres.</w:t>
+      </w:r>
+    </w:p>
+    <w:p>
+      <w:pPr>
+        <w:pStyle w:val="Para"/>
+        <w:ind w:firstLine="278"/>
+      </w:pPr>
+    </w:p>
+    <w:p>
+      <w:pPr>
+        <w:pStyle w:val="Para"/>
+        <w:ind w:firstLine="278"/>
+      </w:pPr>
+      <w:r>
+        <w:lastRenderedPageBreak/>
+        <w:t xml:space="preserve">The Genre Co-Occurrence network brought some additional insights </w:t>
+      </w:r>
+      <w:proofErr w:type="gramStart"/>
+      <w:r>
+        <w:t>to</w:t>
+      </w:r>
+      <w:proofErr w:type="gramEnd"/>
+      <w:r>
+        <w:t xml:space="preserve"> the genre analysis that the Genre-Book Bipartite network did not provide. Weighted betweenness centrality was used to see if any genres were central to the network’s structural flow, while helping tie together other genres. Weighted closeness centrality was also used to find genres that frequently co-occur, demonstrating a core genre that isn’t isolated. Notably, two genres stood out that did not appear in the degree centrality and eigenvector centrality experiments from section 7.1. Both the “Parenting” and “Reference” genres had top 3 weighted closeness and betweenness scores. These genres can be classified as having a small popularity (less than 50,000 books published) [8] but are frequently co-occurring and very important to the structure of the Genre Co-Occurrence network. Because of their low popularity and significance in the mentioned network, “Parenting” and “Reference” books </w:t>
+      </w:r>
+      <w:r>
+        <w:t>can be seen as being disproportionately targeted to bans. Notably, both these genres are not part of the Louvain “Controversial” community (as seen in Appendix A).</w:t>
+      </w:r>
+    </w:p>
+    <w:p>
+      <w:pPr>
+        <w:pStyle w:val="Head1"/>
+        <w:ind w:left="278" w:hanging="278"/>
+      </w:pPr>
+      <w:r>
+        <w:rPr>
+          <w:rStyle w:val="Label"/>
+        </w:rPr>
+        <w:t>8.</w:t>
+      </w:r>
+      <w:r>
+        <w:rPr>
+          <w:rStyle w:val="Label"/>
+        </w:rPr>
+        <w:t>2</w:t>
+      </w:r>
+      <w:r>
+        <w:t> </w:t>
+      </w:r>
+      <w:r>
+        <w:t>Author</w:t>
+      </w:r>
+      <w:r>
+        <w:t xml:space="preserve"> Analysis</w:t>
+      </w:r>
+    </w:p>
+    <w:p>
+      <w:pPr>
+        <w:pStyle w:val="Para"/>
+      </w:pPr>
+      <w:r>
+        <w:t xml:space="preserve">Table </w:t>
+      </w:r>
+      <w:r>
+        <w:t>3</w:t>
+      </w:r>
+      <w:r>
+        <w:t xml:space="preserve"> in section 7.</w:t>
+      </w:r>
+      <w:r>
+        <w:t>2</w:t>
+      </w:r>
+      <w:r>
+        <w:t xml:space="preserve"> provided insight </w:t>
+      </w:r>
+      <w:r>
+        <w:t>into</w:t>
+      </w:r>
+      <w:r>
+        <w:t xml:space="preserve"> which </w:t>
+      </w:r>
+      <w:r>
+        <w:t>authors had the most books challenged or banned</w:t>
+      </w:r>
+      <w:r>
+        <w:t>.</w:t>
+      </w:r>
+      <w:r>
+        <w:t xml:space="preserve"> The dataset used for this project does not provide any author information, so using Goodreads, some general information from the authors in Table 3 was gathered (as seen in Table 7 below) [9].</w:t>
+      </w:r>
+    </w:p>
+    <w:p>
+      <w:pPr>
+        <w:pStyle w:val="Para"/>
+      </w:pPr>
+    </w:p>
+    <w:p>
+      <w:pPr>
+        <w:pStyle w:val="Para"/>
+        <w:jc w:val="center"/>
+        <w:rPr>
+          <w:b/>
+          <w:bCs/>
+        </w:rPr>
+      </w:pPr>
+      <w:r>
+        <w:rPr>
+          <w:b/>
+          <w:bCs/>
+        </w:rPr>
+        <w:t xml:space="preserve">Table </w:t>
+      </w:r>
+      <w:r>
+        <w:rPr>
+          <w:b/>
+          <w:bCs/>
+        </w:rPr>
+        <w:t>7</w:t>
+      </w:r>
+      <w:r>
+        <w:rPr>
+          <w:b/>
+          <w:bCs/>
+        </w:rPr>
+        <w:t xml:space="preserve">: </w:t>
+      </w:r>
+      <w:r>
+        <w:rPr>
+          <w:b/>
+          <w:bCs/>
+        </w:rPr>
+        <w:t xml:space="preserve">Author </w:t>
+      </w:r>
+      <w:r>
+        <w:rPr>
+          <w:b/>
+          <w:bCs/>
+        </w:rPr>
+        <w:t xml:space="preserve">General </w:t>
+      </w:r>
+      <w:r>
+        <w:rPr>
+          <w:b/>
+          <w:bCs/>
+        </w:rPr>
+        <w:t>Information</w:t>
+      </w:r>
+    </w:p>
+    <w:tbl>
+      <w:tblPr>
+        <w:tblStyle w:val="TableGrid"/>
+        <w:tblW w:w="4815" w:type="dxa"/>
+        <w:tblLook w:val="04A0" w:firstRow="1" w:lastRow="0" w:firstColumn="1" w:lastColumn="0" w:noHBand="0" w:noVBand="1"/>
+      </w:tblPr>
+      <w:tblGrid>
+        <w:gridCol w:w="1376"/>
+        <w:gridCol w:w="826"/>
+        <w:gridCol w:w="746"/>
+        <w:gridCol w:w="1867"/>
+      </w:tblGrid>
+      <w:tr>
+        <w:tc>
+          <w:tcPr>
+            <w:tcW w:w="1696" w:type="dxa"/>
+          </w:tcPr>
+          <w:p>
+            <w:pPr>
+              <w:pStyle w:val="AckPara"/>
+              <w:jc w:val="center"/>
+              <w:rPr>
+                <w:b/>
+                <w:bCs/>
+                <w14:ligatures w14:val="standard"/>
+              </w:rPr>
+            </w:pPr>
+            <w:r>
+              <w:rPr>
+                <w:b/>
+                <w:bCs/>
+                <w14:ligatures w14:val="standard"/>
+              </w:rPr>
+              <w:t>Author</w:t>
+            </w:r>
+          </w:p>
+        </w:tc>
+        <w:tc>
+          <w:tcPr>
+            <w:tcW w:w="482" w:type="dxa"/>
+          </w:tcPr>
+          <w:p>
+            <w:pPr>
+              <w:pStyle w:val="AckPara"/>
+              <w:jc w:val="center"/>
+              <w:rPr>
+                <w:b/>
+                <w:bCs/>
+                <w14:ligatures w14:val="standard"/>
+              </w:rPr>
+            </w:pPr>
+            <w:r>
+              <w:rPr>
+                <w:b/>
+                <w:bCs/>
+                <w14:ligatures w14:val="standard"/>
+              </w:rPr>
+              <w:t>Books</w:t>
+            </w:r>
+            <w:r>
+              <w:rPr>
+                <w:b/>
+                <w:bCs/>
+                <w14:ligatures w14:val="standard"/>
+              </w:rPr>
+              <w:t xml:space="preserve"> Written</w:t>
+            </w:r>
+          </w:p>
+        </w:tc>
+        <w:tc>
+          <w:tcPr>
+            <w:tcW w:w="746" w:type="dxa"/>
+          </w:tcPr>
+          <w:p>
+            <w:pPr>
+              <w:pStyle w:val="AckPara"/>
+              <w:jc w:val="center"/>
+              <w:rPr>
+                <w:b/>
+                <w:bCs/>
+                <w14:ligatures w14:val="standard"/>
+              </w:rPr>
+            </w:pPr>
+            <w:r>
+              <w:rPr>
+                <w:b/>
+                <w:bCs/>
+                <w14:ligatures w14:val="standard"/>
+              </w:rPr>
+              <w:t>Sex</w:t>
+            </w:r>
+          </w:p>
+        </w:tc>
+        <w:tc>
+          <w:tcPr>
+            <w:tcW w:w="1891" w:type="dxa"/>
+          </w:tcPr>
+          <w:p>
+            <w:pPr>
+              <w:pStyle w:val="AckPara"/>
+              <w:jc w:val="center"/>
+              <w:rPr>
+                <w:b/>
+                <w:bCs/>
+                <w14:ligatures w14:val="standard"/>
+              </w:rPr>
+            </w:pPr>
+            <w:r>
+              <w:rPr>
+                <w:b/>
+                <w:bCs/>
+                <w14:ligatures w14:val="standard"/>
+              </w:rPr>
+              <w:t>Ethnicity/Nationality</w:t>
+            </w:r>
+          </w:p>
+        </w:tc>
+      </w:tr>
+      <w:tr>
+        <w:tc>
+          <w:tcPr>
+            <w:tcW w:w="1696" w:type="dxa"/>
+          </w:tcPr>
+          <w:p>
+            <w:pPr>
+              <w:pStyle w:val="AckPara"/>
+              <w:rPr>
+                <w14:ligatures w14:val="standard"/>
+              </w:rPr>
+            </w:pPr>
+            <w:r>
+              <w:rPr>
+                <w14:ligatures w14:val="standard"/>
+              </w:rPr>
+              <w:t>Stephen King</w:t>
+            </w:r>
+          </w:p>
+        </w:tc>
+        <w:tc>
+          <w:tcPr>
+            <w:tcW w:w="482" w:type="dxa"/>
+          </w:tcPr>
+          <w:p>
+            <w:pPr>
+              <w:pStyle w:val="AckPara"/>
+              <w:rPr>
+                <w14:ligatures w14:val="standard"/>
+              </w:rPr>
+            </w:pPr>
+            <w:r>
+              <w:rPr>
+                <w14:ligatures w14:val="standard"/>
+              </w:rPr>
+              <w:t>65</w:t>
+            </w:r>
+          </w:p>
+        </w:tc>
+        <w:tc>
+          <w:tcPr>
+            <w:tcW w:w="746" w:type="dxa"/>
+          </w:tcPr>
+          <w:p>
+            <w:pPr>
+              <w:pStyle w:val="AckPara"/>
+              <w:rPr>
+                <w14:ligatures w14:val="standard"/>
+              </w:rPr>
+            </w:pPr>
+            <w:r>
+              <w:rPr>
+                <w14:ligatures w14:val="standard"/>
+              </w:rPr>
+              <w:t>Male</w:t>
+            </w:r>
+          </w:p>
+        </w:tc>
+        <w:tc>
+          <w:tcPr>
+            <w:tcW w:w="1891" w:type="dxa"/>
+          </w:tcPr>
+          <w:p>
+            <w:pPr>
+              <w:pStyle w:val="AckPara"/>
+              <w:rPr>
+                <w14:ligatures w14:val="standard"/>
+              </w:rPr>
+            </w:pPr>
+            <w:r>
+              <w:rPr>
+                <w14:ligatures w14:val="standard"/>
+              </w:rPr>
+              <w:t>American</w:t>
+            </w:r>
+          </w:p>
+        </w:tc>
+      </w:tr>
+      <w:tr>
+        <w:tc>
+          <w:tcPr>
+            <w:tcW w:w="1696" w:type="dxa"/>
+          </w:tcPr>
+          <w:p>
+            <w:pPr>
+              <w:pStyle w:val="AckPara"/>
+              <w:rPr>
+                <w14:ligatures w14:val="standard"/>
+              </w:rPr>
+            </w:pPr>
+            <w:r>
+              <w:rPr>
+                <w14:ligatures w14:val="standard"/>
+              </w:rPr>
+              <w:t>P</w:t>
+            </w:r>
+            <w:proofErr w:type="gramStart"/>
+            <w:r>
+              <w:rPr>
+                <w14:ligatures w14:val="standard"/>
+              </w:rPr>
+              <w:t>. C</w:t>
+            </w:r>
+            <w:proofErr w:type="gramEnd"/>
+            <w:r>
+              <w:rPr>
+                <w14:ligatures w14:val="standard"/>
+              </w:rPr>
+              <w:t>. Cast</w:t>
+            </w:r>
+          </w:p>
+        </w:tc>
+        <w:tc>
+          <w:tcPr>
+            <w:tcW w:w="482" w:type="dxa"/>
+          </w:tcPr>
+          <w:p>
+            <w:pPr>
+              <w:pStyle w:val="AckPara"/>
+              <w:rPr>
+                <w14:ligatures w14:val="standard"/>
+              </w:rPr>
+            </w:pPr>
+            <w:r>
+              <w:rPr>
+                <w14:ligatures w14:val="standard"/>
+              </w:rPr>
+              <w:t>50</w:t>
+            </w:r>
+          </w:p>
+        </w:tc>
+        <w:tc>
+          <w:tcPr>
+            <w:tcW w:w="746" w:type="dxa"/>
+          </w:tcPr>
+          <w:p>
+            <w:pPr>
+              <w:pStyle w:val="AckPara"/>
+              <w:rPr>
+                <w14:ligatures w14:val="standard"/>
+              </w:rPr>
+            </w:pPr>
+            <w:r>
+              <w:rPr>
+                <w14:ligatures w14:val="standard"/>
+              </w:rPr>
+              <w:t>Female</w:t>
+            </w:r>
+          </w:p>
+        </w:tc>
+        <w:tc>
+          <w:tcPr>
+            <w:tcW w:w="1891" w:type="dxa"/>
+          </w:tcPr>
+          <w:p>
+            <w:pPr>
+              <w:pStyle w:val="AckPara"/>
+              <w:rPr>
+                <w14:ligatures w14:val="standard"/>
+              </w:rPr>
+            </w:pPr>
+            <w:r>
+              <w:rPr>
+                <w14:ligatures w14:val="standard"/>
+              </w:rPr>
+              <w:t>American</w:t>
+            </w:r>
+          </w:p>
+        </w:tc>
+      </w:tr>
+      <w:tr>
+        <w:tc>
+          <w:tcPr>
+            <w:tcW w:w="1696" w:type="dxa"/>
+          </w:tcPr>
+          <w:p>
+            <w:pPr>
+              <w:pStyle w:val="AckPara"/>
+              <w:rPr>
+                <w14:ligatures w14:val="standard"/>
+              </w:rPr>
+            </w:pPr>
+            <w:r>
+              <w:rPr>
+                <w14:ligatures w14:val="standard"/>
+              </w:rPr>
+              <w:t>Ellen Hopkins</w:t>
+            </w:r>
+          </w:p>
+        </w:tc>
+        <w:tc>
+          <w:tcPr>
+            <w:tcW w:w="482" w:type="dxa"/>
+          </w:tcPr>
+          <w:p>
+            <w:pPr>
+              <w:pStyle w:val="AckPara"/>
+              <w:rPr>
+                <w14:ligatures w14:val="standard"/>
+              </w:rPr>
+            </w:pPr>
+            <w:r>
+              <w:rPr>
+                <w14:ligatures w14:val="standard"/>
+              </w:rPr>
+              <w:t>23</w:t>
+            </w:r>
+          </w:p>
+        </w:tc>
+        <w:tc>
+          <w:tcPr>
+            <w:tcW w:w="746" w:type="dxa"/>
+          </w:tcPr>
+          <w:p>
+            <w:pPr>
+              <w:pStyle w:val="AckPara"/>
+              <w:rPr>
+                <w14:ligatures w14:val="standard"/>
+              </w:rPr>
+            </w:pPr>
+            <w:r>
+              <w:rPr>
+                <w14:ligatures w14:val="standard"/>
+              </w:rPr>
+              <w:t>Female</w:t>
+            </w:r>
+          </w:p>
+        </w:tc>
+        <w:tc>
+          <w:tcPr>
+            <w:tcW w:w="1891" w:type="dxa"/>
+          </w:tcPr>
+          <w:p>
+            <w:pPr>
+              <w:pStyle w:val="AckPara"/>
+              <w:rPr>
+                <w14:ligatures w14:val="standard"/>
+              </w:rPr>
+            </w:pPr>
+            <w:r>
+              <w:rPr>
+                <w14:ligatures w14:val="standard"/>
+              </w:rPr>
+              <w:t>American</w:t>
+            </w:r>
+          </w:p>
+        </w:tc>
+      </w:tr>
+      <w:tr>
+        <w:tc>
+          <w:tcPr>
+            <w:tcW w:w="1696" w:type="dxa"/>
+          </w:tcPr>
+          <w:p>
+            <w:pPr>
+              <w:pStyle w:val="AckPara"/>
+              <w:rPr>
+                <w14:ligatures w14:val="standard"/>
+              </w:rPr>
+            </w:pPr>
+            <w:r>
+              <w:rPr>
+                <w14:ligatures w14:val="standard"/>
+              </w:rPr>
+              <w:t>Sarah J. Maas</w:t>
+            </w:r>
+          </w:p>
+        </w:tc>
+        <w:tc>
+          <w:tcPr>
+            <w:tcW w:w="482" w:type="dxa"/>
+          </w:tcPr>
+          <w:p>
+            <w:pPr>
+              <w:pStyle w:val="AckPara"/>
+              <w:rPr>
+                <w14:ligatures w14:val="standard"/>
+              </w:rPr>
+            </w:pPr>
+            <w:r>
+              <w:rPr>
+                <w14:ligatures w14:val="standard"/>
+              </w:rPr>
+              <w:t>14</w:t>
+            </w:r>
+          </w:p>
+        </w:tc>
+        <w:tc>
+          <w:tcPr>
+            <w:tcW w:w="746" w:type="dxa"/>
+          </w:tcPr>
+          <w:p>
+            <w:pPr>
+              <w:pStyle w:val="AckPara"/>
+              <w:rPr>
+                <w14:ligatures w14:val="standard"/>
+              </w:rPr>
+            </w:pPr>
+            <w:r>
+              <w:rPr>
+                <w14:ligatures w14:val="standard"/>
+              </w:rPr>
+              <w:t>Female</w:t>
+            </w:r>
+          </w:p>
+        </w:tc>
+        <w:tc>
+          <w:tcPr>
+            <w:tcW w:w="1891" w:type="dxa"/>
+          </w:tcPr>
+          <w:p>
+            <w:pPr>
+              <w:pStyle w:val="AckPara"/>
+              <w:rPr>
+                <w14:ligatures w14:val="standard"/>
+              </w:rPr>
+            </w:pPr>
+            <w:r>
+              <w:rPr>
+                <w14:ligatures w14:val="standard"/>
+              </w:rPr>
+              <w:t>American</w:t>
+            </w:r>
+          </w:p>
+        </w:tc>
+      </w:tr>
+      <w:tr>
+        <w:tc>
+          <w:tcPr>
+            <w:tcW w:w="1696" w:type="dxa"/>
+          </w:tcPr>
+          <w:p>
+            <w:pPr>
+              <w:pStyle w:val="AckPara"/>
+              <w:rPr>
+                <w14:ligatures w14:val="standard"/>
+              </w:rPr>
+            </w:pPr>
+            <w:r>
+              <w:rPr>
+                <w14:ligatures w14:val="standard"/>
+              </w:rPr>
+              <w:t>Saadia Faruqi</w:t>
+            </w:r>
+          </w:p>
+        </w:tc>
+        <w:tc>
+          <w:tcPr>
+            <w:tcW w:w="482" w:type="dxa"/>
+          </w:tcPr>
+          <w:p>
+            <w:pPr>
+              <w:pStyle w:val="AckPara"/>
+              <w:rPr>
+                <w14:ligatures w14:val="standard"/>
+              </w:rPr>
+            </w:pPr>
+            <w:r>
+              <w:rPr>
+                <w14:ligatures w14:val="standard"/>
+              </w:rPr>
+              <w:t>39</w:t>
+            </w:r>
+          </w:p>
+        </w:tc>
+        <w:tc>
+          <w:tcPr>
+            <w:tcW w:w="746" w:type="dxa"/>
+          </w:tcPr>
+          <w:p>
+            <w:pPr>
+              <w:pStyle w:val="AckPara"/>
+              <w:rPr>
+                <w14:ligatures w14:val="standard"/>
+              </w:rPr>
+            </w:pPr>
+            <w:r>
+              <w:rPr>
+                <w14:ligatures w14:val="standard"/>
+              </w:rPr>
+              <w:t>Female</w:t>
+            </w:r>
+          </w:p>
+        </w:tc>
+        <w:tc>
+          <w:tcPr>
+            <w:tcW w:w="1891" w:type="dxa"/>
+          </w:tcPr>
+          <w:p>
+            <w:pPr>
+              <w:pStyle w:val="AckPara"/>
+              <w:rPr>
+                <w14:ligatures w14:val="standard"/>
+              </w:rPr>
+            </w:pPr>
+            <w:proofErr w:type="gramStart"/>
+            <w:r>
+              <w:rPr>
+                <w14:ligatures w14:val="standard"/>
+              </w:rPr>
+              <w:t>Pakistani-American</w:t>
+            </w:r>
+            <w:proofErr w:type="gramEnd"/>
+          </w:p>
+        </w:tc>
+      </w:tr>
+      <w:tr>
+        <w:tc>
+          <w:tcPr>
+            <w:tcW w:w="1696" w:type="dxa"/>
+          </w:tcPr>
+          <w:p>
+            <w:pPr>
+              <w:pStyle w:val="AckPara"/>
+              <w:rPr>
+                <w14:ligatures w14:val="standard"/>
+              </w:rPr>
+            </w:pPr>
+            <w:r>
+              <w:rPr>
+                <w14:ligatures w14:val="standard"/>
+              </w:rPr>
+              <w:t>Cecily</w:t>
+            </w:r>
+            <w:r>
+              <w:rPr>
+                <w14:ligatures w14:val="standard"/>
+              </w:rPr>
+              <w:t xml:space="preserve"> </w:t>
+            </w:r>
+            <w:r>
+              <w:rPr>
+                <w14:ligatures w14:val="standard"/>
+              </w:rPr>
+              <w:t xml:space="preserve">von </w:t>
+            </w:r>
+            <w:proofErr w:type="spellStart"/>
+            <w:r>
+              <w:rPr>
+                <w14:ligatures w14:val="standard"/>
+              </w:rPr>
+              <w:t>Zeigesar</w:t>
+            </w:r>
+            <w:proofErr w:type="spellEnd"/>
+          </w:p>
+        </w:tc>
+        <w:tc>
+          <w:tcPr>
+            <w:tcW w:w="482" w:type="dxa"/>
+          </w:tcPr>
+          <w:p>
+            <w:pPr>
+              <w:pStyle w:val="AckPara"/>
+              <w:rPr>
+                <w14:ligatures w14:val="standard"/>
+              </w:rPr>
+            </w:pPr>
+            <w:r>
+              <w:rPr>
+                <w14:ligatures w14:val="standard"/>
+              </w:rPr>
+              <w:t>30</w:t>
+            </w:r>
+          </w:p>
+        </w:tc>
+        <w:tc>
+          <w:tcPr>
+            <w:tcW w:w="746" w:type="dxa"/>
+          </w:tcPr>
+          <w:p>
+            <w:pPr>
+              <w:pStyle w:val="AckPara"/>
+              <w:rPr>
+                <w14:ligatures w14:val="standard"/>
+              </w:rPr>
+            </w:pPr>
+            <w:r>
+              <w:rPr>
+                <w14:ligatures w14:val="standard"/>
+              </w:rPr>
+              <w:t>Female</w:t>
+            </w:r>
+          </w:p>
+        </w:tc>
+        <w:tc>
+          <w:tcPr>
+            <w:tcW w:w="1891" w:type="dxa"/>
+          </w:tcPr>
+          <w:p>
+            <w:pPr>
+              <w:pStyle w:val="AckPara"/>
+              <w:rPr>
+                <w14:ligatures w14:val="standard"/>
+              </w:rPr>
+            </w:pPr>
+            <w:r>
+              <w:rPr>
+                <w14:ligatures w14:val="standard"/>
+              </w:rPr>
+              <w:t>American</w:t>
+            </w:r>
+          </w:p>
+        </w:tc>
+      </w:tr>
+      <w:tr>
+        <w:tc>
+          <w:tcPr>
+            <w:tcW w:w="1696" w:type="dxa"/>
+          </w:tcPr>
+          <w:p>
+            <w:pPr>
+              <w:pStyle w:val="AckPara"/>
+              <w:rPr>
+                <w14:ligatures w14:val="standard"/>
+              </w:rPr>
+            </w:pPr>
+            <w:r>
+              <w:rPr>
+                <w14:ligatures w14:val="standard"/>
+              </w:rPr>
+              <w:t>James Patterson</w:t>
+            </w:r>
+          </w:p>
+        </w:tc>
+        <w:tc>
+          <w:tcPr>
+            <w:tcW w:w="482" w:type="dxa"/>
+          </w:tcPr>
+          <w:p>
+            <w:pPr>
+              <w:pStyle w:val="AckPara"/>
+              <w:rPr>
+                <w14:ligatures w14:val="standard"/>
+              </w:rPr>
+            </w:pPr>
+            <w:r>
+              <w:rPr>
+                <w14:ligatures w14:val="standard"/>
+              </w:rPr>
+              <w:t>200+</w:t>
+            </w:r>
+          </w:p>
+        </w:tc>
+        <w:tc>
+          <w:tcPr>
+            <w:tcW w:w="746" w:type="dxa"/>
+          </w:tcPr>
+          <w:p>
+            <w:pPr>
+              <w:pStyle w:val="AckPara"/>
+              <w:rPr>
+                <w14:ligatures w14:val="standard"/>
+              </w:rPr>
+            </w:pPr>
+            <w:r>
+              <w:rPr>
+                <w14:ligatures w14:val="standard"/>
+              </w:rPr>
+              <w:t>Male</w:t>
+            </w:r>
+          </w:p>
+        </w:tc>
+        <w:tc>
+          <w:tcPr>
+            <w:tcW w:w="1891" w:type="dxa"/>
+          </w:tcPr>
+          <w:p>
+            <w:pPr>
+              <w:pStyle w:val="AckPara"/>
+              <w:rPr>
+                <w14:ligatures w14:val="standard"/>
+              </w:rPr>
+            </w:pPr>
+            <w:r>
+              <w:rPr>
+                <w14:ligatures w14:val="standard"/>
+              </w:rPr>
+              <w:t>American</w:t>
+            </w:r>
+          </w:p>
+        </w:tc>
+      </w:tr>
+      <w:tr>
+        <w:tc>
+          <w:tcPr>
+            <w:tcW w:w="1696" w:type="dxa"/>
+          </w:tcPr>
+          <w:p>
+            <w:pPr>
+              <w:pStyle w:val="AckPara"/>
+              <w:rPr>
+                <w14:ligatures w14:val="standard"/>
+              </w:rPr>
+            </w:pPr>
+            <w:r>
+              <w:rPr>
+                <w14:ligatures w14:val="standard"/>
+              </w:rPr>
+              <w:t>Anh Do</w:t>
+            </w:r>
+          </w:p>
+        </w:tc>
+        <w:tc>
+          <w:tcPr>
+            <w:tcW w:w="482" w:type="dxa"/>
+          </w:tcPr>
+          <w:p>
+            <w:pPr>
+              <w:pStyle w:val="AckPara"/>
+              <w:rPr>
+                <w14:ligatures w14:val="standard"/>
+              </w:rPr>
+            </w:pPr>
+            <w:r>
+              <w:rPr>
+                <w14:ligatures w14:val="standard"/>
+              </w:rPr>
+              <w:t>98</w:t>
+            </w:r>
+          </w:p>
+        </w:tc>
+        <w:tc>
+          <w:tcPr>
+            <w:tcW w:w="746" w:type="dxa"/>
+          </w:tcPr>
+          <w:p>
+            <w:pPr>
+              <w:pStyle w:val="AckPara"/>
+              <w:rPr>
+                <w14:ligatures w14:val="standard"/>
+              </w:rPr>
+            </w:pPr>
+            <w:r>
+              <w:rPr>
+                <w14:ligatures w14:val="standard"/>
+              </w:rPr>
+              <w:t>Male</w:t>
+            </w:r>
+          </w:p>
+        </w:tc>
+        <w:tc>
+          <w:tcPr>
+            <w:tcW w:w="1891" w:type="dxa"/>
+          </w:tcPr>
+          <w:p>
+            <w:pPr>
+              <w:pStyle w:val="AckPara"/>
+              <w:rPr>
+                <w14:ligatures w14:val="standard"/>
+              </w:rPr>
+            </w:pPr>
+            <w:proofErr w:type="gramStart"/>
+            <w:r>
+              <w:rPr>
+                <w14:ligatures w14:val="standard"/>
+              </w:rPr>
+              <w:t>Vietnamese-Australian</w:t>
+            </w:r>
+            <w:proofErr w:type="gramEnd"/>
+          </w:p>
+        </w:tc>
+      </w:tr>
+      <w:tr>
+        <w:tc>
+          <w:tcPr>
+            <w:tcW w:w="1696" w:type="dxa"/>
+          </w:tcPr>
+          <w:p>
+            <w:pPr>
+              <w:pStyle w:val="AckPara"/>
+              <w:rPr>
+                <w14:ligatures w14:val="standard"/>
+              </w:rPr>
+            </w:pPr>
+            <w:r>
+              <w:rPr>
+                <w14:ligatures w14:val="standard"/>
+              </w:rPr>
+              <w:t>Cassandra Clare</w:t>
+            </w:r>
+          </w:p>
+        </w:tc>
+        <w:tc>
+          <w:tcPr>
+            <w:tcW w:w="482" w:type="dxa"/>
+          </w:tcPr>
+          <w:p>
+            <w:pPr>
+              <w:pStyle w:val="AckPara"/>
+              <w:rPr>
+                <w14:ligatures w14:val="standard"/>
+              </w:rPr>
+            </w:pPr>
+            <w:r>
+              <w:rPr>
+                <w14:ligatures w14:val="standard"/>
+              </w:rPr>
+              <w:t>62</w:t>
+            </w:r>
+          </w:p>
+        </w:tc>
+        <w:tc>
+          <w:tcPr>
+            <w:tcW w:w="746" w:type="dxa"/>
+          </w:tcPr>
+          <w:p>
+            <w:pPr>
+              <w:pStyle w:val="AckPara"/>
+              <w:rPr>
+                <w14:ligatures w14:val="standard"/>
+              </w:rPr>
+            </w:pPr>
+            <w:r>
+              <w:rPr>
+                <w14:ligatures w14:val="standard"/>
+              </w:rPr>
+              <w:t>Female</w:t>
+            </w:r>
+          </w:p>
+        </w:tc>
+        <w:tc>
+          <w:tcPr>
+            <w:tcW w:w="1891" w:type="dxa"/>
+          </w:tcPr>
+          <w:p>
+            <w:pPr>
+              <w:pStyle w:val="AckPara"/>
+              <w:rPr>
+                <w14:ligatures w14:val="standard"/>
+              </w:rPr>
+            </w:pPr>
+            <w:r>
+              <w:rPr>
+                <w14:ligatures w14:val="standard"/>
+              </w:rPr>
+              <w:t>American</w:t>
+            </w:r>
+          </w:p>
+        </w:tc>
+      </w:tr>
+      <w:tr>
+        <w:tc>
+          <w:tcPr>
+            <w:tcW w:w="1696" w:type="dxa"/>
+          </w:tcPr>
+          <w:p>
+            <w:pPr>
+              <w:pStyle w:val="AckPara"/>
+              <w:rPr>
+                <w14:ligatures w14:val="standard"/>
+              </w:rPr>
+            </w:pPr>
+            <w:r>
+              <w:rPr>
+                <w14:ligatures w14:val="standard"/>
+              </w:rPr>
+              <w:t>Jacqueline Jules</w:t>
+            </w:r>
+          </w:p>
+        </w:tc>
+        <w:tc>
+          <w:tcPr>
+            <w:tcW w:w="482" w:type="dxa"/>
+          </w:tcPr>
+          <w:p>
+            <w:pPr>
+              <w:pStyle w:val="AckPara"/>
+              <w:rPr>
+                <w14:ligatures w14:val="standard"/>
+              </w:rPr>
+            </w:pPr>
+            <w:r>
+              <w:rPr>
+                <w14:ligatures w14:val="standard"/>
+              </w:rPr>
+              <w:t>22</w:t>
+            </w:r>
+          </w:p>
+        </w:tc>
+        <w:tc>
+          <w:tcPr>
+            <w:tcW w:w="746" w:type="dxa"/>
+          </w:tcPr>
+          <w:p>
+            <w:pPr>
+              <w:pStyle w:val="AckPara"/>
+              <w:rPr>
+                <w14:ligatures w14:val="standard"/>
+              </w:rPr>
+            </w:pPr>
+            <w:r>
+              <w:rPr>
+                <w14:ligatures w14:val="standard"/>
+              </w:rPr>
+              <w:t>Female</w:t>
+            </w:r>
+          </w:p>
+        </w:tc>
+        <w:tc>
+          <w:tcPr>
+            <w:tcW w:w="1891" w:type="dxa"/>
+          </w:tcPr>
+          <w:p>
+            <w:pPr>
+              <w:pStyle w:val="AckPara"/>
+              <w:rPr>
+                <w14:ligatures w14:val="standard"/>
+              </w:rPr>
+            </w:pPr>
+            <w:r>
+              <w:rPr>
+                <w14:ligatures w14:val="standard"/>
+              </w:rPr>
+              <w:t>American</w:t>
+            </w:r>
+          </w:p>
+        </w:tc>
+      </w:tr>
+      <w:tr>
+        <w:tc>
+          <w:tcPr>
+            <w:tcW w:w="1696" w:type="dxa"/>
+          </w:tcPr>
+          <w:p>
+            <w:pPr>
+              <w:pStyle w:val="AckPara"/>
+              <w:rPr>
+                <w14:ligatures w14:val="standard"/>
+              </w:rPr>
+            </w:pPr>
+            <w:r>
+              <w:rPr>
+                <w14:ligatures w14:val="standard"/>
+              </w:rPr>
+              <w:t>Rick Riordan</w:t>
+            </w:r>
+          </w:p>
+        </w:tc>
+        <w:tc>
+          <w:tcPr>
+            <w:tcW w:w="482" w:type="dxa"/>
+          </w:tcPr>
+          <w:p>
+            <w:pPr>
+              <w:pStyle w:val="AckPara"/>
+              <w:rPr>
+                <w14:ligatures w14:val="standard"/>
+              </w:rPr>
+            </w:pPr>
+            <w:r>
+              <w:rPr>
+                <w14:ligatures w14:val="standard"/>
+              </w:rPr>
+              <w:t>31</w:t>
+            </w:r>
+          </w:p>
+        </w:tc>
+        <w:tc>
+          <w:tcPr>
+            <w:tcW w:w="746" w:type="dxa"/>
+          </w:tcPr>
+          <w:p>
+            <w:pPr>
+              <w:pStyle w:val="AckPara"/>
+              <w:rPr>
+                <w14:ligatures w14:val="standard"/>
+              </w:rPr>
+            </w:pPr>
+            <w:r>
+              <w:rPr>
+                <w14:ligatures w14:val="standard"/>
+              </w:rPr>
+              <w:t>Male</w:t>
+            </w:r>
+          </w:p>
+        </w:tc>
+        <w:tc>
+          <w:tcPr>
+            <w:tcW w:w="1891" w:type="dxa"/>
+          </w:tcPr>
+          <w:p>
+            <w:pPr>
+              <w:pStyle w:val="AckPara"/>
+              <w:rPr>
+                <w14:ligatures w14:val="standard"/>
+              </w:rPr>
+            </w:pPr>
+            <w:r>
+              <w:rPr>
+                <w14:ligatures w14:val="standard"/>
+              </w:rPr>
+              <w:t>American</w:t>
+            </w:r>
+          </w:p>
+        </w:tc>
+      </w:tr>
+      <w:tr>
+        <w:tc>
+          <w:tcPr>
+            <w:tcW w:w="1696" w:type="dxa"/>
+          </w:tcPr>
+          <w:p>
+            <w:pPr>
+              <w:pStyle w:val="AckPara"/>
+              <w:rPr>
+                <w14:ligatures w14:val="standard"/>
+              </w:rPr>
+            </w:pPr>
+            <w:r>
+              <w:rPr>
+                <w14:ligatures w14:val="standard"/>
+              </w:rPr>
+              <w:t>Lauren Myracle</w:t>
+            </w:r>
+          </w:p>
+        </w:tc>
+        <w:tc>
+          <w:tcPr>
+            <w:tcW w:w="482" w:type="dxa"/>
+          </w:tcPr>
+          <w:p>
+            <w:pPr>
+              <w:pStyle w:val="AckPara"/>
+              <w:rPr>
+                <w14:ligatures w14:val="standard"/>
+              </w:rPr>
+            </w:pPr>
+            <w:r>
+              <w:rPr>
+                <w14:ligatures w14:val="standard"/>
+              </w:rPr>
+              <w:t>20</w:t>
+            </w:r>
+          </w:p>
+        </w:tc>
+        <w:tc>
+          <w:tcPr>
+            <w:tcW w:w="746" w:type="dxa"/>
+          </w:tcPr>
+          <w:p>
+            <w:pPr>
+              <w:pStyle w:val="AckPara"/>
+              <w:rPr>
+                <w14:ligatures w14:val="standard"/>
+              </w:rPr>
+            </w:pPr>
+            <w:r>
+              <w:rPr>
+                <w14:ligatures w14:val="standard"/>
+              </w:rPr>
+              <w:t>Female</w:t>
+            </w:r>
+          </w:p>
+        </w:tc>
+        <w:tc>
+          <w:tcPr>
+            <w:tcW w:w="1891" w:type="dxa"/>
+          </w:tcPr>
+          <w:p>
+            <w:pPr>
+              <w:pStyle w:val="AckPara"/>
+              <w:rPr>
+                <w14:ligatures w14:val="standard"/>
+              </w:rPr>
+            </w:pPr>
+            <w:r>
+              <w:rPr>
+                <w14:ligatures w14:val="standard"/>
+              </w:rPr>
+              <w:t>American</w:t>
+            </w:r>
+          </w:p>
+        </w:tc>
+      </w:tr>
+    </w:tbl>
+    <w:p>
+      <w:pPr>
+        <w:pStyle w:val="Para"/>
+      </w:pPr>
+    </w:p>
+    <w:p>
+      <w:pPr>
+        <w:pStyle w:val="Para"/>
+        <w:ind w:firstLine="278"/>
+      </w:pPr>
+      <w:r>
+        <w:t xml:space="preserve">11 out of the 12 most challenged authors were American, with the other being Australian. This makes sense as most books in the dataset were English written </w:t>
+      </w:r>
+      <w:proofErr w:type="gramStart"/>
+      <w:r>
+        <w:t>books</w:t>
+      </w:r>
+      <w:proofErr w:type="gramEnd"/>
+      <w:r>
+        <w:t xml:space="preserve"> and the </w:t>
+      </w:r>
+      <w:r>
+        <w:t>dataset is focused on challenged books in the USA</w:t>
+      </w:r>
+      <w:r>
+        <w:t>. 8 out of the 12 most challenged authors are Female which is interesting. Especially that on average, the 8 female authors had around 33 written books, while the male authors averaged around 99 written works. Therefore, the female authors wrote less books but had higher degree centrality scores, which tends to signify that women</w:t>
+      </w:r>
+      <w:r>
+        <w:t xml:space="preserve"> are being disproportionately targeted for book censorship. The 12 most challenged authors wrote </w:t>
+      </w:r>
+      <w:r>
+        <w:t>many</w:t>
+      </w:r>
+      <w:r>
+        <w:t xml:space="preserve"> books with </w:t>
+      </w:r>
+      <w:r>
+        <w:t xml:space="preserve">varying </w:t>
+      </w:r>
+      <w:r>
+        <w:t>genres</w:t>
+      </w:r>
+      <w:r>
+        <w:t xml:space="preserve">. Although the “Fiction”, “Young Adult”, “Children’s”, and “Fantasy” genres appeared the most as common genres between these authors [9]. </w:t>
+      </w:r>
+    </w:p>
+    <w:p>
+      <w:pPr>
+        <w:pStyle w:val="Head1"/>
+        <w:ind w:left="278" w:hanging="278"/>
+      </w:pPr>
+      <w:r>
+        <w:rPr>
+          <w:rStyle w:val="Label"/>
+        </w:rPr>
+        <w:t>8.</w:t>
+      </w:r>
+      <w:r>
+        <w:rPr>
+          <w:rStyle w:val="Label"/>
+        </w:rPr>
+        <w:t>3</w:t>
+      </w:r>
+      <w:r>
+        <w:t> </w:t>
+      </w:r>
+      <w:r>
+        <w:t>Description</w:t>
+      </w:r>
+      <w:r>
+        <w:t xml:space="preserve"> Analysis</w:t>
+      </w:r>
+    </w:p>
+    <w:p>
+      <w:pPr>
+        <w:pStyle w:val="Para"/>
+      </w:pPr>
+      <w:r>
+        <w:t xml:space="preserve">In section 7.4, Louvain community detection was applied to the Book Similarity Network to find if any thematic connections would create clusters to find hidden patterns in banned books. 62 communities were found, and Appendix B shows the genre distributions of every community with more than 50 nodes. Sadly, the genre distribution does not provide many insights. The “Fiction”, “Young Adult”, and “Contemporary” genres lead in almost every </w:t>
+      </w:r>
+      <w:r>
+        <w:t>community,</w:t>
+      </w:r>
+      <w:r>
+        <w:t xml:space="preserve"> </w:t>
+      </w:r>
+      <w:r>
+        <w:t>w</w:t>
+      </w:r>
+      <w:r>
+        <w:t xml:space="preserve">hich makes sense as the most banned books in the dataset are from those genres (as seen in Table 1). Some communities had a significant (over 5%) distribution of “Controversial” genres found in section 7.3, such as “LGBT” and “Queer”. Since the </w:t>
+      </w:r>
+      <w:r>
+        <w:t>number of</w:t>
+      </w:r>
+      <w:r>
+        <w:t xml:space="preserve"> books in the dataset is quite vast, </w:t>
+      </w:r>
+      <w:r>
+        <w:t>a manual analysis to uncover hidden themes of these 62 communities was not possible. This analysis can be pursued in future work.</w:t>
+      </w:r>
+    </w:p>
+    <w:p>
+      <w:pPr>
+        <w:pStyle w:val="Head1"/>
+        <w:ind w:left="278" w:hanging="278"/>
+      </w:pPr>
+      <w:r>
+        <w:rPr>
+          <w:rStyle w:val="Label"/>
+        </w:rPr>
+        <w:t>8.</w:t>
+      </w:r>
+      <w:r>
+        <w:rPr>
+          <w:rStyle w:val="Label"/>
+        </w:rPr>
+        <w:t>4</w:t>
+      </w:r>
+      <w:r>
+        <w:t> </w:t>
+      </w:r>
+      <w:r>
+        <w:t>Limitations</w:t>
+      </w:r>
+    </w:p>
+    <w:p>
+      <w:pPr>
+        <w:pStyle w:val="Para"/>
+        <w:ind w:firstLine="278"/>
+      </w:pPr>
+      <w:r>
+        <w:rPr>
+          <w:rFonts w:ascii="Linux Biolinum" w:hAnsi="Linux Biolinum" w:cs="Linux Biolinum"/>
+          <w:i/>
+        </w:rPr>
+        <w:t>8</w:t>
+      </w:r>
+      <w:r>
+        <w:rPr>
+          <w:rFonts w:ascii="Linux Biolinum" w:hAnsi="Linux Biolinum" w:cs="Linux Biolinum"/>
+          <w:i/>
+        </w:rPr>
+        <w:t>.</w:t>
+      </w:r>
+      <w:r>
+        <w:rPr>
+          <w:rFonts w:ascii="Linux Biolinum" w:hAnsi="Linux Biolinum" w:cs="Linux Biolinum"/>
+          <w:i/>
+        </w:rPr>
+        <w:t>4</w:t>
+      </w:r>
+      <w:r>
+        <w:rPr>
+          <w:rStyle w:val="Label"/>
+          <w:rFonts w:cs="Linux Libertine"/>
+          <w:i/>
+        </w:rPr>
+        <w:t>.</w:t>
+      </w:r>
+      <w:r>
+        <w:rPr>
+          <w:rStyle w:val="Label"/>
+          <w:rFonts w:cs="Linux Libertine"/>
+          <w:i/>
+        </w:rPr>
+        <w:t>1</w:t>
+      </w:r>
+      <w:r>
+        <w:rPr>
+          <w:rFonts w:ascii="Linux Biolinum" w:hAnsi="Linux Biolinum" w:cs="Linux Biolinum"/>
+          <w:i/>
+        </w:rPr>
+        <w:t xml:space="preserve"> </w:t>
+      </w:r>
+      <w:r>
+        <w:rPr>
+          <w:rFonts w:ascii="Linux Biolinum" w:hAnsi="Linux Biolinum" w:cs="Linux Biolinum"/>
+          <w:i/>
+        </w:rPr>
+        <w:t>Dataset</w:t>
+      </w:r>
+      <w:r>
+        <w:rPr>
+          <w:rFonts w:ascii="Linux Biolinum" w:hAnsi="Linux Biolinum" w:cs="Linux Biolinum"/>
+          <w:i/>
+        </w:rPr>
+        <w:t xml:space="preserve">. </w:t>
+      </w:r>
+      <w:r>
+        <w:t xml:space="preserve">The </w:t>
+      </w:r>
+      <w:r>
+        <w:t xml:space="preserve">dataset used for this analysis is quite rudimentary. A more developed dataset with additional author information for example could lead to better and more involved author analysis. </w:t>
+      </w:r>
+    </w:p>
+    <w:p>
+      <w:pPr>
+        <w:pStyle w:val="Para"/>
+        <w:ind w:firstLine="278"/>
+        <w:rPr>
+          <w:rFonts w:ascii="Linux Biolinum" w:hAnsi="Linux Biolinum" w:cs="Linux Biolinum"/>
+          <w:iCs/>
+        </w:rPr>
+      </w:pPr>
+      <w:r>
+        <w:rPr>
+          <w:rFonts w:ascii="Linux Biolinum" w:hAnsi="Linux Biolinum" w:cs="Linux Biolinum"/>
+          <w:i/>
+        </w:rPr>
+        <w:t>8</w:t>
+      </w:r>
+      <w:r>
+        <w:rPr>
+          <w:rFonts w:ascii="Linux Biolinum" w:hAnsi="Linux Biolinum" w:cs="Linux Biolinum"/>
+          <w:i/>
+        </w:rPr>
+        <w:t>.</w:t>
+      </w:r>
+      <w:r>
+        <w:rPr>
+          <w:rFonts w:ascii="Linux Biolinum" w:hAnsi="Linux Biolinum" w:cs="Linux Biolinum"/>
+          <w:i/>
+        </w:rPr>
+        <w:t>4</w:t>
+      </w:r>
+      <w:r>
+        <w:rPr>
+          <w:rStyle w:val="Label"/>
+          <w:rFonts w:cs="Linux Libertine"/>
+          <w:i/>
+        </w:rPr>
+        <w:t>.</w:t>
+      </w:r>
+      <w:r>
+        <w:rPr>
+          <w:rStyle w:val="Label"/>
+          <w:rFonts w:cs="Linux Libertine"/>
+          <w:i/>
+        </w:rPr>
+        <w:t>2</w:t>
+      </w:r>
+      <w:r>
+        <w:rPr>
+          <w:rFonts w:ascii="Linux Biolinum" w:hAnsi="Linux Biolinum" w:cs="Linux Biolinum"/>
+          <w:i/>
+        </w:rPr>
+        <w:t xml:space="preserve"> </w:t>
+      </w:r>
+      <w:r>
+        <w:rPr>
+          <w:rFonts w:ascii="Linux Biolinum" w:hAnsi="Linux Biolinum" w:cs="Linux Biolinum"/>
+          <w:i/>
+        </w:rPr>
+        <w:t>Lack of Book Sales Data</w:t>
+      </w:r>
+      <w:r>
+        <w:rPr>
+          <w:rFonts w:ascii="Linux Biolinum" w:hAnsi="Linux Biolinum" w:cs="Linux Biolinum"/>
+          <w:i/>
+        </w:rPr>
+        <w:t xml:space="preserve">. </w:t>
+      </w:r>
+      <w:r>
+        <w:rPr>
+          <w:rFonts w:ascii="Linux Biolinum" w:hAnsi="Linux Biolinum" w:cs="Linux Biolinum"/>
+          <w:iCs/>
+        </w:rPr>
+        <w:t xml:space="preserve">Clusters </w:t>
+      </w:r>
+      <w:r>
+        <w:rPr>
+          <w:rFonts w:ascii="Linux Biolinum" w:hAnsi="Linux Biolinum" w:cs="Linux Biolinum"/>
+          <w:iCs/>
+        </w:rPr>
+        <w:t xml:space="preserve">No book sales data or scholarly book popularity information is readily available. Therefore, precise calculations on the disproportionality of banned books are not possible. </w:t>
+      </w:r>
+    </w:p>
+    <w:p>
+      <w:pPr>
+        <w:pStyle w:val="Para"/>
+        <w:ind w:firstLine="278"/>
+      </w:pPr>
+      <w:r>
+        <w:rPr>
+          <w:rFonts w:ascii="Linux Biolinum" w:hAnsi="Linux Biolinum" w:cs="Linux Biolinum"/>
+          <w:i/>
+        </w:rPr>
+        <w:t>8</w:t>
+      </w:r>
+      <w:r>
+        <w:rPr>
+          <w:rFonts w:ascii="Linux Biolinum" w:hAnsi="Linux Biolinum" w:cs="Linux Biolinum"/>
+          <w:i/>
+        </w:rPr>
+        <w:t>.</w:t>
+      </w:r>
+      <w:r>
+        <w:rPr>
+          <w:rFonts w:ascii="Linux Biolinum" w:hAnsi="Linux Biolinum" w:cs="Linux Biolinum"/>
+          <w:i/>
+        </w:rPr>
+        <w:t>4</w:t>
+      </w:r>
+      <w:r>
+        <w:rPr>
+          <w:rStyle w:val="Label"/>
+          <w:rFonts w:cs="Linux Libertine"/>
+          <w:i/>
+        </w:rPr>
+        <w:t>.</w:t>
+      </w:r>
+      <w:r>
+        <w:rPr>
+          <w:rStyle w:val="Label"/>
+          <w:rFonts w:cs="Linux Libertine"/>
+          <w:i/>
+        </w:rPr>
+        <w:t>3</w:t>
+      </w:r>
+      <w:r>
+        <w:rPr>
+          <w:rFonts w:ascii="Linux Biolinum" w:hAnsi="Linux Biolinum" w:cs="Linux Biolinum"/>
+          <w:i/>
+        </w:rPr>
+        <w:t xml:space="preserve"> </w:t>
+      </w:r>
+      <w:r>
+        <w:rPr>
+          <w:rFonts w:ascii="Linux Biolinum" w:hAnsi="Linux Biolinum" w:cs="Linux Biolinum"/>
+          <w:i/>
+        </w:rPr>
+        <w:t>OpenLibrary.org</w:t>
+      </w:r>
+      <w:r>
+        <w:rPr>
+          <w:rFonts w:ascii="Linux Biolinum" w:hAnsi="Linux Biolinum" w:cs="Linux Biolinum"/>
+          <w:i/>
+        </w:rPr>
+        <w:t xml:space="preserve">. </w:t>
+      </w:r>
+      <w:r>
+        <w:rPr>
+          <w:rFonts w:ascii="Linux Biolinum" w:hAnsi="Linux Biolinum" w:cs="Linux Biolinum"/>
+          <w:iCs/>
+        </w:rPr>
+        <w:t>The website’s genre classifications can be confusing and do not match the genre’s provided by the dataset. This makes exact book counts for each genre impossible, and exact calculations on the disproportionality of banned books are not possible.</w:t>
+      </w:r>
+    </w:p>
+    <w:p>
+      <w:pPr>
+        <w:pStyle w:val="Para"/>
+        <w:ind w:firstLine="278"/>
+      </w:pPr>
+    </w:p>
+    <w:p>
+      <w:pPr>
+        <w:pStyle w:val="Head1"/>
+      </w:pPr>
+      <w:r>
+        <w:rPr>
+          <w:rStyle w:val="Label"/>
+        </w:rPr>
+        <w:lastRenderedPageBreak/>
+        <w:t>9</w:t>
+      </w:r>
+      <w:r>
+        <w:t> </w:t>
+      </w:r>
+      <w:r>
+        <w:t>DISCUSSION</w:t>
+      </w:r>
+    </w:p>
+    <w:p>
+      <w:pPr>
+        <w:pStyle w:val="Head1"/>
+        <w:ind w:left="278" w:hanging="278"/>
+      </w:pPr>
+      <w:r>
+        <w:rPr>
+          <w:rStyle w:val="Label"/>
+        </w:rPr>
+        <w:t>8.1</w:t>
+      </w:r>
+      <w:r>
+        <w:t> </w:t>
+      </w:r>
+      <w:r>
+        <w:t>Genre Analysis</w:t>
+      </w:r>
+    </w:p>
+    <w:p>
+      <w:pPr>
+        <w:pStyle w:val="Para"/>
+      </w:pPr>
+      <w:r>
+        <w:t>Table 1 in section 7.1 provided insight on which book genres appeared frequently among banned books. While this information is pertinent, we cannot yet say that these book genres are disproportionately targeted for bans. Some book genres are more popular than others; For example, fiction books that encompass many other genres are more popular than autobiographies. The “Fiction” genre appears with the</w:t>
+      </w:r>
+    </w:p>
+    <w:p>
+      <w:pPr>
+        <w:pStyle w:val="Para"/>
+      </w:pPr>
+    </w:p>
+    <w:p>
+      <w:pPr>
         <w:pStyle w:val="FigureCaption"/>
         <w:rPr>
           <w:b w:val="0"/>
           <w:bCs/>
         </w:rPr>
       </w:pPr>
-      <w:r>
+    </w:p>
+    <w:p>
+      <w:pPr>
+        <w:pStyle w:val="ReferenceHead"/>
+      </w:pPr>
+      <w:r>
+        <w:t>REFERENCES</w:t>
+      </w:r>
+    </w:p>
+    <w:p>
+      <w:pPr>
+        <w:pStyle w:val="Bibentry"/>
+        <w:rPr>
+          <w:rFonts w:eastAsia="Times New Roman"/>
+          <w:sz w:val="16"/>
+          <w:szCs w:val="16"/>
+        </w:rPr>
+      </w:pPr>
+      <w:r>
+        <w:rPr>
+          <w:sz w:val="16"/>
+          <w:szCs w:val="16"/>
+          <w14:ligatures w14:val="standard"/>
+        </w:rPr>
+        <w:t>[1]</w:t>
+      </w:r>
+      <w:r>
+        <w:rPr>
+          <w:sz w:val="16"/>
+          <w:szCs w:val="16"/>
+          <w14:ligatures w14:val="standard"/>
+        </w:rPr>
+        <w:tab/>
+      </w:r>
+      <w:r>
+        <w:rPr>
+          <w:rFonts w:eastAsia="Times New Roman"/>
+          <w:i/>
+          <w:iCs/>
+          <w:sz w:val="16"/>
+          <w:szCs w:val="16"/>
+        </w:rPr>
+        <w:t>American Library Association</w:t>
+      </w:r>
+      <w:r>
+        <w:rPr>
+          <w:rFonts w:eastAsia="Times New Roman"/>
+          <w:sz w:val="16"/>
+          <w:szCs w:val="16"/>
+        </w:rPr>
+        <w:t xml:space="preserve">. 2024. Book Ban Data. Retrieved March 18, 2025, from </w:t>
+      </w:r>
+      <w:r>
+        <w:rPr>
+          <w:rFonts w:eastAsia="Times New Roman"/>
+          <w:sz w:val="16"/>
+          <w:szCs w:val="16"/>
+        </w:rPr>
+        <w:t>https://www.ala.org/bbooks/book-ban-data</w:t>
+      </w:r>
+      <w:r>
+        <w:rPr>
+          <w:rFonts w:eastAsia="Times New Roman"/>
+          <w:sz w:val="16"/>
+          <w:szCs w:val="16"/>
+        </w:rPr>
+        <w:t>.</w:t>
+      </w:r>
+    </w:p>
+    <w:p>
+      <w:pPr>
+        <w:pStyle w:val="Bibentry"/>
+        <w:rPr>
+          <w:rFonts w:eastAsia="Times New Roman"/>
+          <w:sz w:val="16"/>
+          <w:szCs w:val="16"/>
+        </w:rPr>
+      </w:pPr>
+      <w:r>
+        <w:rPr>
+          <w:rFonts w:eastAsia="Times New Roman"/>
+          <w:sz w:val="16"/>
+          <w:szCs w:val="16"/>
+        </w:rPr>
+        <w:t>[2]</w:t>
+      </w:r>
+      <w:r>
+        <w:rPr>
+          <w:rFonts w:eastAsia="Times New Roman"/>
+          <w:sz w:val="16"/>
+          <w:szCs w:val="16"/>
+        </w:rPr>
+        <w:tab/>
+      </w:r>
+      <w:r>
+        <w:rPr>
+          <w:rFonts w:eastAsia="Times New Roman"/>
+          <w:sz w:val="16"/>
+          <w:szCs w:val="16"/>
+        </w:rPr>
+        <w:t xml:space="preserve">Carroll, S. 2020. The role of Catcher in the Rye in John Lennon’s assassination. Medium. Retrieved March </w:t>
+      </w:r>
+      <w:r>
+        <w:rPr>
+          <w:rFonts w:eastAsia="Times New Roman"/>
+          <w:sz w:val="16"/>
+          <w:szCs w:val="16"/>
+        </w:rPr>
+        <w:t>28</w:t>
+      </w:r>
+      <w:r>
+        <w:rPr>
+          <w:rFonts w:eastAsia="Times New Roman"/>
+          <w:sz w:val="16"/>
+          <w:szCs w:val="16"/>
+        </w:rPr>
+        <w:t xml:space="preserve">, 2025, from </w:t>
+      </w:r>
+      <w:r>
+        <w:rPr>
+          <w:rFonts w:eastAsia="Times New Roman"/>
+          <w:sz w:val="16"/>
+          <w:szCs w:val="16"/>
+        </w:rPr>
+        <w:t>https://medium.com/@sec220/the-role-of-catcher-in-the-rye-in-john-lennons-assassination-4216033a75ed</w:t>
+      </w:r>
+    </w:p>
+    <w:p>
+      <w:pPr>
+        <w:pStyle w:val="Bibentry"/>
+        <w:rPr>
+          <w:rFonts w:eastAsia="Times New Roman"/>
+          <w:sz w:val="16"/>
+          <w:szCs w:val="16"/>
+        </w:rPr>
+      </w:pPr>
+      <w:r>
+        <w:rPr>
+          <w:rFonts w:eastAsia="Times New Roman"/>
+          <w:sz w:val="16"/>
+          <w:szCs w:val="16"/>
+        </w:rPr>
+        <w:t>[3]</w:t>
+      </w:r>
+      <w:r>
+        <w:rPr>
+          <w:rFonts w:eastAsia="Times New Roman"/>
+          <w:sz w:val="16"/>
+          <w:szCs w:val="16"/>
+        </w:rPr>
+        <w:tab/>
+      </w:r>
+      <w:proofErr w:type="spellStart"/>
+      <w:r>
+        <w:rPr>
+          <w:rFonts w:eastAsia="Times New Roman"/>
+          <w:sz w:val="16"/>
+          <w:szCs w:val="16"/>
+        </w:rPr>
+        <w:t>Frangedis</w:t>
+      </w:r>
+      <w:proofErr w:type="spellEnd"/>
+      <w:r>
+        <w:rPr>
+          <w:rFonts w:eastAsia="Times New Roman"/>
+          <w:sz w:val="16"/>
+          <w:szCs w:val="16"/>
+        </w:rPr>
+        <w:t xml:space="preserve">, H. </w:t>
+      </w:r>
+      <w:r>
+        <w:rPr>
+          <w:rFonts w:eastAsia="Times New Roman"/>
+          <w:sz w:val="16"/>
+          <w:szCs w:val="16"/>
+        </w:rPr>
+        <w:t>(1988). Dealing with the Controversial Elements in “The Catcher in the Rye”</w:t>
+      </w:r>
+      <w:r>
+        <w:rPr>
+          <w:rFonts w:eastAsia="Times New Roman"/>
+          <w:sz w:val="16"/>
+          <w:szCs w:val="16"/>
+        </w:rPr>
+        <w:t>. The English Journal</w:t>
+      </w:r>
+      <w:r>
+        <w:rPr>
+          <w:rFonts w:eastAsia="Times New Roman"/>
+          <w:sz w:val="16"/>
+          <w:szCs w:val="16"/>
+        </w:rPr>
+        <w:t xml:space="preserve">, </w:t>
+      </w:r>
+      <w:r>
+        <w:rPr>
+          <w:rFonts w:eastAsia="Times New Roman"/>
+          <w:sz w:val="16"/>
+          <w:szCs w:val="16"/>
+        </w:rPr>
+        <w:t>Vol.</w:t>
+      </w:r>
+      <w:r>
+        <w:rPr>
+          <w:rFonts w:eastAsia="Times New Roman"/>
+          <w:sz w:val="16"/>
+          <w:szCs w:val="16"/>
+        </w:rPr>
+        <w:t xml:space="preserve"> 77, No.7</w:t>
+      </w:r>
+      <w:r>
+        <w:rPr>
+          <w:rFonts w:eastAsia="Times New Roman"/>
+          <w:sz w:val="16"/>
+          <w:szCs w:val="16"/>
+        </w:rPr>
+        <w:t xml:space="preserve">, 72-75, </w:t>
+      </w:r>
+      <w:r>
+        <w:rPr>
+          <w:rFonts w:eastAsia="Times New Roman"/>
+          <w:sz w:val="16"/>
+          <w:szCs w:val="16"/>
+        </w:rPr>
+        <w:t>https://doi.org/10.2307/818945</w:t>
+      </w:r>
+    </w:p>
+    <w:p>
+      <w:pPr>
+        <w:pStyle w:val="Bibentry"/>
+        <w:rPr>
+          <w:rFonts w:eastAsia="Times New Roman"/>
+          <w:sz w:val="16"/>
+          <w:szCs w:val="16"/>
+        </w:rPr>
+      </w:pPr>
+      <w:r>
+        <w:rPr>
+          <w:rFonts w:eastAsia="Times New Roman"/>
+          <w:sz w:val="16"/>
+          <w:szCs w:val="16"/>
+        </w:rPr>
+        <w:t>[4]</w:t>
+      </w:r>
+      <w:r>
+        <w:rPr>
+          <w:rFonts w:eastAsia="Times New Roman"/>
+          <w:sz w:val="16"/>
+          <w:szCs w:val="16"/>
+        </w:rPr>
+        <w:tab/>
+      </w:r>
+      <w:r>
+        <w:rPr>
+          <w:rFonts w:eastAsia="Times New Roman"/>
+          <w:sz w:val="16"/>
+          <w:szCs w:val="16"/>
+        </w:rPr>
+        <w:t xml:space="preserve">Duncan, S.P., Chen, H. </w:t>
+      </w:r>
+      <w:r>
+        <w:rPr>
+          <w:rFonts w:eastAsia="Times New Roman"/>
+          <w:sz w:val="16"/>
+          <w:szCs w:val="16"/>
+        </w:rPr>
+        <w:t xml:space="preserve">(2023). </w:t>
+      </w:r>
+      <w:r>
+        <w:rPr>
+          <w:rFonts w:eastAsia="Times New Roman"/>
+          <w:sz w:val="16"/>
+          <w:szCs w:val="16"/>
+        </w:rPr>
+        <w:t>Detecting Network-based Internet Censorship via Latent Feature Representation Learning</w:t>
+      </w:r>
+      <w:r>
+        <w:rPr>
+          <w:rFonts w:eastAsia="Times New Roman"/>
+          <w:sz w:val="16"/>
+          <w:szCs w:val="16"/>
+        </w:rPr>
+        <w:t xml:space="preserve">. Computers &amp; Security, Vol. </w:t>
+      </w:r>
+      <w:r>
+        <w:rPr>
+          <w:rFonts w:eastAsia="Times New Roman"/>
+          <w:sz w:val="16"/>
+          <w:szCs w:val="16"/>
+        </w:rPr>
+        <w:t xml:space="preserve">128, </w:t>
+      </w:r>
+      <w:r>
+        <w:rPr>
+          <w:rFonts w:eastAsia="Times New Roman"/>
+          <w:sz w:val="16"/>
+          <w:szCs w:val="16"/>
+        </w:rPr>
+        <w:t>https://doi.org/10.48550/arXiv.2209.05152</w:t>
+      </w:r>
+    </w:p>
+    <w:p>
+      <w:pPr>
+        <w:pStyle w:val="Bibentry"/>
+        <w:rPr>
+          <w:sz w:val="16"/>
+          <w:szCs w:val="16"/>
+          <w14:ligatures w14:val="standard"/>
+        </w:rPr>
+      </w:pPr>
+      <w:r>
+        <w:rPr>
+          <w:rFonts w:eastAsia="Times New Roman"/>
+          <w:sz w:val="16"/>
+          <w:szCs w:val="16"/>
+        </w:rPr>
+        <w:t>[</w:t>
+      </w:r>
+      <w:r>
+        <w:rPr>
+          <w:rFonts w:eastAsia="Times New Roman"/>
+          <w:sz w:val="16"/>
+          <w:szCs w:val="16"/>
+        </w:rPr>
+        <w:t>5</w:t>
+      </w:r>
+      <w:r>
+        <w:rPr>
+          <w:rFonts w:eastAsia="Times New Roman"/>
+          <w:sz w:val="16"/>
+          <w:szCs w:val="16"/>
+        </w:rPr>
+        <w:t>]</w:t>
+      </w:r>
+      <w:r>
+        <w:rPr>
+          <w:rFonts w:eastAsia="Times New Roman"/>
+          <w:sz w:val="16"/>
+          <w:szCs w:val="16"/>
+        </w:rPr>
+        <w:tab/>
+      </w:r>
+      <w:r>
+        <w:rPr>
+          <w:rFonts w:eastAsia="Times New Roman"/>
+          <w:sz w:val="16"/>
+          <w:szCs w:val="16"/>
+        </w:rPr>
+        <w:t xml:space="preserve">Langrock, I., </w:t>
+      </w:r>
+      <w:proofErr w:type="spellStart"/>
+      <w:r>
+        <w:rPr>
+          <w:rFonts w:eastAsia="Times New Roman"/>
+          <w:sz w:val="16"/>
+          <w:szCs w:val="16"/>
+        </w:rPr>
+        <w:t>LaViolette</w:t>
+      </w:r>
+      <w:proofErr w:type="spellEnd"/>
+      <w:r>
+        <w:rPr>
+          <w:rFonts w:eastAsia="Times New Roman"/>
+          <w:sz w:val="16"/>
+          <w:szCs w:val="16"/>
+        </w:rPr>
+        <w:t xml:space="preserve">, J., Goncalves, M., Sargsyan, K., Carter, A. M., &amp; Sherrill-Mix, S. (2024). Book </w:t>
+      </w:r>
+      <w:proofErr w:type="gramStart"/>
+      <w:r>
+        <w:rPr>
+          <w:rFonts w:eastAsia="Times New Roman"/>
+          <w:sz w:val="16"/>
+          <w:szCs w:val="16"/>
+        </w:rPr>
+        <w:t>bans in</w:t>
+      </w:r>
+      <w:proofErr w:type="gramEnd"/>
+      <w:r>
+        <w:rPr>
+          <w:rFonts w:eastAsia="Times New Roman"/>
+          <w:sz w:val="16"/>
+          <w:szCs w:val="16"/>
+        </w:rPr>
+        <w:t xml:space="preserve"> political context: Evidence from US schools. PNAS Nexus, 3(6), pgae197. </w:t>
+      </w:r>
+      <w:r>
+        <w:rPr>
+          <w:rFonts w:eastAsia="Times New Roman"/>
+          <w:sz w:val="16"/>
+          <w:szCs w:val="16"/>
+        </w:rPr>
+        <w:t>https://doi.org/10.1093/pnasnexus/pgae197</w:t>
+      </w:r>
+    </w:p>
+    <w:p>
+      <w:pPr>
+        <w:pStyle w:val="Bibentry"/>
+        <w:rPr>
+          <w:sz w:val="16"/>
+          <w:szCs w:val="16"/>
+          <w14:ligatures w14:val="standard"/>
+        </w:rPr>
+      </w:pPr>
+      <w:r>
+        <w:rPr>
+          <w:sz w:val="16"/>
+          <w:szCs w:val="16"/>
+          <w14:ligatures w14:val="standard"/>
+        </w:rPr>
+        <w:t>[</w:t>
+      </w:r>
+      <w:r>
+        <w:rPr>
+          <w:sz w:val="16"/>
+          <w:szCs w:val="16"/>
+          <w14:ligatures w14:val="standard"/>
+        </w:rPr>
+        <w:t>6</w:t>
+      </w:r>
+      <w:r>
+        <w:rPr>
+          <w:sz w:val="16"/>
+          <w:szCs w:val="16"/>
+          <w14:ligatures w14:val="standard"/>
+        </w:rPr>
+        <w:t>]</w:t>
+      </w:r>
+      <w:r>
+        <w:rPr>
+          <w:sz w:val="16"/>
+          <w:szCs w:val="16"/>
+          <w14:ligatures w14:val="standard"/>
+        </w:rPr>
+        <w:tab/>
+      </w:r>
+      <w:r>
+        <w:rPr>
+          <w:sz w:val="16"/>
+          <w:szCs w:val="16"/>
+          <w14:ligatures w14:val="standard"/>
+        </w:rPr>
+        <w:t>Steele, J.E. (2020). A History of Censorship in the United States. Journal of Intellectual Freedom and Privacy, 5(1), 6–19. https://doi.org/10.5860/jifp.v5i1.7208</w:t>
+      </w:r>
+    </w:p>
+    <w:p>
+      <w:pPr>
+        <w:pStyle w:val="Bibentry"/>
+        <w:rPr>
+          <w:sz w:val="16"/>
+          <w:szCs w:val="16"/>
+        </w:rPr>
+      </w:pPr>
+      <w:r>
+        <w:rPr>
+          <w:sz w:val="16"/>
+          <w:szCs w:val="16"/>
+          <w14:ligatures w14:val="standard"/>
+        </w:rPr>
+        <w:t>[</w:t>
+      </w:r>
+      <w:r>
+        <w:rPr>
+          <w:sz w:val="16"/>
+          <w:szCs w:val="16"/>
+          <w14:ligatures w14:val="standard"/>
+        </w:rPr>
+        <w:t>7</w:t>
+      </w:r>
+      <w:r>
+        <w:rPr>
+          <w:sz w:val="16"/>
+          <w:szCs w:val="16"/>
+          <w14:ligatures w14:val="standard"/>
+        </w:rPr>
+        <w:t>]</w:t>
+      </w:r>
+      <w:r>
+        <w:rPr>
+          <w:sz w:val="16"/>
+          <w:szCs w:val="16"/>
+          <w14:ligatures w14:val="standard"/>
+        </w:rPr>
+        <w:tab/>
+      </w:r>
+      <w:proofErr w:type="spellStart"/>
+      <w:r>
+        <w:rPr>
+          <w:sz w:val="16"/>
+          <w:szCs w:val="16"/>
+        </w:rPr>
+        <w:t>Chieler</w:t>
+      </w:r>
+      <w:proofErr w:type="spellEnd"/>
+      <w:r>
+        <w:rPr>
+          <w:sz w:val="16"/>
+          <w:szCs w:val="16"/>
+        </w:rPr>
+        <w:t xml:space="preserve"> Li. 2024. </w:t>
+      </w:r>
+      <w:r>
+        <w:rPr>
+          <w:i/>
+          <w:iCs/>
+          <w:sz w:val="16"/>
+          <w:szCs w:val="16"/>
+        </w:rPr>
+        <w:t>Banned Book Dataset</w:t>
+      </w:r>
+      <w:r>
+        <w:rPr>
+          <w:sz w:val="16"/>
+          <w:szCs w:val="16"/>
+        </w:rPr>
+        <w:t xml:space="preserve">. Kaggle, from </w:t>
+      </w:r>
+      <w:r>
+        <w:rPr>
+          <w:sz w:val="16"/>
+          <w:szCs w:val="16"/>
+        </w:rPr>
+        <w:t>https://www.kaggle.com/datasets/chielerli/banned-book-dataset</w:t>
+      </w:r>
+    </w:p>
+    <w:p>
+      <w:pPr>
+        <w:pStyle w:val="Bibentry"/>
+        <w:rPr>
+          <w:sz w:val="16"/>
+          <w:szCs w:val="16"/>
+        </w:rPr>
+      </w:pPr>
+      <w:r>
+        <w:rPr>
+          <w:sz w:val="16"/>
+          <w:szCs w:val="16"/>
+        </w:rPr>
+        <w:t>[8]</w:t>
+      </w:r>
+      <w:r>
+        <w:rPr>
+          <w:sz w:val="16"/>
+          <w:szCs w:val="16"/>
+        </w:rPr>
+        <w:tab/>
+      </w:r>
+      <w:r>
+        <w:rPr>
+          <w:sz w:val="16"/>
+          <w:szCs w:val="16"/>
+        </w:rPr>
+        <w:t>Open Library. 202</w:t>
+      </w:r>
+      <w:r>
+        <w:rPr>
+          <w:sz w:val="16"/>
+          <w:szCs w:val="16"/>
+        </w:rPr>
+        <w:t>5</w:t>
+      </w:r>
+      <w:r>
+        <w:rPr>
+          <w:sz w:val="16"/>
+          <w:szCs w:val="16"/>
+        </w:rPr>
+        <w:t xml:space="preserve">. Open Library: An open, editable library catalog. Retrieved April </w:t>
+      </w:r>
+      <w:r>
+        <w:rPr>
+          <w:sz w:val="16"/>
+          <w:szCs w:val="16"/>
+        </w:rPr>
+        <w:t>7</w:t>
+      </w:r>
+      <w:r>
+        <w:rPr>
+          <w:sz w:val="16"/>
+          <w:szCs w:val="16"/>
+        </w:rPr>
+        <w:t xml:space="preserve">, 2025, from </w:t>
+      </w:r>
+      <w:r>
+        <w:rPr>
+          <w:sz w:val="16"/>
+          <w:szCs w:val="16"/>
+        </w:rPr>
+        <w:t>https://openlibrary.org/</w:t>
+      </w:r>
+    </w:p>
+    <w:p>
+      <w:pPr>
+        <w:pStyle w:val="Bibentry"/>
+        <w:rPr>
+          <w:sz w:val="16"/>
+          <w:szCs w:val="16"/>
+          <w14:ligatures w14:val="standard"/>
+        </w:rPr>
+      </w:pPr>
+      <w:r>
+        <w:rPr>
+          <w:sz w:val="16"/>
+          <w:szCs w:val="16"/>
+        </w:rPr>
+        <w:t>[9]</w:t>
+      </w:r>
+      <w:r>
+        <w:rPr>
+          <w:sz w:val="16"/>
+          <w:szCs w:val="16"/>
+        </w:rPr>
+        <w:tab/>
+      </w:r>
+      <w:r>
+        <w:rPr>
+          <w:sz w:val="16"/>
+          <w:szCs w:val="16"/>
+        </w:rPr>
+        <w:t>Goodreads. 202</w:t>
+      </w:r>
+      <w:r>
+        <w:rPr>
+          <w:sz w:val="16"/>
+          <w:szCs w:val="16"/>
+        </w:rPr>
+        <w:t>5</w:t>
+      </w:r>
+      <w:r>
+        <w:rPr>
+          <w:sz w:val="16"/>
+          <w:szCs w:val="16"/>
+        </w:rPr>
+        <w:t xml:space="preserve">. Goodreads: Meet your next favorite book. Retrieved April </w:t>
+      </w:r>
+      <w:r>
+        <w:rPr>
+          <w:sz w:val="16"/>
+          <w:szCs w:val="16"/>
+        </w:rPr>
+        <w:t>8</w:t>
+      </w:r>
+      <w:r>
+        <w:rPr>
+          <w:sz w:val="16"/>
+          <w:szCs w:val="16"/>
+        </w:rPr>
+        <w:t>, 2025, from https://www.goodreads.com/</w:t>
+      </w:r>
+    </w:p>
+    <w:p>
+      <w:pPr>
+        <w:pStyle w:val="Para"/>
+      </w:pPr>
+    </w:p>
+    <w:p>
+      <w:pPr>
+        <w:pStyle w:val="ReferenceHead"/>
+      </w:pPr>
+      <w:r>
+        <w:t>APPENDIX A</w:t>
+      </w:r>
+    </w:p>
+    <w:p>
+      <w:pPr>
+        <w:pStyle w:val="FigureCaption"/>
+        <w:rPr>
+          <w:u w:val="single"/>
+        </w:rPr>
+      </w:pPr>
+      <w:r>
+        <w:rPr>
+          <w:u w:val="single"/>
+        </w:rPr>
+        <w:t>‘Controversial’ Community Genres</w:t>
+      </w:r>
+      <w:r>
+        <w:rPr>
+          <w:u w:val="single"/>
+        </w:rPr>
+        <w:t>:</w:t>
+      </w:r>
+    </w:p>
+    <w:p>
+      <w:pPr>
+        <w:pStyle w:val="FigureCaption"/>
         <w:rPr>
           <w:b w:val="0"/>
           <w:bCs/>
         </w:rPr>
-        <w:t xml:space="preserve">Abuse, </w:t>
-      </w:r>
+      </w:pPr>
       <w:r>
         <w:rPr>
           <w:b w:val="0"/>
           <w:bCs/>
         </w:rPr>
-        <w:t xml:space="preserve">Adult, </w:t>
+        <w:t xml:space="preserve">Abuse, Adult, Australia, Basketball, BDSM, Bisexual, Boys Love, Boarding School, Canada, Chick Lit, College, Coming of Age, Contemporary, Cult Classics, Death, Disease, Drama, Enemies to Lovers, Erotica, Fandom, Gay, Gender, Harlequin, High School, Hockey, Illness, Intersex, Ireland, Israel, Lesbian, LGBT, Fae, Fiction, Film, Football, Friends to Lovers, Mental Health, M. M. Romance, New Adult, New York, Novel in Verse, Poetry, Polyamory, Prostitution, Queer, Realistic Fiction, Relationships, Road Trip, </w:t>
       </w:r>
       <w:r>
         <w:rPr>
           <w:b w:val="0"/>
           <w:bCs/>
         </w:rPr>
-        <w:t xml:space="preserve">Australia, Basketball, BDSM, Bisexual, Boys Love, Boarding School, Canada, Chick Lit, College, Coming of Age, </w:t>
+        <w:t>Romance,</w:t>
       </w:r>
       <w:r>
         <w:rPr>
           <w:b w:val="0"/>
           <w:bCs/>
         </w:rPr>
-        <w:t xml:space="preserve">Contemporary, </w:t>
+        <w:t xml:space="preserve"> Small Town Romance, Sports, Teen, Tragedy, Transgender,</w:t>
       </w:r>
       <w:r>
         <w:rPr>
           <w:b w:val="0"/>
           <w:bCs/>
         </w:rPr>
-        <w:t xml:space="preserve">Cult Classics, Death, Disease, </w:t>
-      </w:r>
-      <w:r>
+        <w:t xml:space="preserve"> Young Adult</w:t>
+      </w:r>
+    </w:p>
+    <w:p>
+      <w:pPr>
+        <w:pStyle w:val="FigureCaption"/>
         <w:rPr>
           <w:b w:val="0"/>
           <w:bCs/>
         </w:rPr>
-        <w:t xml:space="preserve">Drama, Enemies to Lovers, </w:t>
-      </w:r>
-      <w:r>
-        <w:rPr>
-          <w:b w:val="0"/>
-          <w:bCs/>
-        </w:rPr>
-        <w:t xml:space="preserve">Erotica, Fandom, Gay, Gender, Harlequin, High School, Hockey, Illness, Intersex, Ireland, Israel, </w:t>
-      </w:r>
-      <w:r>
-        <w:rPr>
-          <w:b w:val="0"/>
-          <w:bCs/>
-        </w:rPr>
-        <w:t xml:space="preserve">Lesbian, LGBT, </w:t>
-      </w:r>
-      <w:r>
-        <w:rPr>
-          <w:b w:val="0"/>
-          <w:bCs/>
-        </w:rPr>
-        <w:t xml:space="preserve">Fae, </w:t>
-      </w:r>
-      <w:r>
-        <w:rPr>
-          <w:b w:val="0"/>
-          <w:bCs/>
-        </w:rPr>
-        <w:t xml:space="preserve">Fiction, </w:t>
-      </w:r>
-      <w:r>
-        <w:rPr>
-          <w:b w:val="0"/>
-          <w:bCs/>
-        </w:rPr>
-        <w:t>Film, Football, Friends to Lovers, Mental Health, M</w:t>
-      </w:r>
-      <w:r>
-        <w:rPr>
-          <w:b w:val="0"/>
-          <w:bCs/>
-        </w:rPr>
-        <w:t>.</w:t>
-      </w:r>
-      <w:r>
-        <w:rPr>
-          <w:b w:val="0"/>
-          <w:bCs/>
-        </w:rPr>
-        <w:t xml:space="preserve"> M</w:t>
-      </w:r>
-      <w:r>
-        <w:rPr>
-          <w:b w:val="0"/>
-          <w:bCs/>
-        </w:rPr>
-        <w:t>.</w:t>
-      </w:r>
-      <w:r>
-        <w:rPr>
-          <w:b w:val="0"/>
-          <w:bCs/>
-        </w:rPr>
-        <w:t xml:space="preserve"> Romance, </w:t>
-      </w:r>
-      <w:r>
-        <w:rPr>
-          <w:b w:val="0"/>
-          <w:bCs/>
-        </w:rPr>
-        <w:t xml:space="preserve">New Adult, </w:t>
-      </w:r>
-      <w:r>
-        <w:rPr>
-          <w:b w:val="0"/>
-          <w:bCs/>
-        </w:rPr>
-        <w:t xml:space="preserve">New York, Novel in Verse, </w:t>
-      </w:r>
-      <w:r>
-        <w:rPr>
-          <w:b w:val="0"/>
-          <w:bCs/>
-        </w:rPr>
-        <w:t xml:space="preserve">Poetry, </w:t>
-      </w:r>
-      <w:r>
-        <w:rPr>
-          <w:b w:val="0"/>
-          <w:bCs/>
-        </w:rPr>
-        <w:t xml:space="preserve">Polyamory, Prostitution, </w:t>
-      </w:r>
-      <w:r>
-        <w:rPr>
-          <w:b w:val="0"/>
-          <w:bCs/>
-        </w:rPr>
-        <w:t xml:space="preserve">Queer, Realistic Fiction, </w:t>
-      </w:r>
-      <w:r>
-        <w:rPr>
-          <w:b w:val="0"/>
-          <w:bCs/>
-        </w:rPr>
-        <w:t xml:space="preserve">Relationships, Road Trip, </w:t>
-      </w:r>
-      <w:r>
-        <w:rPr>
-          <w:b w:val="0"/>
-          <w:bCs/>
-        </w:rPr>
-        <w:t>Romance,</w:t>
-      </w:r>
-      <w:r>
-        <w:rPr>
-          <w:b w:val="0"/>
-          <w:bCs/>
-        </w:rPr>
-        <w:t xml:space="preserve"> Small Town Romance,</w:t>
-      </w:r>
-      <w:r>
-        <w:rPr>
-          <w:b w:val="0"/>
-          <w:bCs/>
-        </w:rPr>
-        <w:t xml:space="preserve"> </w:t>
-      </w:r>
-      <w:r>
-        <w:rPr>
-          <w:b w:val="0"/>
-          <w:bCs/>
-        </w:rPr>
-        <w:t xml:space="preserve">Sports, </w:t>
-      </w:r>
-      <w:r>
-        <w:rPr>
-          <w:b w:val="0"/>
-          <w:bCs/>
-        </w:rPr>
-        <w:t>Teen,</w:t>
-      </w:r>
-      <w:r>
-        <w:rPr>
-          <w:b w:val="0"/>
-          <w:bCs/>
-        </w:rPr>
-        <w:t xml:space="preserve"> Tragedy, Transgender,</w:t>
-      </w:r>
-      <w:r>
-        <w:rPr>
-          <w:b w:val="0"/>
-          <w:bCs/>
-        </w:rPr>
-        <w:t xml:space="preserve"> Young Adult</w:t>
-      </w:r>
+      </w:pPr>
     </w:p>
     <w:p>
       <w:pPr>
-        <w:pStyle w:val="FigureCaption"/>
-        <w:rPr>
-          <w:b w:val="0"/>
-          <w:bCs/>
-        </w:rPr>
-      </w:pPr>
-    </w:p>
-    <w:p>
-      <w:pPr>
         <w:pStyle w:val="ReferenceHead"/>
       </w:pPr>
       <w:r>
-        <w:t xml:space="preserve">APPENDIX </w:t>
-      </w:r>
-      <w:r>
-        <w:t>B</w:t>
+        <w:t>APPENDIX B</w:t>
       </w:r>
     </w:p>
     <w:p>
@@ -7373,15 +10867,7 @@
           <w:bCs/>
           <w:u w:val="single"/>
         </w:rPr>
-        <w:t>Genre Distribution of Communities based on Book Description</w:t>
-      </w:r>
-      <w:r>
-        <w:rPr>
-          <w:b/>
-          <w:bCs/>
-          <w:u w:val="single"/>
-        </w:rPr>
-        <w:t>:</w:t>
+        <w:t>Genre Distribution of Communities based on Book Description:</w:t>
       </w:r>
     </w:p>
     <w:p>
@@ -8371,7 +11857,6 @@
                 <w:sz w:val="18"/>
                 <w:szCs w:val="18"/>
               </w:rPr>
-              <w:lastRenderedPageBreak/>
               <w:t>19</w:t>
             </w:r>
           </w:p>
@@ -8910,6 +12395,7 @@
                 <w:sz w:val="18"/>
                 <w:szCs w:val="18"/>
               </w:rPr>
+              <w:lastRenderedPageBreak/>
               <w:t>Contemporary: 6% | Romance: 5%</w:t>
             </w:r>
           </w:p>
@@ -8934,6 +12420,7 @@
                 <w:sz w:val="18"/>
                 <w:szCs w:val="18"/>
               </w:rPr>
+              <w:lastRenderedPageBreak/>
               <w:t>29</w:t>
             </w:r>
           </w:p>
@@ -10284,533 +13771,6 @@
       </w:pPr>
       <w:r>
         <w:t>*R. Fiction: Realistic Fiction</w:t>
-      </w:r>
-    </w:p>
-    <w:p>
-      <w:pPr>
-        <w:pStyle w:val="FigureCaption"/>
-        <w:rPr>
-          <w:b w:val="0"/>
-          <w:bCs/>
-        </w:rPr>
-      </w:pPr>
-    </w:p>
-    <w:p>
-      <w:pPr>
-        <w:pStyle w:val="ReferenceHead"/>
-      </w:pPr>
-      <w:r>
-        <w:t>REFERENCES</w:t>
-      </w:r>
-    </w:p>
-    <w:p>
-      <w:pPr>
-        <w:pStyle w:val="Bibentry"/>
-        <w:rPr>
-          <w:rFonts w:eastAsia="Times New Roman"/>
-          <w:sz w:val="16"/>
-          <w:szCs w:val="16"/>
-        </w:rPr>
-      </w:pPr>
-      <w:r>
-        <w:rPr>
-          <w:sz w:val="16"/>
-          <w:szCs w:val="16"/>
-          <w14:ligatures w14:val="standard"/>
-        </w:rPr>
-        <w:t>[1]</w:t>
-      </w:r>
-      <w:r>
-        <w:rPr>
-          <w:sz w:val="16"/>
-          <w:szCs w:val="16"/>
-          <w14:ligatures w14:val="standard"/>
-        </w:rPr>
-        <w:tab/>
-      </w:r>
-      <w:r>
-        <w:rPr>
-          <w:rFonts w:eastAsia="Times New Roman"/>
-          <w:i/>
-          <w:iCs/>
-          <w:sz w:val="16"/>
-          <w:szCs w:val="16"/>
-        </w:rPr>
-        <w:t>American Library Association</w:t>
-      </w:r>
-      <w:r>
-        <w:rPr>
-          <w:rFonts w:eastAsia="Times New Roman"/>
-          <w:sz w:val="16"/>
-          <w:szCs w:val="16"/>
-        </w:rPr>
-        <w:t xml:space="preserve">. 2024. Book Ban Data. Retrieved March 18, 2025, from </w:t>
-      </w:r>
-      <w:r>
-        <w:rPr>
-          <w:rFonts w:eastAsia="Times New Roman"/>
-          <w:sz w:val="16"/>
-          <w:szCs w:val="16"/>
-        </w:rPr>
-        <w:t>https://www.ala.org/bbooks/book-ban-data</w:t>
-      </w:r>
-      <w:r>
-        <w:rPr>
-          <w:rFonts w:eastAsia="Times New Roman"/>
-          <w:sz w:val="16"/>
-          <w:szCs w:val="16"/>
-        </w:rPr>
-        <w:t>.</w:t>
-      </w:r>
-    </w:p>
-    <w:p>
-      <w:pPr>
-        <w:pStyle w:val="Bibentry"/>
-        <w:rPr>
-          <w:rFonts w:eastAsia="Times New Roman"/>
-          <w:sz w:val="16"/>
-          <w:szCs w:val="16"/>
-        </w:rPr>
-      </w:pPr>
-      <w:r>
-        <w:rPr>
-          <w:rFonts w:eastAsia="Times New Roman"/>
-          <w:sz w:val="16"/>
-          <w:szCs w:val="16"/>
-        </w:rPr>
-        <w:t>[2]</w:t>
-      </w:r>
-      <w:r>
-        <w:rPr>
-          <w:rFonts w:eastAsia="Times New Roman"/>
-          <w:sz w:val="16"/>
-          <w:szCs w:val="16"/>
-        </w:rPr>
-        <w:tab/>
-      </w:r>
-      <w:r>
-        <w:rPr>
-          <w:rFonts w:eastAsia="Times New Roman"/>
-          <w:sz w:val="16"/>
-          <w:szCs w:val="16"/>
-        </w:rPr>
-        <w:t xml:space="preserve">Carroll, S. 2020. The role of Catcher in the Rye in John Lennon’s assassination. Medium. Retrieved March </w:t>
-      </w:r>
-      <w:r>
-        <w:rPr>
-          <w:rFonts w:eastAsia="Times New Roman"/>
-          <w:sz w:val="16"/>
-          <w:szCs w:val="16"/>
-        </w:rPr>
-        <w:t>28</w:t>
-      </w:r>
-      <w:r>
-        <w:rPr>
-          <w:rFonts w:eastAsia="Times New Roman"/>
-          <w:sz w:val="16"/>
-          <w:szCs w:val="16"/>
-        </w:rPr>
-        <w:t xml:space="preserve">, 2025, from </w:t>
-      </w:r>
-      <w:r>
-        <w:rPr>
-          <w:rFonts w:eastAsia="Times New Roman"/>
-          <w:sz w:val="16"/>
-          <w:szCs w:val="16"/>
-        </w:rPr>
-        <w:t>https://medium.com/@sec220/the-role-of-catcher-in-the-rye-in-john-lennons-assassination-4216033a75ed</w:t>
-      </w:r>
-    </w:p>
-    <w:p>
-      <w:pPr>
-        <w:pStyle w:val="Bibentry"/>
-        <w:rPr>
-          <w:rFonts w:eastAsia="Times New Roman"/>
-          <w:sz w:val="16"/>
-          <w:szCs w:val="16"/>
-        </w:rPr>
-      </w:pPr>
-      <w:r>
-        <w:rPr>
-          <w:rFonts w:eastAsia="Times New Roman"/>
-          <w:sz w:val="16"/>
-          <w:szCs w:val="16"/>
-        </w:rPr>
-        <w:t>[3]</w:t>
-      </w:r>
-      <w:r>
-        <w:rPr>
-          <w:rFonts w:eastAsia="Times New Roman"/>
-          <w:sz w:val="16"/>
-          <w:szCs w:val="16"/>
-        </w:rPr>
-        <w:tab/>
-      </w:r>
-      <w:proofErr w:type="spellStart"/>
-      <w:r>
-        <w:rPr>
-          <w:rFonts w:eastAsia="Times New Roman"/>
-          <w:sz w:val="16"/>
-          <w:szCs w:val="16"/>
-        </w:rPr>
-        <w:t>Frangedis</w:t>
-      </w:r>
-      <w:proofErr w:type="spellEnd"/>
-      <w:r>
-        <w:rPr>
-          <w:rFonts w:eastAsia="Times New Roman"/>
-          <w:sz w:val="16"/>
-          <w:szCs w:val="16"/>
-        </w:rPr>
-        <w:t xml:space="preserve">, H. </w:t>
-      </w:r>
-      <w:r>
-        <w:rPr>
-          <w:rFonts w:eastAsia="Times New Roman"/>
-          <w:sz w:val="16"/>
-          <w:szCs w:val="16"/>
-        </w:rPr>
-        <w:t>(1988). Dealing with the Controversial Elements in “The Catcher in the Rye”</w:t>
-      </w:r>
-      <w:r>
-        <w:rPr>
-          <w:rFonts w:eastAsia="Times New Roman"/>
-          <w:sz w:val="16"/>
-          <w:szCs w:val="16"/>
-        </w:rPr>
-        <w:t>. The English Journal</w:t>
-      </w:r>
-      <w:r>
-        <w:rPr>
-          <w:rFonts w:eastAsia="Times New Roman"/>
-          <w:sz w:val="16"/>
-          <w:szCs w:val="16"/>
-        </w:rPr>
-        <w:t xml:space="preserve">, </w:t>
-      </w:r>
-      <w:r>
-        <w:rPr>
-          <w:rFonts w:eastAsia="Times New Roman"/>
-          <w:sz w:val="16"/>
-          <w:szCs w:val="16"/>
-        </w:rPr>
-        <w:t>Vol.</w:t>
-      </w:r>
-      <w:r>
-        <w:rPr>
-          <w:rFonts w:eastAsia="Times New Roman"/>
-          <w:sz w:val="16"/>
-          <w:szCs w:val="16"/>
-        </w:rPr>
-        <w:t xml:space="preserve"> 77, No.7</w:t>
-      </w:r>
-      <w:r>
-        <w:rPr>
-          <w:rFonts w:eastAsia="Times New Roman"/>
-          <w:sz w:val="16"/>
-          <w:szCs w:val="16"/>
-        </w:rPr>
-        <w:t xml:space="preserve">, 72-75, </w:t>
-      </w:r>
-      <w:r>
-        <w:rPr>
-          <w:rFonts w:eastAsia="Times New Roman"/>
-          <w:sz w:val="16"/>
-          <w:szCs w:val="16"/>
-        </w:rPr>
-        <w:t>https://doi.org/10.2307/818945</w:t>
-      </w:r>
-    </w:p>
-    <w:p>
-      <w:pPr>
-        <w:pStyle w:val="Bibentry"/>
-        <w:rPr>
-          <w:rFonts w:eastAsia="Times New Roman"/>
-          <w:sz w:val="16"/>
-          <w:szCs w:val="16"/>
-        </w:rPr>
-      </w:pPr>
-      <w:r>
-        <w:rPr>
-          <w:rFonts w:eastAsia="Times New Roman"/>
-          <w:sz w:val="16"/>
-          <w:szCs w:val="16"/>
-        </w:rPr>
-        <w:t>[4]</w:t>
-      </w:r>
-      <w:r>
-        <w:rPr>
-          <w:rFonts w:eastAsia="Times New Roman"/>
-          <w:sz w:val="16"/>
-          <w:szCs w:val="16"/>
-        </w:rPr>
-        <w:tab/>
-      </w:r>
-      <w:r>
-        <w:rPr>
-          <w:rFonts w:eastAsia="Times New Roman"/>
-          <w:sz w:val="16"/>
-          <w:szCs w:val="16"/>
-        </w:rPr>
-        <w:t xml:space="preserve">Duncan, S.P., Chen, H. </w:t>
-      </w:r>
-      <w:r>
-        <w:rPr>
-          <w:rFonts w:eastAsia="Times New Roman"/>
-          <w:sz w:val="16"/>
-          <w:szCs w:val="16"/>
-        </w:rPr>
-        <w:t xml:space="preserve">(2023). </w:t>
-      </w:r>
-      <w:r>
-        <w:rPr>
-          <w:rFonts w:eastAsia="Times New Roman"/>
-          <w:sz w:val="16"/>
-          <w:szCs w:val="16"/>
-        </w:rPr>
-        <w:t>Detecting Network-based Internet Censorship via Latent Feature Representation Learning</w:t>
-      </w:r>
-      <w:r>
-        <w:rPr>
-          <w:rFonts w:eastAsia="Times New Roman"/>
-          <w:sz w:val="16"/>
-          <w:szCs w:val="16"/>
-        </w:rPr>
-        <w:t xml:space="preserve">. Computers &amp; Security, Vol. </w:t>
-      </w:r>
-      <w:r>
-        <w:rPr>
-          <w:rFonts w:eastAsia="Times New Roman"/>
-          <w:sz w:val="16"/>
-          <w:szCs w:val="16"/>
-        </w:rPr>
-        <w:t xml:space="preserve">128, </w:t>
-      </w:r>
-      <w:r>
-        <w:rPr>
-          <w:rFonts w:eastAsia="Times New Roman"/>
-          <w:sz w:val="16"/>
-          <w:szCs w:val="16"/>
-        </w:rPr>
-        <w:t>https://doi.org/10.48550/arXiv.2209.05152</w:t>
-      </w:r>
-    </w:p>
-    <w:p>
-      <w:pPr>
-        <w:pStyle w:val="Bibentry"/>
-        <w:rPr>
-          <w:sz w:val="16"/>
-          <w:szCs w:val="16"/>
-          <w14:ligatures w14:val="standard"/>
-        </w:rPr>
-      </w:pPr>
-      <w:r>
-        <w:rPr>
-          <w:rFonts w:eastAsia="Times New Roman"/>
-          <w:sz w:val="16"/>
-          <w:szCs w:val="16"/>
-        </w:rPr>
-        <w:t>[</w:t>
-      </w:r>
-      <w:r>
-        <w:rPr>
-          <w:rFonts w:eastAsia="Times New Roman"/>
-          <w:sz w:val="16"/>
-          <w:szCs w:val="16"/>
-        </w:rPr>
-        <w:t>5</w:t>
-      </w:r>
-      <w:r>
-        <w:rPr>
-          <w:rFonts w:eastAsia="Times New Roman"/>
-          <w:sz w:val="16"/>
-          <w:szCs w:val="16"/>
-        </w:rPr>
-        <w:t>]</w:t>
-      </w:r>
-      <w:r>
-        <w:rPr>
-          <w:rFonts w:eastAsia="Times New Roman"/>
-          <w:sz w:val="16"/>
-          <w:szCs w:val="16"/>
-        </w:rPr>
-        <w:tab/>
-      </w:r>
-      <w:r>
-        <w:rPr>
-          <w:rFonts w:eastAsia="Times New Roman"/>
-          <w:sz w:val="16"/>
-          <w:szCs w:val="16"/>
-        </w:rPr>
-        <w:t xml:space="preserve">Langrock, I., </w:t>
-      </w:r>
-      <w:proofErr w:type="spellStart"/>
-      <w:r>
-        <w:rPr>
-          <w:rFonts w:eastAsia="Times New Roman"/>
-          <w:sz w:val="16"/>
-          <w:szCs w:val="16"/>
-        </w:rPr>
-        <w:t>LaViolette</w:t>
-      </w:r>
-      <w:proofErr w:type="spellEnd"/>
-      <w:r>
-        <w:rPr>
-          <w:rFonts w:eastAsia="Times New Roman"/>
-          <w:sz w:val="16"/>
-          <w:szCs w:val="16"/>
-        </w:rPr>
-        <w:t xml:space="preserve">, J., Goncalves, M., Sargsyan, K., Carter, A. M., &amp; Sherrill-Mix, S. (2024). Book </w:t>
-      </w:r>
-      <w:proofErr w:type="gramStart"/>
-      <w:r>
-        <w:rPr>
-          <w:rFonts w:eastAsia="Times New Roman"/>
-          <w:sz w:val="16"/>
-          <w:szCs w:val="16"/>
-        </w:rPr>
-        <w:t>bans in</w:t>
-      </w:r>
-      <w:proofErr w:type="gramEnd"/>
-      <w:r>
-        <w:rPr>
-          <w:rFonts w:eastAsia="Times New Roman"/>
-          <w:sz w:val="16"/>
-          <w:szCs w:val="16"/>
-        </w:rPr>
-        <w:t xml:space="preserve"> political context: Evidence from US schools. PNAS Nexus, 3(6), pgae197. </w:t>
-      </w:r>
-      <w:r>
-        <w:rPr>
-          <w:rFonts w:eastAsia="Times New Roman"/>
-          <w:sz w:val="16"/>
-          <w:szCs w:val="16"/>
-        </w:rPr>
-        <w:t>https://doi.org/10.1093/pnasnexus/pgae197</w:t>
-      </w:r>
-    </w:p>
-    <w:p>
-      <w:pPr>
-        <w:pStyle w:val="Bibentry"/>
-        <w:rPr>
-          <w:sz w:val="16"/>
-          <w:szCs w:val="16"/>
-          <w14:ligatures w14:val="standard"/>
-        </w:rPr>
-      </w:pPr>
-      <w:r>
-        <w:rPr>
-          <w:sz w:val="16"/>
-          <w:szCs w:val="16"/>
-          <w14:ligatures w14:val="standard"/>
-        </w:rPr>
-        <w:t>[</w:t>
-      </w:r>
-      <w:r>
-        <w:rPr>
-          <w:sz w:val="16"/>
-          <w:szCs w:val="16"/>
-          <w14:ligatures w14:val="standard"/>
-        </w:rPr>
-        <w:t>6</w:t>
-      </w:r>
-      <w:r>
-        <w:rPr>
-          <w:sz w:val="16"/>
-          <w:szCs w:val="16"/>
-          <w14:ligatures w14:val="standard"/>
-        </w:rPr>
-        <w:t>]</w:t>
-      </w:r>
-      <w:r>
-        <w:rPr>
-          <w:sz w:val="16"/>
-          <w:szCs w:val="16"/>
-          <w14:ligatures w14:val="standard"/>
-        </w:rPr>
-        <w:tab/>
-      </w:r>
-      <w:r>
-        <w:rPr>
-          <w:sz w:val="16"/>
-          <w:szCs w:val="16"/>
-          <w14:ligatures w14:val="standard"/>
-        </w:rPr>
-        <w:t>Steele, J.E. (2020). A History of Censorship in the United States. Journal of Intellectual Freedom and Privacy, 5(1), 6–19. https://doi.org/10.5860/jifp.v5i1.7208</w:t>
-      </w:r>
-    </w:p>
-    <w:p>
-      <w:pPr>
-        <w:pStyle w:val="Bibentry"/>
-        <w:rPr>
-          <w:sz w:val="16"/>
-          <w:szCs w:val="16"/>
-          <w14:ligatures w14:val="standard"/>
-        </w:rPr>
-      </w:pPr>
-      <w:r>
-        <w:rPr>
-          <w:sz w:val="16"/>
-          <w:szCs w:val="16"/>
-          <w14:ligatures w14:val="standard"/>
-        </w:rPr>
-        <w:t>[</w:t>
-      </w:r>
-      <w:r>
-        <w:rPr>
-          <w:sz w:val="16"/>
-          <w:szCs w:val="16"/>
-          <w14:ligatures w14:val="standard"/>
-        </w:rPr>
-        <w:t>7</w:t>
-      </w:r>
-      <w:r>
-        <w:rPr>
-          <w:sz w:val="16"/>
-          <w:szCs w:val="16"/>
-          <w14:ligatures w14:val="standard"/>
-        </w:rPr>
-        <w:t>]</w:t>
-      </w:r>
-      <w:r>
-        <w:rPr>
-          <w:sz w:val="16"/>
-          <w:szCs w:val="16"/>
-          <w14:ligatures w14:val="standard"/>
-        </w:rPr>
-        <w:tab/>
-      </w:r>
-      <w:proofErr w:type="spellStart"/>
-      <w:r>
-        <w:rPr>
-          <w:sz w:val="16"/>
-          <w:szCs w:val="16"/>
-        </w:rPr>
-        <w:t>Chieler</w:t>
-      </w:r>
-      <w:proofErr w:type="spellEnd"/>
-      <w:r>
-        <w:rPr>
-          <w:sz w:val="16"/>
-          <w:szCs w:val="16"/>
-        </w:rPr>
-        <w:t xml:space="preserve"> Li. 2024. </w:t>
-      </w:r>
-      <w:r>
-        <w:rPr>
-          <w:i/>
-          <w:iCs/>
-          <w:sz w:val="16"/>
-          <w:szCs w:val="16"/>
-        </w:rPr>
-        <w:t>Banned Book Dataset</w:t>
-      </w:r>
-      <w:r>
-        <w:rPr>
-          <w:sz w:val="16"/>
-          <w:szCs w:val="16"/>
-        </w:rPr>
-        <w:t>. Kaggle, from https://www.kaggle.com/datasets/chielerli/banned-book-dataset</w:t>
       </w:r>
     </w:p>
     <w:p>
@@ -20014,10 +22974,6 @@
 </file>
 
 <file path=customXml/item1.xml><?xml version="1.0" encoding="utf-8"?>
-<b:Sources xmlns:b="http://schemas.openxmlformats.org/officeDocument/2006/bibliography" xmlns="http://schemas.openxmlformats.org/officeDocument/2006/bibliography" SelectedStyle="\APA.XSL" StyleName="APA"/>
-</file>
-
-<file path=customXml/item2.xml><?xml version="1.0" encoding="utf-8"?>
 <Workflow version="v.1.13">
   <Filtration versionrequired="True" status="DONE" StartTime="25-07-2014 13:27:04" EndTime="25-07-2014 13:28:29">
     <Mandatory>
@@ -20195,16 +23151,20 @@
 </Workflow>
 </file>
 
+<file path=customXml/item2.xml><?xml version="1.0" encoding="utf-8"?>
+<b:Sources xmlns:b="http://schemas.openxmlformats.org/officeDocument/2006/bibliography" xmlns="http://schemas.openxmlformats.org/officeDocument/2006/bibliography" SelectedStyle="\APA.XSL" StyleName="APA"/>
+</file>
+
 <file path=customXml/itemProps1.xml><?xml version="1.0" encoding="utf-8"?>
+<ds:datastoreItem xmlns:ds="http://schemas.openxmlformats.org/officeDocument/2006/customXml" ds:itemID="{4D45DBA2-DCF6-46BF-858B-9A8CC8161B4D}">
+  <ds:schemaRefs/>
+</ds:datastoreItem>
+</file>
+
+<file path=customXml/itemProps2.xml><?xml version="1.0" encoding="utf-8"?>
 <ds:datastoreItem xmlns:ds="http://schemas.openxmlformats.org/officeDocument/2006/customXml" ds:itemID="{B589180B-96F4-4B3D-93D7-E2C64345EF74}">
   <ds:schemaRefs>
     <ds:schemaRef ds:uri="http://schemas.openxmlformats.org/officeDocument/2006/bibliography"/>
   </ds:schemaRefs>
 </ds:datastoreItem>
-</file>
-
-<file path=customXml/itemProps2.xml><?xml version="1.0" encoding="utf-8"?>
-<ds:datastoreItem xmlns:ds="http://schemas.openxmlformats.org/officeDocument/2006/customXml" ds:itemID="{4D45DBA2-DCF6-46BF-858B-9A8CC8161B4D}">
-  <ds:schemaRefs/>
-</ds:datastoreItem>
 </file>
</xml_diff>

<commit_message>
Updated final report, added Discussion section
</commit_message>
<xml_diff>
--- a/Reports/Final_Report.docx
+++ b/Reports/Final_Report.docx
@@ -1138,15 +1138,13 @@
         </w:rPr>
         <w:t xml:space="preserve">provide insight </w:t>
       </w:r>
-      <w:proofErr w:type="gramStart"/>
       <w:r>
         <w:rPr>
           <w:rFonts w:ascii="Linux Biolinum" w:hAnsi="Linux Biolinum" w:cs="Linux Biolinum"/>
           <w:iCs/>
         </w:rPr>
-        <w:t>on</w:t>
-      </w:r>
-      <w:proofErr w:type="gramEnd"/>
+        <w:t>into</w:t>
+      </w:r>
       <w:r>
         <w:rPr>
           <w:rFonts w:ascii="Linux Biolinum" w:hAnsi="Linux Biolinum" w:cs="Linux Biolinum"/>
@@ -1154,15 +1152,13 @@
         </w:rPr>
         <w:t xml:space="preserve"> </w:t>
       </w:r>
-      <w:proofErr w:type="gramStart"/>
       <w:r>
         <w:rPr>
           <w:rFonts w:ascii="Linux Biolinum" w:hAnsi="Linux Biolinum" w:cs="Linux Biolinum"/>
           <w:iCs/>
         </w:rPr>
-        <w:t>if</w:t>
-      </w:r>
-      <w:proofErr w:type="gramEnd"/>
+        <w:t>whether</w:t>
+      </w:r>
       <w:r>
         <w:rPr>
           <w:rFonts w:ascii="Linux Biolinum" w:hAnsi="Linux Biolinum" w:cs="Linux Biolinum"/>
@@ -1373,55 +1369,6 @@
         </w:rPr>
         <w:t xml:space="preserve"> </w:t>
       </w:r>
-      <w:r>
-        <w:rPr>
-          <w:rFonts w:ascii="Linux Biolinum" w:hAnsi="Linux Biolinum" w:cs="Linux Biolinum"/>
-          <w:iCs/>
-        </w:rPr>
-        <w:t xml:space="preserve">Eigenvector Centrality on the </w:t>
-      </w:r>
-      <w:r>
-        <w:rPr>
-          <w:rFonts w:ascii="Linux Biolinum" w:hAnsi="Linux Biolinum" w:cs="Linux Biolinum"/>
-          <w:iCs/>
-        </w:rPr>
-        <w:t>author</w:t>
-      </w:r>
-      <w:r>
-        <w:rPr>
-          <w:rFonts w:ascii="Linux Biolinum" w:hAnsi="Linux Biolinum" w:cs="Linux Biolinum"/>
-          <w:iCs/>
-        </w:rPr>
-        <w:t xml:space="preserve"> nodes</w:t>
-      </w:r>
-      <w:r>
-        <w:rPr>
-          <w:rFonts w:ascii="Linux Biolinum" w:hAnsi="Linux Biolinum" w:cs="Linux Biolinum"/>
-          <w:iCs/>
-        </w:rPr>
-        <w:t xml:space="preserve"> will provide insights on which</w:t>
-      </w:r>
-      <w:r>
-        <w:rPr>
-          <w:rFonts w:ascii="Linux Biolinum" w:hAnsi="Linux Biolinum" w:cs="Linux Biolinum"/>
-          <w:iCs/>
-        </w:rPr>
-        <w:t xml:space="preserve"> </w:t>
-      </w:r>
-      <w:r>
-        <w:rPr>
-          <w:rFonts w:ascii="Linux Biolinum" w:hAnsi="Linux Biolinum" w:cs="Linux Biolinum"/>
-          <w:iCs/>
-        </w:rPr>
-        <w:t>authors</w:t>
-      </w:r>
-      <w:r>
-        <w:rPr>
-          <w:rFonts w:ascii="Linux Biolinum" w:hAnsi="Linux Biolinum" w:cs="Linux Biolinum"/>
-          <w:iCs/>
-        </w:rPr>
-        <w:t xml:space="preserve"> tend to be linked to the most “influential” books.</w:t>
-      </w:r>
     </w:p>
     <w:p>
       <w:pPr>
@@ -1871,11 +1818,9 @@
       <w:r>
         <w:t xml:space="preserve">For example, mapping “nonfiction” to “non-fiction”, mapping "humorous” to “humor”. Furthermore, children’s books had </w:t>
       </w:r>
-      <w:proofErr w:type="gramStart"/>
-      <w:r>
-        <w:t>dozen</w:t>
-      </w:r>
-      <w:proofErr w:type="gramEnd"/>
+      <w:r>
+        <w:t>dozens</w:t>
+      </w:r>
       <w:r>
         <w:t xml:space="preserve"> of genres: “children’s literature”, “children’s non-fiction”, </w:t>
       </w:r>
@@ -1948,7 +1893,13 @@
         <w:pStyle w:val="Para"/>
       </w:pPr>
       <w:r>
-        <w:t xml:space="preserve">To facilitate network creation, 4 </w:t>
+        <w:t xml:space="preserve">To facilitate network creation, </w:t>
+      </w:r>
+      <w:r>
+        <w:t>3</w:t>
+      </w:r>
+      <w:r>
+        <w:t xml:space="preserve"> </w:t>
       </w:r>
       <w:r>
         <w:t>.</w:t>
@@ -2074,7 +2025,13 @@
         <w:t xml:space="preserve">. </w:t>
       </w:r>
       <w:r>
-        <w:t>17976</w:t>
+        <w:t>17</w:t>
+      </w:r>
+      <w:r>
+        <w:t>,</w:t>
+      </w:r>
+      <w:r>
+        <w:t>976</w:t>
       </w:r>
       <w:r>
         <w:t xml:space="preserve"> edges connect the book and genre nodes together. Figure 1 shows the Genre-Book Bipartite Network</w:t>
@@ -2594,15 +2551,6 @@
     <w:p>
       <w:pPr>
         <w:pStyle w:val="Para"/>
-        <w:rPr>
-          <w:rFonts w:ascii="Linux Biolinum" w:hAnsi="Linux Biolinum" w:cs="Linux Biolinum"/>
-          <w:i/>
-        </w:rPr>
-      </w:pPr>
-    </w:p>
-    <w:p>
-      <w:pPr>
-        <w:pStyle w:val="Para"/>
         <w:ind w:firstLine="278"/>
         <w:rPr>
           <w:rFonts w:ascii="Linux Biolinum" w:hAnsi="Linux Biolinum" w:cs="Linux Biolinum"/>
@@ -2738,15 +2686,13 @@
         </w:rPr>
         <w:t xml:space="preserve">edges </w:t>
       </w:r>
-      <w:proofErr w:type="gramStart"/>
       <w:r>
         <w:rPr>
           <w:rFonts w:ascii="Linux Biolinum" w:hAnsi="Linux Biolinum" w:cs="Linux Biolinum"/>
           <w:iCs/>
         </w:rPr>
-        <w:t>are</w:t>
-      </w:r>
-      <w:proofErr w:type="gramEnd"/>
+        <w:t>is</w:t>
+      </w:r>
       <w:r>
         <w:rPr>
           <w:rFonts w:ascii="Linux Biolinum" w:hAnsi="Linux Biolinum" w:cs="Linux Biolinum"/>
@@ -2975,7 +2921,55 @@
         <w:t>. Table 1 shows these results</w:t>
       </w:r>
       <w:r>
-        <w:t xml:space="preserve">; Where Fiction, Young Adult, Contemporary, and Romance books had the highest </w:t>
+        <w:t xml:space="preserve">; Where </w:t>
+      </w:r>
+      <w:r>
+        <w:t>“</w:t>
+      </w:r>
+      <w:r>
+        <w:t>Fiction</w:t>
+      </w:r>
+      <w:r>
+        <w:t>”</w:t>
+      </w:r>
+      <w:r>
+        <w:t xml:space="preserve">, </w:t>
+      </w:r>
+      <w:r>
+        <w:t>“</w:t>
+      </w:r>
+      <w:r>
+        <w:t>Young Adult</w:t>
+      </w:r>
+      <w:r>
+        <w:t>”</w:t>
+      </w:r>
+      <w:r>
+        <w:t xml:space="preserve">, </w:t>
+      </w:r>
+      <w:r>
+        <w:t>“</w:t>
+      </w:r>
+      <w:r>
+        <w:t>Contemporary</w:t>
+      </w:r>
+      <w:r>
+        <w:t>”</w:t>
+      </w:r>
+      <w:r>
+        <w:t xml:space="preserve">, and </w:t>
+      </w:r>
+      <w:r>
+        <w:t>“</w:t>
+      </w:r>
+      <w:r>
+        <w:t>Romance</w:t>
+      </w:r>
+      <w:r>
+        <w:t>”</w:t>
+      </w:r>
+      <w:r>
+        <w:t xml:space="preserve"> books had the highest </w:t>
       </w:r>
       <w:r>
         <w:t>degree c</w:t>
@@ -2990,7 +2984,49 @@
         <w:t xml:space="preserve"> </w:t>
       </w:r>
       <w:r>
-        <w:t>Eigenvector centrality values were also calculated on the genre nodes where results can be seen in Table 2. Fiction, Historical, Audiobook, and Young Adult books had the highest eigenvector centrality scores. Lastly, t</w:t>
+        <w:t xml:space="preserve">Eigenvector centrality values were also calculated on the genre nodes where results can be seen in Table 2. </w:t>
+      </w:r>
+      <w:r>
+        <w:t>“</w:t>
+      </w:r>
+      <w:r>
+        <w:t>Fiction</w:t>
+      </w:r>
+      <w:r>
+        <w:t>”</w:t>
+      </w:r>
+      <w:r>
+        <w:t xml:space="preserve">, </w:t>
+      </w:r>
+      <w:r>
+        <w:t>“</w:t>
+      </w:r>
+      <w:r>
+        <w:t>Historical</w:t>
+      </w:r>
+      <w:r>
+        <w:t>”</w:t>
+      </w:r>
+      <w:r>
+        <w:t xml:space="preserve">, </w:t>
+      </w:r>
+      <w:r>
+        <w:t>“</w:t>
+      </w:r>
+      <w:r>
+        <w:t>Audiobook</w:t>
+      </w:r>
+      <w:r>
+        <w:t>”</w:t>
+      </w:r>
+      <w:r>
+        <w:t xml:space="preserve">, and </w:t>
+      </w:r>
+      <w:r>
+        <w:t>“</w:t>
+      </w:r>
+      <w:r>
+        <w:t>Young Adult books had the highest eigenvector centrality scores. Lastly, t</w:t>
       </w:r>
       <w:r>
         <w:t xml:space="preserve">he degrees of the book nodes were transformed to a degree distribution graph, as can be seen in Figure </w:t>
@@ -5368,44 +5404,235 @@
         <w:t xml:space="preserve"> contained 43 genres and can be seen as the </w:t>
       </w:r>
       <w:r>
-        <w:t>‘Fantasy’</w:t>
-      </w:r>
-      <w:r>
-        <w:t xml:space="preserve"> community, containing genres like ‘Fantasy</w:t>
-      </w:r>
-      <w:proofErr w:type="gramStart"/>
-      <w:r>
-        <w:t>’, ‘</w:t>
-      </w:r>
-      <w:proofErr w:type="gramEnd"/>
-      <w:r>
-        <w:t xml:space="preserve">Vampires’, and ‘Cyberpunk’. Community </w:t>
+        <w:t>“</w:t>
+      </w:r>
+      <w:r>
+        <w:t>Fantasy</w:t>
+      </w:r>
+      <w:r>
+        <w:t>”</w:t>
+      </w:r>
+      <w:r>
+        <w:t xml:space="preserve"> community, containing genres like </w:t>
+      </w:r>
+      <w:r>
+        <w:t>“</w:t>
+      </w:r>
+      <w:r>
+        <w:t>Fantasy</w:t>
+      </w:r>
+      <w:r>
+        <w:t>”</w:t>
+      </w:r>
+      <w:r>
+        <w:t xml:space="preserve">, </w:t>
+      </w:r>
+      <w:r>
+        <w:t>“</w:t>
+      </w:r>
+      <w:r>
+        <w:t>Vampires</w:t>
+      </w:r>
+      <w:r>
+        <w:t>”</w:t>
+      </w:r>
+      <w:r>
+        <w:t xml:space="preserve">, and </w:t>
+      </w:r>
+      <w:r>
+        <w:t>“</w:t>
+      </w:r>
+      <w:r>
+        <w:t>Cyberpunk</w:t>
+      </w:r>
+      <w:r>
+        <w:t>”</w:t>
+      </w:r>
+      <w:r>
+        <w:t xml:space="preserve">. Community </w:t>
       </w:r>
       <w:r>
         <w:t>2</w:t>
       </w:r>
       <w:r>
-        <w:t xml:space="preserve"> contained 55 genres and can be seen as the ‘Controversial’ community, containing genres that can be perceived as contentious, such as ‘LGBT’, ‘Mental Health’, and ‘Erotica’. </w:t>
+        <w:t xml:space="preserve"> contained 55 genres and can be </w:t>
+      </w:r>
+      <w:r>
+        <w:t>classified</w:t>
+      </w:r>
+      <w:r>
+        <w:t xml:space="preserve"> as the </w:t>
+      </w:r>
+      <w:r>
+        <w:t>“</w:t>
+      </w:r>
+      <w:r>
+        <w:t>Controversial</w:t>
+      </w:r>
+      <w:r>
+        <w:t>”</w:t>
+      </w:r>
+      <w:r>
+        <w:t xml:space="preserve"> community, containing genres that can be perceived as contentious, such as </w:t>
+      </w:r>
+      <w:r>
+        <w:t>“</w:t>
+      </w:r>
+      <w:r>
+        <w:t>LGBT</w:t>
+      </w:r>
+      <w:r>
+        <w:t>”</w:t>
+      </w:r>
+      <w:r>
+        <w:t xml:space="preserve">, </w:t>
+      </w:r>
+      <w:r>
+        <w:t>“</w:t>
+      </w:r>
+      <w:r>
+        <w:t>Mental Health</w:t>
+      </w:r>
+      <w:r>
+        <w:t>”</w:t>
+      </w:r>
+      <w:r>
+        <w:t xml:space="preserve">, and </w:t>
+      </w:r>
+      <w:r>
+        <w:t>“</w:t>
+      </w:r>
+      <w:r>
+        <w:t>Erotica</w:t>
+      </w:r>
+      <w:r>
+        <w:t>”</w:t>
+      </w:r>
+      <w:r>
+        <w:t xml:space="preserve">. </w:t>
       </w:r>
       <w:r>
         <w:t xml:space="preserve">The third </w:t>
       </w:r>
       <w:r>
-        <w:t>Community would be classified as the ‘Mystery’ community, with only 22 genres such as ‘Mystery</w:t>
-      </w:r>
-      <w:proofErr w:type="gramStart"/>
-      <w:r>
-        <w:t>’, ‘</w:t>
-      </w:r>
-      <w:proofErr w:type="gramEnd"/>
-      <w:r>
-        <w:t xml:space="preserve">Thriller’, and ‘Dark’. The last community </w:t>
-      </w:r>
-      <w:r>
-        <w:t>incorporates 186 genres with no discernable theme, including genres like ‘Soccer’, ‘Games’, ‘Geography’, and ‘Science’.</w:t>
-      </w:r>
-      <w:r>
-        <w:t xml:space="preserve"> Every genre in the ‘Controversial’ community can be found in Appendix A; Further analyses will be made in Section 8.</w:t>
+        <w:t>c</w:t>
+      </w:r>
+      <w:r>
+        <w:t xml:space="preserve">ommunity would be classified as the </w:t>
+      </w:r>
+      <w:r>
+        <w:t>“</w:t>
+      </w:r>
+      <w:r>
+        <w:t>Mystery</w:t>
+      </w:r>
+      <w:r>
+        <w:t>”</w:t>
+      </w:r>
+      <w:r>
+        <w:t xml:space="preserve"> community, with only 22 genres such as </w:t>
+      </w:r>
+      <w:r>
+        <w:t>“</w:t>
+      </w:r>
+      <w:r>
+        <w:t>Mystery</w:t>
+      </w:r>
+      <w:r>
+        <w:t>”</w:t>
+      </w:r>
+      <w:r>
+        <w:t xml:space="preserve">, </w:t>
+      </w:r>
+      <w:r>
+        <w:t>“</w:t>
+      </w:r>
+      <w:r>
+        <w:t>Thriller</w:t>
+      </w:r>
+      <w:r>
+        <w:t>”</w:t>
+      </w:r>
+      <w:r>
+        <w:t xml:space="preserve">, and </w:t>
+      </w:r>
+      <w:r>
+        <w:t>“</w:t>
+      </w:r>
+      <w:r>
+        <w:t>Dark</w:t>
+      </w:r>
+      <w:r>
+        <w:t>”</w:t>
+      </w:r>
+      <w:r>
+        <w:t xml:space="preserve">. The last community </w:t>
+      </w:r>
+      <w:r>
+        <w:t xml:space="preserve">incorporates 186 genres with no discernable theme, including genres like </w:t>
+      </w:r>
+      <w:r>
+        <w:t>“</w:t>
+      </w:r>
+      <w:r>
+        <w:t>Soccer</w:t>
+      </w:r>
+      <w:r>
+        <w:t>”</w:t>
+      </w:r>
+      <w:r>
+        <w:t xml:space="preserve">, </w:t>
+      </w:r>
+      <w:r>
+        <w:t>“</w:t>
+      </w:r>
+      <w:r>
+        <w:t>Games</w:t>
+      </w:r>
+      <w:r>
+        <w:t>”</w:t>
+      </w:r>
+      <w:r>
+        <w:t xml:space="preserve">, </w:t>
+      </w:r>
+      <w:r>
+        <w:t>“</w:t>
+      </w:r>
+      <w:r>
+        <w:t>Geography</w:t>
+      </w:r>
+      <w:r>
+        <w:t>”</w:t>
+      </w:r>
+      <w:r>
+        <w:t xml:space="preserve">, and </w:t>
+      </w:r>
+      <w:r>
+        <w:t>“</w:t>
+      </w:r>
+      <w:r>
+        <w:t>Science</w:t>
+      </w:r>
+      <w:r>
+        <w:t>”</w:t>
+      </w:r>
+      <w:r>
+        <w:t>.</w:t>
+      </w:r>
+      <w:r>
+        <w:t xml:space="preserve"> Every genre in the </w:t>
+      </w:r>
+      <w:r>
+        <w:t>“</w:t>
+      </w:r>
+      <w:r>
+        <w:t>Controversial</w:t>
+      </w:r>
+      <w:r>
+        <w:t>”</w:t>
+      </w:r>
+      <w:r>
+        <w:t xml:space="preserve"> community can be found in Appendix A; Further analyses will be made in Section 8.</w:t>
       </w:r>
     </w:p>
     <w:p>
@@ -5493,7 +5720,19 @@
         <w:pStyle w:val="Para"/>
       </w:pPr>
       <w:r>
-        <w:t xml:space="preserve">Exact communities for each genre can be found in Appendix A. Weighted Betweenness and Closeness centrality scores were also calculated on the genre nodes. Table </w:t>
+        <w:t xml:space="preserve">Weighted </w:t>
+      </w:r>
+      <w:r>
+        <w:t>b</w:t>
+      </w:r>
+      <w:r>
+        <w:t xml:space="preserve">etweenness and </w:t>
+      </w:r>
+      <w:r>
+        <w:t>c</w:t>
+      </w:r>
+      <w:r>
+        <w:t xml:space="preserve">loseness centrality scores were also calculated on the genre nodes. Table </w:t>
       </w:r>
       <w:r>
         <w:t>4</w:t>
@@ -5505,7 +5744,43 @@
         <w:t>5</w:t>
       </w:r>
       <w:r>
-        <w:t xml:space="preserve"> present the highest scores respectively. Reference, Fiction, and Parenting books appeared in the top 4 for both weighted betweenness and closeness centrality.</w:t>
+        <w:t xml:space="preserve"> present the highest scores respectively. </w:t>
+      </w:r>
+      <w:r>
+        <w:t>“</w:t>
+      </w:r>
+      <w:r>
+        <w:t>Reference</w:t>
+      </w:r>
+      <w:r>
+        <w:t>”</w:t>
+      </w:r>
+      <w:r>
+        <w:t xml:space="preserve">, </w:t>
+      </w:r>
+      <w:r>
+        <w:t>“</w:t>
+      </w:r>
+      <w:r>
+        <w:t>Fiction</w:t>
+      </w:r>
+      <w:r>
+        <w:t>”</w:t>
+      </w:r>
+      <w:r>
+        <w:t xml:space="preserve">, and </w:t>
+      </w:r>
+      <w:r>
+        <w:t>“</w:t>
+      </w:r>
+      <w:r>
+        <w:t>Parenting</w:t>
+      </w:r>
+      <w:r>
+        <w:t>”</w:t>
+      </w:r>
+      <w:r>
+        <w:t xml:space="preserve"> books appeared in the top 4 for both weighted betweenness and closeness centrality.</w:t>
       </w:r>
     </w:p>
     <w:p>
@@ -5762,7 +6037,6 @@
               <w:rPr>
                 <w14:ligatures w14:val="standard"/>
               </w:rPr>
-              <w:lastRenderedPageBreak/>
               <w:t>Reference</w:t>
             </w:r>
           </w:p>
@@ -5841,6 +6115,7 @@
               <w:rPr>
                 <w14:ligatures w14:val="standard"/>
               </w:rPr>
+              <w:lastRenderedPageBreak/>
               <w:t>Fiction</w:t>
             </w:r>
           </w:p>
@@ -7011,13 +7286,49 @@
         <w:t>Appendix B</w:t>
       </w:r>
       <w:r>
-        <w:t xml:space="preserve"> shows each community with a size of 50 or more nodes, only genres with a distribution of more than 5% in a community are shown</w:t>
+        <w:t xml:space="preserve"> shows each community with a size of 50 or more nodes</w:t>
+      </w:r>
+      <w:r>
+        <w:t>;</w:t>
+      </w:r>
+      <w:r>
+        <w:t xml:space="preserve"> </w:t>
+      </w:r>
+      <w:r>
+        <w:t>O</w:t>
+      </w:r>
+      <w:r>
+        <w:t>nly genres with a distribution of more than 5% in a community are shown</w:t>
       </w:r>
       <w:r>
         <w:t>. Percentages are rounded to the nearest whole number.</w:t>
       </w:r>
       <w:r>
-        <w:t xml:space="preserve"> Most communities were led in distribution by ‘Fiction’ and ‘Young Adult’ genres, with distributions never exceeding 14%.</w:t>
+        <w:t xml:space="preserve"> Most communities were led in distribution by </w:t>
+      </w:r>
+      <w:r>
+        <w:t>“</w:t>
+      </w:r>
+      <w:r>
+        <w:t>Fiction</w:t>
+      </w:r>
+      <w:r>
+        <w:t>”</w:t>
+      </w:r>
+      <w:r>
+        <w:t xml:space="preserve"> and </w:t>
+      </w:r>
+      <w:r>
+        <w:t>“</w:t>
+      </w:r>
+      <w:r>
+        <w:t>Young Adult</w:t>
+      </w:r>
+      <w:r>
+        <w:t>”</w:t>
+      </w:r>
+      <w:r>
+        <w:t xml:space="preserve"> genres, with distributions never exceeding 14%.</w:t>
       </w:r>
     </w:p>
     <w:p>
@@ -7131,22 +7442,13 @@
         <w:rPr>
           <w:rStyle w:val="Label"/>
         </w:rPr>
-        <w:t>8</w:t>
-      </w:r>
-      <w:r>
-        <w:rPr>
-          <w:rStyle w:val="Label"/>
-        </w:rPr>
-        <w:t>.1</w:t>
+        <w:t>8.1</w:t>
       </w:r>
       <w:r>
         <w:t> </w:t>
       </w:r>
       <w:r>
-        <w:t>Genre</w:t>
-      </w:r>
-      <w:r>
-        <w:t xml:space="preserve"> Analysis</w:t>
+        <w:t>Genre Analysis</w:t>
       </w:r>
     </w:p>
     <w:p>
@@ -8459,10 +8761,28 @@
         <w:t xml:space="preserve">. </w:t>
       </w:r>
       <w:r>
-        <w:t xml:space="preserve">These calculations can be heavily influenced by the OpenLibrary.org database, which is further examined in section 8.4. </w:t>
-      </w:r>
-      <w:r>
-        <w:t>Notably, 4 out of these 5 genres appeared in the Louvain “Controversial” community (as seen in Appendix A) created in section 7.3; that is the “Realistic Fiction”, “LGBT”, “Queer”, and “Young Adult” genres.</w:t>
+        <w:t xml:space="preserve">These calculations can be heavily influenced by the OpenLibrary.org database, which is further examined in section </w:t>
+      </w:r>
+      <w:r>
+        <w:t>9</w:t>
+      </w:r>
+      <w:r>
+        <w:t>.</w:t>
+      </w:r>
+      <w:r>
+        <w:t>3</w:t>
+      </w:r>
+      <w:r>
+        <w:t xml:space="preserve">. </w:t>
+      </w:r>
+      <w:r>
+        <w:t>Notably, 4 out of these 5 genres appeared in the Louvain “Controversial” community (as seen in Appendix A) created in section 7.3; that is the “Realistic Fiction”, “LGBT”, “Queer”, and “Young Adult” genres</w:t>
+      </w:r>
+      <w:r>
+        <w:t xml:space="preserve"> appear in the “Controversial” community</w:t>
+      </w:r>
+      <w:r>
+        <w:t>.</w:t>
       </w:r>
     </w:p>
     <w:p>
@@ -8480,11 +8800,9 @@
         <w:lastRenderedPageBreak/>
         <w:t xml:space="preserve">The Genre Co-Occurrence network brought some additional insights </w:t>
       </w:r>
-      <w:proofErr w:type="gramStart"/>
-      <w:r>
-        <w:t>to</w:t>
-      </w:r>
-      <w:proofErr w:type="gramEnd"/>
+      <w:r>
+        <w:t>into</w:t>
+      </w:r>
       <w:r>
         <w:t xml:space="preserve"> the genre analysis that the Genre-Book Bipartite network did not provide. Weighted betweenness centrality was used to see if any genres were central to the network’s structural flow, while helping tie together other genres. Weighted closeness centrality was also used to find genres that frequently co-occur, demonstrating a core genre that isn’t isolated. Notably, two genres stood out that did not appear in the degree centrality and eigenvector centrality experiments from section 7.1. Both the “Parenting” and “Reference” genres had top 3 weighted closeness and betweenness scores. These genres can be classified as having a small popularity (less than 50,000 books published) [8] but are frequently co-occurring and very important to the structure of the Genre Co-Occurrence network. Because of their low popularity and significance in the mentioned network, “Parenting” and “Reference” books </w:t>
       </w:r>
@@ -8501,22 +8819,13 @@
         <w:rPr>
           <w:rStyle w:val="Label"/>
         </w:rPr>
-        <w:t>8.</w:t>
-      </w:r>
-      <w:r>
-        <w:rPr>
-          <w:rStyle w:val="Label"/>
-        </w:rPr>
-        <w:t>2</w:t>
+        <w:t>8.2</w:t>
       </w:r>
       <w:r>
         <w:t> </w:t>
       </w:r>
       <w:r>
-        <w:t>Author</w:t>
-      </w:r>
-      <w:r>
-        <w:t xml:space="preserve"> Analysis</w:t>
+        <w:t>Author Analysis</w:t>
       </w:r>
     </w:p>
     <w:p>
@@ -8524,34 +8833,7 @@
         <w:pStyle w:val="Para"/>
       </w:pPr>
       <w:r>
-        <w:t xml:space="preserve">Table </w:t>
-      </w:r>
-      <w:r>
-        <w:t>3</w:t>
-      </w:r>
-      <w:r>
-        <w:t xml:space="preserve"> in section 7.</w:t>
-      </w:r>
-      <w:r>
-        <w:t>2</w:t>
-      </w:r>
-      <w:r>
-        <w:t xml:space="preserve"> provided insight </w:t>
-      </w:r>
-      <w:r>
-        <w:t>into</w:t>
-      </w:r>
-      <w:r>
-        <w:t xml:space="preserve"> which </w:t>
-      </w:r>
-      <w:r>
-        <w:t>authors had the most books challenged or banned</w:t>
-      </w:r>
-      <w:r>
-        <w:t>.</w:t>
-      </w:r>
-      <w:r>
-        <w:t xml:space="preserve"> The dataset used for this project does not provide any author information, so using Goodreads, some general information from the authors in Table 3 was gathered (as seen in Table 7 below) [9].</w:t>
+        <w:t>Table 3 in section 7.2 provided insight into which authors had the most books challenged or banned. The dataset used for this project does not provide any author information, so using Goodreads, some general information from the authors in Table 3 was gathered (as seen in Table 7 below) [9].</w:t>
       </w:r>
     </w:p>
     <w:p>
@@ -9715,18 +9997,16 @@
         <w:ind w:firstLine="278"/>
       </w:pPr>
       <w:r>
-        <w:t xml:space="preserve">11 out of the 12 most challenged authors were American, with the other being Australian. This makes sense as most books in the dataset were English written </w:t>
-      </w:r>
-      <w:proofErr w:type="gramStart"/>
-      <w:r>
-        <w:t>books</w:t>
-      </w:r>
-      <w:proofErr w:type="gramEnd"/>
-      <w:r>
-        <w:t xml:space="preserve"> and the </w:t>
-      </w:r>
-      <w:r>
-        <w:t>dataset is focused on challenged books in the USA</w:t>
+        <w:t xml:space="preserve">11 out of the 12 most challenged authors were American, with the other being Australian. This makes sense as most </w:t>
+      </w:r>
+      <w:r>
+        <w:t xml:space="preserve">books in the dataset were English written </w:t>
+      </w:r>
+      <w:r>
+        <w:t>books,</w:t>
+      </w:r>
+      <w:r>
+        <w:t xml:space="preserve"> and the dataset is focused on challenged books in the USA</w:t>
       </w:r>
       <w:r>
         <w:t>. 8 out of the 12 most challenged authors are Female which is interesting. Especially that on average, the 8 female authors had around 33 written books, while the male authors averaged around 99 written works. Therefore, the female authors wrote less books but had higher degree centrality scores, which tends to signify that women</w:t>
@@ -9759,22 +10039,13 @@
         <w:rPr>
           <w:rStyle w:val="Label"/>
         </w:rPr>
-        <w:t>8.</w:t>
-      </w:r>
-      <w:r>
-        <w:rPr>
-          <w:rStyle w:val="Label"/>
-        </w:rPr>
-        <w:t>3</w:t>
+        <w:t>8.3</w:t>
       </w:r>
       <w:r>
         <w:t> </w:t>
       </w:r>
       <w:r>
-        <w:t>Description</w:t>
-      </w:r>
-      <w:r>
-        <w:t xml:space="preserve"> Analysis</w:t>
+        <w:t>Description Analysis</w:t>
       </w:r>
     </w:p>
     <w:p>
@@ -9809,29 +10080,158 @@
     <w:p>
       <w:pPr>
         <w:pStyle w:val="Head1"/>
-        <w:ind w:left="278" w:hanging="278"/>
       </w:pPr>
       <w:r>
         <w:rPr>
           <w:rStyle w:val="Label"/>
         </w:rPr>
-        <w:t>8.</w:t>
-      </w:r>
-      <w:r>
-        <w:rPr>
-          <w:rStyle w:val="Label"/>
-        </w:rPr>
-        <w:t>4</w:t>
+        <w:t>9</w:t>
       </w:r>
       <w:r>
         <w:t> </w:t>
       </w:r>
       <w:r>
-        <w:t>Limitations</w:t>
+        <w:t>DISCUSSION</w:t>
       </w:r>
     </w:p>
     <w:p>
       <w:pPr>
+        <w:pStyle w:val="Head1"/>
+        <w:ind w:left="278" w:hanging="278"/>
+      </w:pPr>
+      <w:r>
+        <w:rPr>
+          <w:rStyle w:val="Label"/>
+        </w:rPr>
+        <w:t>9</w:t>
+      </w:r>
+      <w:r>
+        <w:rPr>
+          <w:rStyle w:val="Label"/>
+        </w:rPr>
+        <w:t>.1</w:t>
+      </w:r>
+      <w:r>
+        <w:t> </w:t>
+      </w:r>
+      <w:r>
+        <w:t>Political / Ideological Factors</w:t>
+      </w:r>
+    </w:p>
+    <w:p>
+      <w:pPr>
+        <w:pStyle w:val="Para"/>
+      </w:pPr>
+      <w:r>
+        <w:t xml:space="preserve">The findings of this study suggest that certain book genres and authors are disproportionately banned, </w:t>
+      </w:r>
+      <w:r>
+        <w:t>w</w:t>
+      </w:r>
+      <w:r>
+        <w:t xml:space="preserve">here the censorship examined often revolves around marginalized identities and social issues. Women tend to be censored more than men despite writing fewer books. Genres such as “LGBT”, “Queer”, and “Young Adult” appear often in censoring, while being less popular genres. </w:t>
+      </w:r>
+      <w:r>
+        <w:t xml:space="preserve">These results </w:t>
+      </w:r>
+    </w:p>
+    <w:p>
+      <w:pPr>
+        <w:pStyle w:val="Para"/>
+      </w:pPr>
+      <w:r>
+        <w:t>“Parenting” and “Reference” books are also overrepresented in censorship</w:t>
+      </w:r>
+      <w:r>
+        <w:t xml:space="preserve">. These books tend to be important literature for knowledge and for the growth of children. These results reflect the current reality of a growing right-wing movement, especially prevalent in the United States [10]. </w:t>
+      </w:r>
+      <w:r>
+        <w:t>In 2025, right-</w:t>
+      </w:r>
+      <w:r>
+        <w:lastRenderedPageBreak/>
+        <w:t>wing groups have been pushing for more censorship in school libraries, often targeting books focused on LGBTQ+ issues and race [10]. The reasoning behind this censorship is that parents should be the ones to decide what books their children can read, and to limit the school’s power in educating their students [10]. These censorship decisions are being backed by Republican lawmakers, religious groups that believe that publicly funded schools should reflect their ideological views.</w:t>
+      </w:r>
+    </w:p>
+    <w:p>
+      <w:pPr>
+        <w:pStyle w:val="Head1"/>
+        <w:ind w:left="278" w:hanging="278"/>
+      </w:pPr>
+      <w:r>
+        <w:rPr>
+          <w:rStyle w:val="Label"/>
+        </w:rPr>
+        <w:t>9.</w:t>
+      </w:r>
+      <w:r>
+        <w:rPr>
+          <w:rStyle w:val="Label"/>
+        </w:rPr>
+        <w:t>2</w:t>
+      </w:r>
+      <w:r>
+        <w:t> </w:t>
+      </w:r>
+      <w:r>
+        <w:t>Relevant Literature</w:t>
+      </w:r>
+    </w:p>
+    <w:p>
+      <w:pPr>
+        <w:pStyle w:val="Para"/>
+      </w:pPr>
+      <w:r>
+        <w:t>The article written by</w:t>
+      </w:r>
+      <w:r>
+        <w:t xml:space="preserve"> Langrock et al</w:t>
+      </w:r>
+      <w:r>
+        <w:t xml:space="preserve">. revealed that </w:t>
+      </w:r>
+      <w:r>
+        <w:t>banned books disproportionately featured characters of color in children’s books, and that banned books are disproportionately written by people of color</w:t>
+      </w:r>
+      <w:r>
+        <w:t xml:space="preserve"> [5]. This study did not </w:t>
+      </w:r>
+      <w:r>
+        <w:t xml:space="preserve">reflect these findings which could be explained by several reasons. Firstly, the dataset used for our analysis favored English written texts and was not a complete list of banned books in the US. Secondly, information about the race or identity of the book’s characters was not available. It is quite possible that a more thorough examination of the existing themes in the literature would show that many of the challenged books featured characters of color. </w:t>
+      </w:r>
+    </w:p>
+    <w:p>
+      <w:pPr>
+        <w:pStyle w:val="Head1"/>
+        <w:ind w:left="278" w:hanging="278"/>
+      </w:pPr>
+      <w:r>
+        <w:rPr>
+          <w:rStyle w:val="Label"/>
+        </w:rPr>
+        <w:t>9</w:t>
+      </w:r>
+      <w:r>
+        <w:rPr>
+          <w:rStyle w:val="Label"/>
+        </w:rPr>
+        <w:t>.</w:t>
+      </w:r>
+      <w:r>
+        <w:rPr>
+          <w:rStyle w:val="Label"/>
+        </w:rPr>
+        <w:t>3</w:t>
+      </w:r>
+      <w:r>
+        <w:t> </w:t>
+      </w:r>
+      <w:r>
+        <w:t>Limitations</w:t>
+      </w:r>
+    </w:p>
+    <w:p>
+      <w:pPr>
         <w:pStyle w:val="Para"/>
         <w:ind w:firstLine="278"/>
       </w:pPr>
@@ -9840,7 +10240,7 @@
           <w:rFonts w:ascii="Linux Biolinum" w:hAnsi="Linux Biolinum" w:cs="Linux Biolinum"/>
           <w:i/>
         </w:rPr>
-        <w:t>8</w:t>
+        <w:t>9</w:t>
       </w:r>
       <w:r>
         <w:rPr>
@@ -9854,7 +10254,7 @@
           <w:rFonts w:ascii="Linux Biolinum" w:hAnsi="Linux Biolinum" w:cs="Linux Biolinum"/>
           <w:i/>
         </w:rPr>
-        <w:t>4</w:t>
+        <w:t>3</w:t>
       </w:r>
       <w:r>
         <w:rPr>
@@ -9894,10 +10294,13 @@
         <w:t xml:space="preserve">. </w:t>
       </w:r>
       <w:r>
-        <w:t xml:space="preserve">The </w:t>
-      </w:r>
-      <w:r>
-        <w:t xml:space="preserve">dataset used for this analysis is quite rudimentary. A more developed dataset with additional author information for example could lead to better and more involved author analysis. </w:t>
+        <w:t xml:space="preserve">The dataset used for this analysis is quite rudimentary. </w:t>
+      </w:r>
+      <w:r>
+        <w:t xml:space="preserve">The dataset favors English written texts and does not contain every censored book. </w:t>
+      </w:r>
+      <w:r>
+        <w:t xml:space="preserve">A more developed dataset with additional author information for example could lead to better and more involved author analysis. </w:t>
       </w:r>
     </w:p>
     <w:p>
@@ -9914,7 +10317,7 @@
           <w:rFonts w:ascii="Linux Biolinum" w:hAnsi="Linux Biolinum" w:cs="Linux Biolinum"/>
           <w:i/>
         </w:rPr>
-        <w:t>8</w:t>
+        <w:t>9</w:t>
       </w:r>
       <w:r>
         <w:rPr>
@@ -9928,7 +10331,7 @@
           <w:rFonts w:ascii="Linux Biolinum" w:hAnsi="Linux Biolinum" w:cs="Linux Biolinum"/>
           <w:i/>
         </w:rPr>
-        <w:t>4</w:t>
+        <w:t>3</w:t>
       </w:r>
       <w:r>
         <w:rPr>
@@ -9979,7 +10382,7 @@
           <w:rFonts w:ascii="Linux Biolinum" w:hAnsi="Linux Biolinum" w:cs="Linux Biolinum"/>
           <w:iCs/>
         </w:rPr>
-        <w:t xml:space="preserve">No book sales data or scholarly book popularity information is readily available. Therefore, precise calculations on the disproportionality of banned books are not possible. </w:t>
+        <w:t>No book sales data or scholarly book popularity information is readily available. Therefore, precise calculations on the disproportionality of banned books are not possible.</w:t>
       </w:r>
     </w:p>
     <w:p>
@@ -9992,7 +10395,7 @@
           <w:rFonts w:ascii="Linux Biolinum" w:hAnsi="Linux Biolinum" w:cs="Linux Biolinum"/>
           <w:i/>
         </w:rPr>
-        <w:t>8</w:t>
+        <w:t>9</w:t>
       </w:r>
       <w:r>
         <w:rPr>
@@ -10006,7 +10409,7 @@
           <w:rFonts w:ascii="Linux Biolinum" w:hAnsi="Linux Biolinum" w:cs="Linux Biolinum"/>
           <w:i/>
         </w:rPr>
-        <w:t>4</w:t>
+        <w:t>3</w:t>
       </w:r>
       <w:r>
         <w:rPr>
@@ -10056,7 +10459,6 @@
     <w:p>
       <w:pPr>
         <w:pStyle w:val="Para"/>
-        <w:ind w:firstLine="278"/>
       </w:pPr>
     </w:p>
     <w:p>
@@ -10067,54 +10469,29 @@
         <w:rPr>
           <w:rStyle w:val="Label"/>
         </w:rPr>
-        <w:lastRenderedPageBreak/>
-        <w:t>9</w:t>
+        <w:t>10</w:t>
       </w:r>
       <w:r>
         <w:t> </w:t>
       </w:r>
       <w:r>
-        <w:t>DISCUSSION</w:t>
+        <w:t>CONCLUSION</w:t>
       </w:r>
     </w:p>
     <w:p>
       <w:pPr>
-        <w:pStyle w:val="Head1"/>
-        <w:ind w:left="278" w:hanging="278"/>
-      </w:pPr>
-      <w:r>
-        <w:rPr>
-          <w:rStyle w:val="Label"/>
-        </w:rPr>
-        <w:t>8.1</w:t>
-      </w:r>
-      <w:r>
-        <w:t> </w:t>
-      </w:r>
-      <w:r>
-        <w:t>Genre Analysis</w:t>
+        <w:pStyle w:val="Para"/>
+      </w:pPr>
+      <w:r>
+        <w:t xml:space="preserve">Table 1 in section 7.1 provided insight on which book genres appeared frequently among banned books. While this information is pertinent, we cannot yet say that these book genres are disproportionately targeted for bans. Some book genres are more popular than others; For example, fiction </w:t>
+      </w:r>
+      <w:r>
+        <w:t>books that encompass many other genres are more popular than autobiographies. The “Fiction” genre appears with the</w:t>
       </w:r>
     </w:p>
     <w:p>
       <w:pPr>
         <w:pStyle w:val="Para"/>
-      </w:pPr>
-      <w:r>
-        <w:t>Table 1 in section 7.1 provided insight on which book genres appeared frequently among banned books. While this information is pertinent, we cannot yet say that these book genres are disproportionately targeted for bans. Some book genres are more popular than others; For example, fiction books that encompass many other genres are more popular than autobiographies. The “Fiction” genre appears with the</w:t>
-      </w:r>
-    </w:p>
-    <w:p>
-      <w:pPr>
-        <w:pStyle w:val="Para"/>
-      </w:pPr>
-    </w:p>
-    <w:p>
-      <w:pPr>
-        <w:pStyle w:val="FigureCaption"/>
-        <w:rPr>
-          <w:b w:val="0"/>
-          <w:bCs/>
-        </w:rPr>
       </w:pPr>
     </w:p>
     <w:p>
@@ -10712,7 +11089,6 @@
         <w:rPr>
           <w:sz w:val="16"/>
           <w:szCs w:val="16"/>
-          <w14:ligatures w14:val="standard"/>
         </w:rPr>
       </w:pPr>
       <w:r>
@@ -10762,8 +11138,102 @@
           <w:sz w:val="16"/>
           <w:szCs w:val="16"/>
         </w:rPr>
-        <w:t>, 2025, from https://www.goodreads.com/</w:t>
-      </w:r>
+        <w:t xml:space="preserve">, 2025, from </w:t>
+      </w:r>
+      <w:r>
+        <w:rPr>
+          <w:sz w:val="16"/>
+          <w:szCs w:val="16"/>
+        </w:rPr>
+        <w:t>https://www.goodreads.com/</w:t>
+      </w:r>
+    </w:p>
+    <w:p>
+      <w:pPr>
+        <w:pStyle w:val="Bibentry"/>
+        <w:rPr>
+          <w:sz w:val="16"/>
+          <w:szCs w:val="16"/>
+          <w14:ligatures w14:val="standard"/>
+        </w:rPr>
+      </w:pPr>
+      <w:r>
+        <w:rPr>
+          <w:sz w:val="16"/>
+          <w:szCs w:val="16"/>
+        </w:rPr>
+        <w:t>[10]</w:t>
+      </w:r>
+      <w:r>
+        <w:rPr>
+          <w:sz w:val="16"/>
+          <w:szCs w:val="16"/>
+        </w:rPr>
+        <w:tab/>
+      </w:r>
+      <w:r>
+        <w:rPr>
+          <w:sz w:val="16"/>
+          <w:szCs w:val="16"/>
+        </w:rPr>
+        <w:t xml:space="preserve">Berger, E. 2025. Rightwing groups across </w:t>
+      </w:r>
+      <w:proofErr w:type="gramStart"/>
+      <w:r>
+        <w:rPr>
+          <w:sz w:val="16"/>
+          <w:szCs w:val="16"/>
+        </w:rPr>
+        <w:t>US</w:t>
+      </w:r>
+      <w:proofErr w:type="gramEnd"/>
+      <w:r>
+        <w:rPr>
+          <w:sz w:val="16"/>
+          <w:szCs w:val="16"/>
+        </w:rPr>
+        <w:t xml:space="preserve"> push new bans to limit ‘obscene’ books in libraries. </w:t>
+      </w:r>
+      <w:r>
+        <w:rPr>
+          <w:i/>
+          <w:iCs/>
+          <w:sz w:val="16"/>
+          <w:szCs w:val="16"/>
+        </w:rPr>
+        <w:t>The Guardian</w:t>
+      </w:r>
+      <w:r>
+        <w:rPr>
+          <w:sz w:val="16"/>
+          <w:szCs w:val="16"/>
+        </w:rPr>
+        <w:t>. Retrieved April 1</w:t>
+      </w:r>
+      <w:r>
+        <w:rPr>
+          <w:sz w:val="16"/>
+          <w:szCs w:val="16"/>
+        </w:rPr>
+        <w:t>0</w:t>
+      </w:r>
+      <w:r>
+        <w:rPr>
+          <w:sz w:val="16"/>
+          <w:szCs w:val="16"/>
+        </w:rPr>
+        <w:t xml:space="preserve">, 2025, from </w:t>
+      </w:r>
+      <w:hyperlink r:id="rId20" w:anchor="8203;:contentReference%5Boaicite:1%5D%7Bindex=1%7D" w:tgtFrame="_new" w:history="1">
+        <w:r>
+          <w:rPr>
+            <w:rStyle w:val="Hyperlink"/>
+            <w:sz w:val="16"/>
+            <w:szCs w:val="16"/>
+          </w:rPr>
+          <w:t>https://www.theguardian.com/us-news/2025/apr/01/new-book-bans-library-schools</w:t>
+        </w:r>
+      </w:hyperlink>
     </w:p>
     <w:p>
       <w:pPr>
@@ -10962,6 +11432,7 @@
                 <w:sz w:val="18"/>
                 <w:szCs w:val="18"/>
               </w:rPr>
+              <w:lastRenderedPageBreak/>
               <w:t>0</w:t>
             </w:r>
           </w:p>
@@ -12395,7 +12866,6 @@
                 <w:sz w:val="18"/>
                 <w:szCs w:val="18"/>
               </w:rPr>
-              <w:lastRenderedPageBreak/>
               <w:t>Contemporary: 6% | Romance: 5%</w:t>
             </w:r>
           </w:p>
@@ -12420,7 +12890,6 @@
                 <w:sz w:val="18"/>
                 <w:szCs w:val="18"/>
               </w:rPr>
-              <w:lastRenderedPageBreak/>
               <w:t>29</w:t>
             </w:r>
           </w:p>
@@ -17474,7 +17943,6 @@
   <w:style w:type="character" w:default="1" w:styleId="DefaultParagraphFont">
     <w:name w:val="Default Paragraph Font"/>
     <w:uiPriority w:val="1"/>
-    <w:semiHidden/>
     <w:unhideWhenUsed/>
   </w:style>
   <w:style w:type="table" w:default="1" w:styleId="TableNormal">
@@ -22974,6 +23442,10 @@
 </file>
 
 <file path=customXml/item1.xml><?xml version="1.0" encoding="utf-8"?>
+<b:Sources xmlns:b="http://schemas.openxmlformats.org/officeDocument/2006/bibliography" xmlns="http://schemas.openxmlformats.org/officeDocument/2006/bibliography" SelectedStyle="\APA.XSL" StyleName="APA"/>
+</file>
+
+<file path=customXml/item2.xml><?xml version="1.0" encoding="utf-8"?>
 <Workflow version="v.1.13">
   <Filtration versionrequired="True" status="DONE" StartTime="25-07-2014 13:27:04" EndTime="25-07-2014 13:28:29">
     <Mandatory>
@@ -23151,20 +23623,16 @@
 </Workflow>
 </file>
 
-<file path=customXml/item2.xml><?xml version="1.0" encoding="utf-8"?>
-<b:Sources xmlns:b="http://schemas.openxmlformats.org/officeDocument/2006/bibliography" xmlns="http://schemas.openxmlformats.org/officeDocument/2006/bibliography" SelectedStyle="\APA.XSL" StyleName="APA"/>
-</file>
-
 <file path=customXml/itemProps1.xml><?xml version="1.0" encoding="utf-8"?>
-<ds:datastoreItem xmlns:ds="http://schemas.openxmlformats.org/officeDocument/2006/customXml" ds:itemID="{4D45DBA2-DCF6-46BF-858B-9A8CC8161B4D}">
-  <ds:schemaRefs/>
-</ds:datastoreItem>
-</file>
-
-<file path=customXml/itemProps2.xml><?xml version="1.0" encoding="utf-8"?>
 <ds:datastoreItem xmlns:ds="http://schemas.openxmlformats.org/officeDocument/2006/customXml" ds:itemID="{B589180B-96F4-4B3D-93D7-E2C64345EF74}">
   <ds:schemaRefs>
     <ds:schemaRef ds:uri="http://schemas.openxmlformats.org/officeDocument/2006/bibliography"/>
   </ds:schemaRefs>
 </ds:datastoreItem>
+</file>
+
+<file path=customXml/itemProps2.xml><?xml version="1.0" encoding="utf-8"?>
+<ds:datastoreItem xmlns:ds="http://schemas.openxmlformats.org/officeDocument/2006/customXml" ds:itemID="{4D45DBA2-DCF6-46BF-858B-9A8CC8161B4D}">
+  <ds:schemaRefs/>
+</ds:datastoreItem>
 </file>
</xml_diff>